<commit_message>
Added test cases. Work in Progress
</commit_message>
<xml_diff>
--- a/HW6_Testing/HW6_Rev1.docx
+++ b/HW6_Testing/HW6_Rev1.docx
@@ -1,6 +1,6 @@
 
 <file path=word/document.xml><?xml version="1.0" encoding="utf-8"?>
-<w:document xmlns:wpc="http://schemas.microsoft.com/office/word/2010/wordprocessingCanvas" xmlns:mc="http://schemas.openxmlformats.org/markup-compatibility/2006" xmlns:o="urn:schemas-microsoft-com:office:office" xmlns:r="http://schemas.openxmlformats.org/officeDocument/2006/relationships" xmlns:m="http://schemas.openxmlformats.org/officeDocument/2006/math" xmlns:v="urn:schemas-microsoft-com:vml" xmlns:wp14="http://schemas.microsoft.com/office/word/2010/wordprocessingDrawing" xmlns:wp="http://schemas.openxmlformats.org/drawingml/2006/wordprocessingDrawing" xmlns:w10="urn:schemas-microsoft-com:office:word" xmlns:w="http://schemas.openxmlformats.org/wordprocessingml/2006/main" xmlns:w14="http://schemas.microsoft.com/office/word/2010/wordml" xmlns:w15="http://schemas.microsoft.com/office/word/2012/wordml" xmlns:wpg="http://schemas.microsoft.com/office/word/2010/wordprocessingGroup" xmlns:wpi="http://schemas.microsoft.com/office/word/2010/wordprocessingInk" xmlns:wne="http://schemas.microsoft.com/office/word/2006/wordml" xmlns:wps="http://schemas.microsoft.com/office/word/2010/wordprocessingShape" mc:Ignorable="w14 w15 wp14">
+<w:document xmlns:wpc="http://schemas.microsoft.com/office/word/2010/wordprocessingCanvas" xmlns:mc="http://schemas.openxmlformats.org/markup-compatibility/2006" xmlns:o="urn:schemas-microsoft-com:office:office" xmlns:r="http://schemas.openxmlformats.org/officeDocument/2006/relationships" xmlns:m="http://schemas.openxmlformats.org/officeDocument/2006/math" xmlns:v="urn:schemas-microsoft-com:vml" xmlns:wp14="http://schemas.microsoft.com/office/word/2010/wordprocessingDrawing" xmlns:wp="http://schemas.openxmlformats.org/drawingml/2006/wordprocessingDrawing" xmlns:w10="urn:schemas-microsoft-com:office:word" xmlns:w="http://schemas.openxmlformats.org/wordprocessingml/2006/main" xmlns:w14="http://schemas.microsoft.com/office/word/2010/wordml" xmlns:wpg="http://schemas.microsoft.com/office/word/2010/wordprocessingGroup" xmlns:wpi="http://schemas.microsoft.com/office/word/2010/wordprocessingInk" xmlns:wne="http://schemas.microsoft.com/office/word/2006/wordml" xmlns:wps="http://schemas.microsoft.com/office/word/2010/wordprocessingShape" mc:Ignorable="w14 wp14">
   <w:body>
     <w:p>
       <w:pPr>
@@ -249,8 +249,19 @@
           <w:sz w:val="28"/>
           <w:szCs w:val="36"/>
         </w:rPr>
-        <w:t>Saroj Bardewa</w:t>
-      </w:r>
+        <w:t xml:space="preserve">Saroj </w:t>
+      </w:r>
+      <w:proofErr w:type="spellStart"/>
+      <w:r>
+        <w:rPr>
+          <w:rFonts w:cs="Helvetica Neue"/>
+          <w:color w:val="262626"/>
+          <w:sz w:val="28"/>
+          <w:szCs w:val="36"/>
+        </w:rPr>
+        <w:t>Bardewa</w:t>
+      </w:r>
+      <w:proofErr w:type="spellEnd"/>
     </w:p>
     <w:p>
       <w:pPr>
@@ -349,8 +360,19 @@
           <w:sz w:val="28"/>
           <w:szCs w:val="36"/>
         </w:rPr>
-        <w:t>Shan Quinney</w:t>
-      </w:r>
+        <w:t xml:space="preserve">Shan </w:t>
+      </w:r>
+      <w:proofErr w:type="spellStart"/>
+      <w:r>
+        <w:rPr>
+          <w:rFonts w:cs="Helvetica Neue"/>
+          <w:color w:val="262626"/>
+          <w:sz w:val="28"/>
+          <w:szCs w:val="36"/>
+        </w:rPr>
+        <w:t>Quinney</w:t>
+      </w:r>
+      <w:proofErr w:type="spellEnd"/>
     </w:p>
     <w:p>
       <w:pPr>
@@ -3793,7 +3815,7 @@
       <w:tblPr>
         <w:tblStyle w:val="TableGrid"/>
         <w:tblW w:w="0" w:type="auto"/>
-        <w:tblLook w:val="00BF" w:firstRow="1" w:lastRow="0" w:firstColumn="1" w:lastColumn="0" w:noHBand="0" w:noVBand="0"/>
+        <w:tblLook w:val="00A0" w:firstRow="1" w:lastRow="0" w:firstColumn="1" w:lastColumn="0" w:noHBand="0" w:noVBand="0"/>
       </w:tblPr>
       <w:tblGrid>
         <w:gridCol w:w="1548"/>
@@ -4034,8 +4056,19 @@
                 <w:sz w:val="22"/>
                 <w:szCs w:val="32"/>
               </w:rPr>
-              <w:t>Shan Quinney</w:t>
-            </w:r>
+              <w:t xml:space="preserve">Shan </w:t>
+            </w:r>
+            <w:proofErr w:type="spellStart"/>
+            <w:r>
+              <w:rPr>
+                <w:rFonts w:asciiTheme="minorHAnsi" w:hAnsiTheme="minorHAnsi" w:cs="Times New Roman"/>
+                <w:color w:val="auto"/>
+                <w:sz w:val="22"/>
+                <w:szCs w:val="32"/>
+              </w:rPr>
+              <w:t>Quinney</w:t>
+            </w:r>
+            <w:proofErr w:type="spellEnd"/>
           </w:p>
         </w:tc>
       </w:tr>
@@ -4140,7 +4173,27 @@
                 <w:sz w:val="22"/>
                 <w:szCs w:val="22"/>
               </w:rPr>
-              <w:t>Shan Quinney, Jake Heath</w:t>
+              <w:t xml:space="preserve">Shan </w:t>
+            </w:r>
+            <w:proofErr w:type="spellStart"/>
+            <w:r>
+              <w:rPr>
+                <w:rFonts w:asciiTheme="minorHAnsi" w:hAnsiTheme="minorHAnsi" w:cs="Times New Roman"/>
+                <w:color w:val="auto"/>
+                <w:sz w:val="22"/>
+                <w:szCs w:val="22"/>
+              </w:rPr>
+              <w:t>Quinney</w:t>
+            </w:r>
+            <w:proofErr w:type="spellEnd"/>
+            <w:r>
+              <w:rPr>
+                <w:rFonts w:asciiTheme="minorHAnsi" w:hAnsiTheme="minorHAnsi" w:cs="Times New Roman"/>
+                <w:color w:val="auto"/>
+                <w:sz w:val="22"/>
+                <w:szCs w:val="22"/>
+              </w:rPr>
+              <w:t>, Jake Heath</w:t>
             </w:r>
           </w:p>
         </w:tc>
@@ -5247,7 +5300,7 @@
                     </pic:cNvPicPr>
                   </pic:nvPicPr>
                   <pic:blipFill>
-                    <a:blip r:embed="rId7"/>
+                    <a:blip r:embed="rId8"/>
                     <a:srcRect/>
                     <a:stretch>
                       <a:fillRect/>
@@ -5405,6 +5458,7 @@
           <w:szCs w:val="32"/>
         </w:rPr>
       </w:pPr>
+      <w:proofErr w:type="gramStart"/>
       <w:r>
         <w:rPr>
           <w:rFonts w:cs="Trebuchet MS"/>
@@ -5412,7 +5466,17 @@
           <w:sz w:val="32"/>
           <w:szCs w:val="32"/>
         </w:rPr>
-        <w:t xml:space="preserve">3.0 CubeSat Radio Project Overview </w:t>
+        <w:t>3.0 CubeSat Radio Project Overview</w:t>
+      </w:r>
+      <w:proofErr w:type="gramEnd"/>
+      <w:r>
+        <w:rPr>
+          <w:rFonts w:cs="Trebuchet MS"/>
+          <w:color w:val="808080" w:themeColor="background1" w:themeShade="80"/>
+          <w:sz w:val="32"/>
+          <w:szCs w:val="32"/>
+        </w:rPr>
+        <w:t xml:space="preserve"> </w:t>
       </w:r>
     </w:p>
     <w:p>
@@ -5769,8 +5833,176 @@
       <w:pPr>
         <w:rPr>
           <w:rFonts w:cs="Trebuchet MS"/>
+          <w:bCs/>
+          <w:szCs w:val="26"/>
+        </w:rPr>
+      </w:pPr>
+    </w:p>
+    <w:p>
+      <w:pPr>
+        <w:rPr>
+          <w:rFonts w:cs="Trebuchet MS"/>
+          <w:bCs/>
+          <w:szCs w:val="26"/>
+        </w:rPr>
+      </w:pPr>
+    </w:p>
+    <w:p>
+      <w:pPr>
+        <w:rPr>
+          <w:rFonts w:cs="Trebuchet MS"/>
+          <w:bCs/>
+          <w:szCs w:val="26"/>
+        </w:rPr>
+      </w:pPr>
+    </w:p>
+    <w:p>
+      <w:pPr>
+        <w:rPr>
+          <w:rFonts w:cs="Trebuchet MS"/>
+          <w:bCs/>
+          <w:szCs w:val="26"/>
+        </w:rPr>
+      </w:pPr>
+    </w:p>
+    <w:p>
+      <w:pPr>
+        <w:rPr>
+          <w:rFonts w:cs="Trebuchet MS"/>
+          <w:bCs/>
+          <w:szCs w:val="26"/>
+        </w:rPr>
+      </w:pPr>
+    </w:p>
+    <w:p>
+      <w:pPr>
+        <w:rPr>
+          <w:rFonts w:cs="Trebuchet MS"/>
+          <w:bCs/>
+          <w:szCs w:val="26"/>
+        </w:rPr>
+      </w:pPr>
+    </w:p>
+    <w:p>
+      <w:pPr>
+        <w:rPr>
+          <w:rFonts w:cs="Trebuchet MS"/>
+          <w:bCs/>
+          <w:szCs w:val="26"/>
+        </w:rPr>
+      </w:pPr>
+    </w:p>
+    <w:p>
+      <w:pPr>
+        <w:rPr>
+          <w:rFonts w:cs="Trebuchet MS"/>
+          <w:bCs/>
+          <w:szCs w:val="26"/>
+        </w:rPr>
+      </w:pPr>
+    </w:p>
+    <w:p>
+      <w:pPr>
+        <w:rPr>
+          <w:rFonts w:cs="Trebuchet MS"/>
+          <w:bCs/>
+          <w:szCs w:val="26"/>
+        </w:rPr>
+      </w:pPr>
+    </w:p>
+    <w:p>
+      <w:pPr>
+        <w:rPr>
+          <w:rFonts w:cs="Trebuchet MS"/>
+          <w:bCs/>
+          <w:szCs w:val="26"/>
+        </w:rPr>
+      </w:pPr>
+    </w:p>
+    <w:p>
+      <w:pPr>
+        <w:rPr>
+          <w:rFonts w:cs="Trebuchet MS"/>
+          <w:bCs/>
+          <w:szCs w:val="26"/>
+        </w:rPr>
+      </w:pPr>
+    </w:p>
+    <w:p>
+      <w:pPr>
+        <w:rPr>
+          <w:rFonts w:cs="Trebuchet MS"/>
+          <w:bCs/>
+          <w:szCs w:val="26"/>
+        </w:rPr>
+      </w:pPr>
+    </w:p>
+    <w:p>
+      <w:pPr>
+        <w:rPr>
+          <w:rFonts w:cs="Trebuchet MS"/>
+          <w:bCs/>
+          <w:szCs w:val="26"/>
+        </w:rPr>
+      </w:pPr>
+    </w:p>
+    <w:p>
+      <w:pPr>
+        <w:rPr>
+          <w:rFonts w:cs="Trebuchet MS"/>
+          <w:bCs/>
+          <w:szCs w:val="26"/>
+        </w:rPr>
+      </w:pPr>
+    </w:p>
+    <w:p>
+      <w:pPr>
+        <w:widowControl w:val="0"/>
+        <w:autoSpaceDE w:val="0"/>
+        <w:autoSpaceDN w:val="0"/>
+        <w:adjustRightInd w:val="0"/>
+        <w:spacing w:after="0"/>
+        <w:rPr>
+          <w:rFonts w:cs="Trebuchet MS"/>
+          <w:color w:val="808080" w:themeColor="background1" w:themeShade="80"/>
+          <w:sz w:val="32"/>
+          <w:szCs w:val="32"/>
+        </w:rPr>
+      </w:pPr>
+      <w:r>
+        <w:rPr>
+          <w:rFonts w:cs="Trebuchet MS"/>
+          <w:color w:val="808080" w:themeColor="background1" w:themeShade="80"/>
+          <w:sz w:val="32"/>
+          <w:szCs w:val="32"/>
+        </w:rPr>
+        <w:t xml:space="preserve">4.0 Pre-test Preparation </w:t>
+      </w:r>
+    </w:p>
+    <w:p>
+      <w:pPr>
+        <w:widowControl w:val="0"/>
+        <w:autoSpaceDE w:val="0"/>
+        <w:autoSpaceDN w:val="0"/>
+        <w:adjustRightInd w:val="0"/>
+        <w:spacing w:after="0"/>
+        <w:rPr>
+          <w:rFonts w:cs="Trebuchet MS"/>
           <w:b/>
           <w:bCs/>
+          <w:szCs w:val="26"/>
+        </w:rPr>
+      </w:pPr>
+    </w:p>
+    <w:p>
+      <w:pPr>
+        <w:widowControl w:val="0"/>
+        <w:autoSpaceDE w:val="0"/>
+        <w:autoSpaceDN w:val="0"/>
+        <w:adjustRightInd w:val="0"/>
+        <w:spacing w:after="0"/>
+        <w:rPr>
+          <w:rFonts w:cs="Trebuchet MS"/>
           <w:sz w:val="28"/>
           <w:szCs w:val="26"/>
         </w:rPr>
@@ -5783,163 +6015,9 @@
           <w:sz w:val="28"/>
           <w:szCs w:val="26"/>
         </w:rPr>
-        <w:t xml:space="preserve">3.3 Computational Methods </w:t>
-      </w:r>
-    </w:p>
-    <w:p>
-      <w:pPr>
-        <w:rPr>
-          <w:rFonts w:cs="Trebuchet MS"/>
-          <w:bCs/>
-          <w:i/>
-          <w:szCs w:val="26"/>
-        </w:rPr>
-      </w:pPr>
-      <w:r>
-        <w:rPr>
-          <w:rFonts w:cs="Trebuchet MS"/>
-          <w:b/>
-          <w:bCs/>
-          <w:sz w:val="28"/>
-          <w:szCs w:val="26"/>
-        </w:rPr>
-        <w:tab/>
-      </w:r>
-      <w:r>
-        <w:rPr>
-          <w:rFonts w:cs="Trebuchet MS"/>
-          <w:bCs/>
-          <w:i/>
-          <w:szCs w:val="26"/>
-        </w:rPr>
-        <w:t>Include if necessary</w:t>
-      </w:r>
-    </w:p>
-    <w:p>
-      <w:pPr>
-        <w:rPr>
-          <w:rFonts w:cs="Trebuchet MS"/>
-          <w:bCs/>
-          <w:szCs w:val="26"/>
-        </w:rPr>
-      </w:pPr>
-    </w:p>
-    <w:p>
-      <w:pPr>
-        <w:rPr>
-          <w:rFonts w:cs="Trebuchet MS"/>
-          <w:bCs/>
-          <w:szCs w:val="26"/>
-        </w:rPr>
-      </w:pPr>
-    </w:p>
-    <w:p>
-      <w:pPr>
-        <w:rPr>
-          <w:rFonts w:cs="Trebuchet MS"/>
-          <w:bCs/>
-          <w:szCs w:val="26"/>
-        </w:rPr>
-      </w:pPr>
-    </w:p>
-    <w:p>
-      <w:pPr>
-        <w:rPr>
-          <w:rFonts w:cs="Trebuchet MS"/>
-          <w:bCs/>
-          <w:szCs w:val="26"/>
-        </w:rPr>
-      </w:pPr>
-    </w:p>
-    <w:p>
-      <w:pPr>
-        <w:rPr>
-          <w:rFonts w:cs="Trebuchet MS"/>
-          <w:bCs/>
-          <w:szCs w:val="26"/>
-        </w:rPr>
-      </w:pPr>
-    </w:p>
-    <w:p>
-      <w:pPr>
-        <w:rPr>
-          <w:rFonts w:cs="Trebuchet MS"/>
-          <w:bCs/>
-          <w:szCs w:val="26"/>
-        </w:rPr>
-      </w:pPr>
-    </w:p>
-    <w:p>
-      <w:pPr>
-        <w:rPr>
-          <w:rFonts w:cs="Trebuchet MS"/>
-          <w:bCs/>
-          <w:szCs w:val="26"/>
-        </w:rPr>
-      </w:pPr>
-    </w:p>
-    <w:p>
-      <w:pPr>
-        <w:rPr>
-          <w:rFonts w:cs="Trebuchet MS"/>
-          <w:bCs/>
-          <w:szCs w:val="26"/>
-        </w:rPr>
-      </w:pPr>
-    </w:p>
-    <w:p>
-      <w:pPr>
-        <w:rPr>
-          <w:rFonts w:cs="Trebuchet MS"/>
-          <w:bCs/>
-          <w:szCs w:val="26"/>
-        </w:rPr>
-      </w:pPr>
-    </w:p>
-    <w:p>
-      <w:pPr>
-        <w:rPr>
-          <w:rFonts w:cs="Trebuchet MS"/>
-          <w:bCs/>
-          <w:szCs w:val="26"/>
-        </w:rPr>
-      </w:pPr>
-    </w:p>
-    <w:p>
-      <w:pPr>
-        <w:rPr>
-          <w:rFonts w:cs="Trebuchet MS"/>
-          <w:bCs/>
-          <w:szCs w:val="26"/>
-        </w:rPr>
-      </w:pPr>
-    </w:p>
-    <w:p>
-      <w:pPr>
-        <w:rPr>
-          <w:rFonts w:cs="Trebuchet MS"/>
-          <w:bCs/>
-          <w:szCs w:val="26"/>
-        </w:rPr>
-      </w:pPr>
-    </w:p>
-    <w:p>
-      <w:pPr>
-        <w:rPr>
-          <w:rFonts w:cs="Trebuchet MS"/>
-          <w:bCs/>
-          <w:szCs w:val="26"/>
-        </w:rPr>
-      </w:pPr>
-    </w:p>
-    <w:p>
-      <w:pPr>
-        <w:rPr>
-          <w:rFonts w:cs="Trebuchet MS"/>
-          <w:bCs/>
-          <w:szCs w:val="26"/>
-        </w:rPr>
-      </w:pPr>
+        <w:lastRenderedPageBreak/>
+        <w:t xml:space="preserve">4.1 Test Equipment </w:t>
+      </w:r>
     </w:p>
     <w:p>
       <w:pPr>
@@ -5949,70 +6027,6 @@
         <w:adjustRightInd w:val="0"/>
         <w:spacing w:after="0"/>
         <w:rPr>
-          <w:rFonts w:cs="Trebuchet MS"/>
-          <w:color w:val="808080" w:themeColor="background1" w:themeShade="80"/>
-          <w:sz w:val="32"/>
-          <w:szCs w:val="32"/>
-        </w:rPr>
-      </w:pPr>
-      <w:r>
-        <w:rPr>
-          <w:rFonts w:cs="Trebuchet MS"/>
-          <w:color w:val="808080" w:themeColor="background1" w:themeShade="80"/>
-          <w:sz w:val="32"/>
-          <w:szCs w:val="32"/>
-        </w:rPr>
-        <w:lastRenderedPageBreak/>
-        <w:t xml:space="preserve">4.0 Pre-test Preparation </w:t>
-      </w:r>
-    </w:p>
-    <w:p>
-      <w:pPr>
-        <w:widowControl w:val="0"/>
-        <w:autoSpaceDE w:val="0"/>
-        <w:autoSpaceDN w:val="0"/>
-        <w:adjustRightInd w:val="0"/>
-        <w:spacing w:after="0"/>
-        <w:rPr>
-          <w:rFonts w:cs="Trebuchet MS"/>
-          <w:b/>
-          <w:bCs/>
-          <w:szCs w:val="26"/>
-        </w:rPr>
-      </w:pPr>
-    </w:p>
-    <w:p>
-      <w:pPr>
-        <w:widowControl w:val="0"/>
-        <w:autoSpaceDE w:val="0"/>
-        <w:autoSpaceDN w:val="0"/>
-        <w:adjustRightInd w:val="0"/>
-        <w:spacing w:after="0"/>
-        <w:rPr>
-          <w:rFonts w:cs="Trebuchet MS"/>
-          <w:sz w:val="28"/>
-          <w:szCs w:val="26"/>
-        </w:rPr>
-      </w:pPr>
-      <w:r>
-        <w:rPr>
-          <w:rFonts w:cs="Trebuchet MS"/>
-          <w:b/>
-          <w:bCs/>
-          <w:sz w:val="28"/>
-          <w:szCs w:val="26"/>
-        </w:rPr>
-        <w:t xml:space="preserve">4.1 Test Equipment </w:t>
-      </w:r>
-    </w:p>
-    <w:p>
-      <w:pPr>
-        <w:widowControl w:val="0"/>
-        <w:autoSpaceDE w:val="0"/>
-        <w:autoSpaceDN w:val="0"/>
-        <w:adjustRightInd w:val="0"/>
-        <w:spacing w:after="0"/>
-        <w:rPr>
           <w:rFonts w:cs="Arial"/>
           <w:szCs w:val="22"/>
         </w:rPr>
@@ -6022,7 +6036,23 @@
           <w:rFonts w:cs="Arial"/>
           <w:szCs w:val="22"/>
         </w:rPr>
-        <w:t xml:space="preserve">The equipment used for the tests in this document include: </w:t>
+        <w:t xml:space="preserve">The equipment used for the tests in this document </w:t>
+      </w:r>
+      <w:proofErr w:type="gramStart"/>
+      <w:r>
+        <w:rPr>
+          <w:rFonts w:cs="Arial"/>
+          <w:szCs w:val="22"/>
+        </w:rPr>
+        <w:t>include</w:t>
+      </w:r>
+      <w:proofErr w:type="gramEnd"/>
+      <w:r>
+        <w:rPr>
+          <w:rFonts w:cs="Arial"/>
+          <w:szCs w:val="22"/>
+        </w:rPr>
+        <w:t xml:space="preserve">: </w:t>
       </w:r>
     </w:p>
     <w:p>
@@ -6042,6 +6072,7 @@
           <w:szCs w:val="22"/>
         </w:rPr>
       </w:pPr>
+      <w:proofErr w:type="spellStart"/>
       <w:r>
         <w:rPr>
           <w:rFonts w:cs="Arial"/>
@@ -6056,6 +6087,7 @@
         </w:rPr>
         <w:t>ultimeter</w:t>
       </w:r>
+      <w:proofErr w:type="spellEnd"/>
     </w:p>
     <w:p>
       <w:pPr>
@@ -6400,7 +6432,23 @@
           <w:rFonts w:cs="Arial"/>
           <w:szCs w:val="22"/>
         </w:rPr>
-        <w:t>Did I mention multimeter?</w:t>
+        <w:t xml:space="preserve">Did I mention </w:t>
+      </w:r>
+      <w:proofErr w:type="spellStart"/>
+      <w:r>
+        <w:rPr>
+          <w:rFonts w:cs="Arial"/>
+          <w:szCs w:val="22"/>
+        </w:rPr>
+        <w:t>multimeter</w:t>
+      </w:r>
+      <w:proofErr w:type="spellEnd"/>
+      <w:r>
+        <w:rPr>
+          <w:rFonts w:cs="Arial"/>
+          <w:szCs w:val="22"/>
+        </w:rPr>
+        <w:t>?</w:t>
       </w:r>
     </w:p>
     <w:p>
@@ -6833,7 +6881,6 @@
           <w:sz w:val="32"/>
           <w:szCs w:val="32"/>
         </w:rPr>
-        <w:lastRenderedPageBreak/>
         <w:t xml:space="preserve">5.0 System Tests </w:t>
       </w:r>
     </w:p>
@@ -6874,6 +6921,7 @@
           <w:sz w:val="28"/>
           <w:szCs w:val="26"/>
         </w:rPr>
+        <w:lastRenderedPageBreak/>
         <w:t xml:space="preserve">5.1 </w:t>
       </w:r>
       <w:r>
@@ -7074,7 +7122,15 @@
       </w:r>
       <w:r>
         <w:tab/>
-        <w:t>is 500mA. All measurements are made using a multimeter.</w:t>
+        <w:t xml:space="preserve">is 500mA. All measurements are made using a </w:t>
+      </w:r>
+      <w:proofErr w:type="spellStart"/>
+      <w:r>
+        <w:t>multimeter</w:t>
+      </w:r>
+      <w:proofErr w:type="spellEnd"/>
+      <w:r>
+        <w:t>.</w:t>
       </w:r>
     </w:p>
     <w:p>
@@ -7191,7 +7247,15 @@
         <w:t>is test</w:t>
       </w:r>
       <w:r>
-        <w:t xml:space="preserve"> will be conducted using a multimeter.</w:t>
+        <w:t xml:space="preserve"> will be conducted using a </w:t>
+      </w:r>
+      <w:proofErr w:type="spellStart"/>
+      <w:r>
+        <w:t>multimeter</w:t>
+      </w:r>
+      <w:proofErr w:type="spellEnd"/>
+      <w:r>
+        <w:t>.</w:t>
       </w:r>
     </w:p>
     <w:p>
@@ -7309,7 +7373,15 @@
         <w:t xml:space="preserve">ests will be conducted using </w:t>
       </w:r>
       <w:r>
-        <w:t>a multimeter.</w:t>
+        <w:t xml:space="preserve">a </w:t>
+      </w:r>
+      <w:proofErr w:type="spellStart"/>
+      <w:r>
+        <w:t>multimeter</w:t>
+      </w:r>
+      <w:proofErr w:type="spellEnd"/>
+      <w:r>
+        <w:t>.</w:t>
       </w:r>
     </w:p>
     <w:p>
@@ -7343,55 +7415,95 @@
     <w:p>
       <w:pPr>
         <w:spacing w:after="120"/>
-      </w:pPr>
-      <w:r>
+        <w:ind w:left="1440"/>
+      </w:pPr>
+      <w:r>
+        <w:t xml:space="preserve">Test to examine if </w:t>
+      </w:r>
+      <w:r>
+        <w:t>the chip powers up</w:t>
+      </w:r>
+      <w:r>
+        <w:t xml:space="preserve"> when a USB is connected</w:t>
+      </w:r>
+      <w:r>
+        <w:t>.</w:t>
+      </w:r>
+      <w:r>
+        <w:t xml:space="preserve"> </w:t>
+      </w:r>
+      <w:r>
+        <w:t>Here, we t</w:t>
+      </w:r>
+      <w:r>
+        <w:t>he</w:t>
+      </w:r>
+      <w:r>
+        <w:t xml:space="preserve"> full</w:t>
+      </w:r>
+      <w:r>
+        <w:t xml:space="preserve"> functionality of </w:t>
+      </w:r>
+      <w:r>
+        <w:t>the subsystem</w:t>
+      </w:r>
+      <w:r>
+        <w:t xml:space="preserve"> will not be tested</w:t>
+      </w:r>
+      <w:r>
+        <w:t xml:space="preserve"> due to time constrain.</w:t>
+      </w:r>
+    </w:p>
+    <w:p>
+      <w:pPr>
+        <w:spacing w:after="120"/>
+      </w:pPr>
+      <w:r>
+        <w:tab/>
+      </w:r>
+    </w:p>
+    <w:p>
+      <w:pPr>
+        <w:spacing w:after="120"/>
         <w:rPr>
           <w:b/>
           <w:sz w:val="28"/>
         </w:rPr>
-        <w:tab/>
-      </w:r>
-      <w:r>
-        <w:t xml:space="preserve">Test </w:t>
-      </w:r>
-      <w:r>
-        <w:t>procedure</w:t>
-      </w:r>
-    </w:p>
-    <w:p>
-      <w:pPr>
-        <w:spacing w:after="120"/>
-      </w:pPr>
-      <w:r>
-        <w:tab/>
-      </w:r>
-    </w:p>
-    <w:p>
-      <w:pPr>
-        <w:spacing w:after="120"/>
+      </w:pPr>
+      <w:r>
         <w:rPr>
           <w:b/>
           <w:sz w:val="28"/>
         </w:rPr>
-      </w:pPr>
+        <w:tab/>
+      </w:r>
       <w:r>
         <w:rPr>
           <w:b/>
           <w:sz w:val="28"/>
         </w:rPr>
-        <w:tab/>
-      </w:r>
-      <w:r>
+        <w:t>5.1.3 GPIO</w:t>
+      </w:r>
+    </w:p>
+    <w:p>
+      <w:pPr>
+        <w:spacing w:after="120"/>
+        <w:ind w:left="1440"/>
+      </w:pPr>
+      <w:r>
+        <w:t>Test the GPIO subsystem. Here, a</w:t>
+      </w:r>
+      <w:r>
+        <w:t xml:space="preserve"> selective testing will be performed where we will compile and upload code for a couple of pins on each port of the MCU that makes the voltage signal on those pins go high.</w:t>
+      </w:r>
+    </w:p>
+    <w:p>
+      <w:pPr>
+        <w:spacing w:after="120"/>
         <w:rPr>
           <w:b/>
           <w:sz w:val="28"/>
         </w:rPr>
-        <w:t>5.1.3 GPIO</w:t>
-      </w:r>
-    </w:p>
-    <w:p>
-      <w:pPr>
-        <w:spacing w:after="120"/>
       </w:pPr>
       <w:r>
         <w:rPr>
@@ -7401,59 +7513,89 @@
         <w:tab/>
       </w:r>
       <w:r>
-        <w:t>Test procedure</w:t>
-      </w:r>
-    </w:p>
-    <w:p>
-      <w:pPr>
-        <w:spacing w:after="120"/>
-      </w:pPr>
-    </w:p>
-    <w:p>
-      <w:pPr>
-        <w:spacing w:after="120"/>
         <w:rPr>
           <w:b/>
           <w:sz w:val="28"/>
         </w:rPr>
-      </w:pPr>
-      <w:r>
+        <w:t>5.1.4 JTAG</w:t>
+      </w:r>
+    </w:p>
+    <w:p>
+      <w:pPr>
+        <w:spacing w:after="120"/>
+        <w:ind w:left="1440"/>
+      </w:pPr>
+      <w:r>
+        <w:t xml:space="preserve">Test that the JTAG unit is able to talk to the board. To test this </w:t>
+      </w:r>
+      <w:r>
+        <w:t>module</w:t>
+      </w:r>
+      <w:r>
+        <w:t>, code will be feed into the system using the JTAG connection for light</w:t>
+      </w:r>
+      <w:r>
+        <w:t>ing the tri-</w:t>
+      </w:r>
+      <w:r>
+        <w:t>colored LEDs that are placed on the board.</w:t>
+      </w:r>
+    </w:p>
+    <w:p>
+      <w:pPr>
+        <w:spacing w:after="120"/>
         <w:rPr>
           <w:b/>
           <w:sz w:val="28"/>
         </w:rPr>
-        <w:tab/>
-      </w:r>
+      </w:pPr>
       <w:r>
         <w:rPr>
           <w:b/>
           <w:sz w:val="28"/>
         </w:rPr>
-        <w:t>5.1.4 JTAG</w:t>
-      </w:r>
-    </w:p>
-    <w:p>
-      <w:pPr>
-        <w:spacing w:after="120"/>
-      </w:pPr>
+        <w:lastRenderedPageBreak/>
+        <w:tab/>
+      </w:r>
       <w:r>
         <w:rPr>
           <w:b/>
           <w:sz w:val="28"/>
         </w:rPr>
-        <w:tab/>
-      </w:r>
-      <w:r>
-        <w:t xml:space="preserve">Test </w:t>
-      </w:r>
-      <w:r>
-        <w:t>procedure</w:t>
+        <w:t>5.1.5 MCU</w:t>
       </w:r>
     </w:p>
     <w:p>
       <w:pPr>
         <w:spacing w:after="120"/>
-      </w:pPr>
+        <w:ind w:left="1440"/>
+      </w:pPr>
+      <w:r>
+        <w:t xml:space="preserve">Test the voltage </w:t>
+      </w:r>
+      <w:r>
+        <w:t xml:space="preserve">at the test points connected at the MCU unit. We expect the voltage reading at the power trace points connected to MCU to be about 3.3V. We will use a </w:t>
+      </w:r>
+      <w:proofErr w:type="spellStart"/>
+      <w:r>
+        <w:t>multimeter</w:t>
+      </w:r>
+      <w:proofErr w:type="spellEnd"/>
+      <w:r>
+        <w:t xml:space="preserve"> to test the voltage present at those. Having a voltage drop will indicate the MCU is able to power up properly. </w:t>
+      </w:r>
+    </w:p>
+    <w:p>
+      <w:pPr>
+        <w:spacing w:after="120"/>
+        <w:ind w:left="1440"/>
+        <w:rPr>
+          <w:sz w:val="28"/>
+        </w:rPr>
+      </w:pPr>
+      <w:r>
+        <w:t>Also, through the JTAG, and GPIO tests, we will be able to further test MCU module.</w:t>
+      </w:r>
     </w:p>
     <w:p>
       <w:pPr>
@@ -7468,7 +7610,6 @@
           <w:b/>
           <w:sz w:val="28"/>
         </w:rPr>
-        <w:lastRenderedPageBreak/>
         <w:tab/>
       </w:r>
       <w:r>
@@ -7476,37 +7617,105 @@
           <w:b/>
           <w:sz w:val="28"/>
         </w:rPr>
-        <w:t>5.1.5 MCU</w:t>
-      </w:r>
-    </w:p>
-    <w:p>
-      <w:pPr>
-        <w:spacing w:after="120"/>
+        <w:t xml:space="preserve">5.1.6 RF </w:t>
+      </w:r>
+      <w:r>
         <w:rPr>
           <w:b/>
           <w:sz w:val="28"/>
         </w:rPr>
-      </w:pPr>
-      <w:r>
-        <w:rPr>
-          <w:b/>
-          <w:sz w:val="28"/>
-        </w:rPr>
-        <w:tab/>
-      </w:r>
-      <w:r>
-        <w:rPr>
-          <w:b/>
-          <w:sz w:val="28"/>
-        </w:rPr>
-        <w:t xml:space="preserve">5.1.6 RF </w:t>
-      </w:r>
-      <w:r>
-        <w:rPr>
-          <w:b/>
-          <w:sz w:val="28"/>
-        </w:rPr>
         <w:t>Front End</w:t>
+      </w:r>
+    </w:p>
+    <w:p>
+      <w:pPr>
+        <w:spacing w:after="120"/>
+        <w:ind w:left="1440"/>
+      </w:pPr>
+      <w:r>
+        <w:t>Test</w:t>
+      </w:r>
+      <w:r>
+        <w:t xml:space="preserve"> the </w:t>
+      </w:r>
+      <w:r>
+        <w:t>s21 parameter</w:t>
+      </w:r>
+      <w:r>
+        <w:t xml:space="preserve"> of the front end. </w:t>
+      </w:r>
+      <w:r>
+        <w:t>Here, w</w:t>
+      </w:r>
+      <w:r>
+        <w:t xml:space="preserve">e expect to </w:t>
+      </w:r>
+      <w:r>
+        <w:t xml:space="preserve">have a </w:t>
+      </w:r>
+      <w:r>
+        <w:t>pass band capable of</w:t>
+      </w:r>
+      <w:r>
+        <w:t xml:space="preserve"> </w:t>
+      </w:r>
+      <w:r>
+        <w:t xml:space="preserve">passing </w:t>
+      </w:r>
+      <w:r>
+        <w:t xml:space="preserve">our </w:t>
+      </w:r>
+      <w:r>
+        <w:t xml:space="preserve">436.5 MHz signal. </w:t>
+      </w:r>
+      <w:r>
+        <w:t xml:space="preserve">Do to the </w:t>
+      </w:r>
+      <w:r>
+        <w:t xml:space="preserve">nature of the passive network and large pass band </w:t>
+      </w:r>
+      <w:r>
+        <w:t xml:space="preserve">of our </w:t>
+      </w:r>
+      <w:proofErr w:type="gramStart"/>
+      <w:r>
+        <w:t>filter,</w:t>
+      </w:r>
+      <w:proofErr w:type="gramEnd"/>
+      <w:r>
+        <w:t xml:space="preserve"> </w:t>
+      </w:r>
+      <w:r>
+        <w:t xml:space="preserve">we expect to see </w:t>
+      </w:r>
+      <w:r>
+        <w:t xml:space="preserve">some s21 </w:t>
+      </w:r>
+      <w:r>
+        <w:t xml:space="preserve">loss at 436.5 </w:t>
+      </w:r>
+      <w:proofErr w:type="spellStart"/>
+      <w:r>
+        <w:t>MHz.</w:t>
+      </w:r>
+      <w:proofErr w:type="spellEnd"/>
+      <w:r>
+        <w:t xml:space="preserve"> Previous testi</w:t>
+      </w:r>
+      <w:r>
+        <w:t xml:space="preserve">ng has shown that approximately </w:t>
+      </w:r>
+      <w:r>
+        <w:t>1dB lo</w:t>
+      </w:r>
+      <w:r>
+        <w:t xml:space="preserve">ss or </w:t>
+      </w:r>
+      <w:r>
+        <w:t>less is achievable.</w:t>
+      </w:r>
+      <w:r>
+        <w:t xml:space="preserve"> Note: this is not a finite test. We are simply testing to see how well our filter behaves basted on expected results and previous modular tests. We will be able to adjust component values if necessary to improve these results.</w:t>
       </w:r>
     </w:p>
     <w:p>
@@ -7515,112 +7724,32 @@
         <w:ind w:left="720"/>
       </w:pPr>
       <w:r>
-        <w:t>Test</w:t>
-      </w:r>
-      <w:r>
-        <w:t xml:space="preserve"> the </w:t>
-      </w:r>
-      <w:r>
-        <w:t>s21 parameter</w:t>
-      </w:r>
-      <w:r>
-        <w:t xml:space="preserve"> of the front end. </w:t>
-      </w:r>
-      <w:r>
-        <w:t>Here, w</w:t>
-      </w:r>
-      <w:r>
-        <w:t xml:space="preserve">e expect to </w:t>
-      </w:r>
-      <w:r>
-        <w:t xml:space="preserve">have a </w:t>
-      </w:r>
-      <w:r>
-        <w:t>pass band capable of</w:t>
+        <w:tab/>
+        <w:t>We</w:t>
+      </w:r>
+      <w:r>
+        <w:t xml:space="preserve"> expect to attenuate the 2</w:t>
+      </w:r>
+      <w:r>
+        <w:rPr>
+          <w:vertAlign w:val="superscript"/>
+        </w:rPr>
+        <w:t>nd</w:t>
+      </w:r>
+      <w:r>
+        <w:t xml:space="preserve"> harmonic by 40dB or m</w:t>
+      </w:r>
+      <w:r>
+        <w:t>ore.</w:t>
       </w:r>
       <w:r>
         <w:t xml:space="preserve"> </w:t>
       </w:r>
-      <w:r>
-        <w:t xml:space="preserve">passing </w:t>
-      </w:r>
-      <w:r>
-        <w:t xml:space="preserve">our </w:t>
-      </w:r>
-      <w:r>
-        <w:t xml:space="preserve">436.5 MHz signal. </w:t>
-      </w:r>
-      <w:r>
-        <w:t xml:space="preserve">Do to the </w:t>
-      </w:r>
-      <w:r>
-        <w:t xml:space="preserve">nature of the passive network and large pass band </w:t>
-      </w:r>
-      <w:r>
-        <w:t xml:space="preserve">of our filter, </w:t>
-      </w:r>
-      <w:r>
-        <w:t xml:space="preserve">we expect to see </w:t>
-      </w:r>
-      <w:r>
-        <w:t xml:space="preserve">some s21 </w:t>
-      </w:r>
-      <w:r>
-        <w:t xml:space="preserve">loss at 436.5 </w:t>
-      </w:r>
-      <w:r>
-        <w:t>MHz.</w:t>
-      </w:r>
-      <w:r>
-        <w:t xml:space="preserve"> Previous testi</w:t>
-      </w:r>
-      <w:r>
-        <w:t xml:space="preserve">ng has shown that approximately </w:t>
-      </w:r>
-      <w:r>
-        <w:t>1dB lo</w:t>
-      </w:r>
-      <w:r>
-        <w:t xml:space="preserve">ss or </w:t>
-      </w:r>
-      <w:r>
-        <w:t>less is achievable.</w:t>
-      </w:r>
-      <w:r>
-        <w:t xml:space="preserve"> Note: this is not a finite test. We are simply testing to see how well our filter behaves basted on expected results and previous modular tests. We will be able to adjust component values if necessary to improve these results.</w:t>
-      </w:r>
     </w:p>
     <w:p>
       <w:pPr>
         <w:spacing w:after="120"/>
-      </w:pPr>
-      <w:r>
-        <w:tab/>
-        <w:t>We</w:t>
-      </w:r>
-      <w:r>
-        <w:t xml:space="preserve"> expect to attenuate the 2</w:t>
-      </w:r>
-      <w:r>
-        <w:rPr>
-          <w:vertAlign w:val="superscript"/>
-        </w:rPr>
-        <w:t>nd</w:t>
-      </w:r>
-      <w:r>
-        <w:t xml:space="preserve"> harmonic by 40dB or m</w:t>
-      </w:r>
-      <w:r>
-        <w:t>ore.</w:t>
-      </w:r>
-      <w:r>
-        <w:t xml:space="preserve"> </w:t>
-      </w:r>
-    </w:p>
-    <w:p>
-      <w:pPr>
-        <w:spacing w:after="120"/>
-        <w:ind w:left="720"/>
+        <w:ind w:left="1440"/>
       </w:pPr>
       <w:r>
         <w:t xml:space="preserve">By connecting the network analyzer to the SMA connector on the </w:t>
@@ -7694,7 +7823,7 @@
         <w:tblStyle w:val="TableGrid"/>
         <w:tblW w:w="0" w:type="auto"/>
         <w:tblLayout w:type="fixed"/>
-        <w:tblLook w:val="00BF" w:firstRow="1" w:lastRow="0" w:firstColumn="1" w:lastColumn="0" w:noHBand="0" w:noVBand="0"/>
+        <w:tblLook w:val="00A0" w:firstRow="1" w:lastRow="0" w:firstColumn="1" w:lastColumn="0" w:noHBand="0" w:noVBand="0"/>
       </w:tblPr>
       <w:tblGrid>
         <w:gridCol w:w="468"/>
@@ -7752,8 +7881,17 @@
                 <w:rFonts w:asciiTheme="minorHAnsi" w:hAnsiTheme="minorHAnsi"/>
                 <w:sz w:val="22"/>
               </w:rPr>
-              <w:t>Shan Quinney</w:t>
-            </w:r>
+              <w:t xml:space="preserve">Shan </w:t>
+            </w:r>
+            <w:proofErr w:type="spellStart"/>
+            <w:r>
+              <w:rPr>
+                <w:rFonts w:asciiTheme="minorHAnsi" w:hAnsiTheme="minorHAnsi"/>
+                <w:sz w:val="22"/>
+              </w:rPr>
+              <w:t>Quinney</w:t>
+            </w:r>
+            <w:proofErr w:type="spellEnd"/>
           </w:p>
         </w:tc>
       </w:tr>
@@ -8643,7 +8781,15 @@
                 <w:rFonts w:asciiTheme="minorHAnsi" w:hAnsiTheme="minorHAnsi"/>
                 <w:sz w:val="16"/>
               </w:rPr>
-              <w:t>a second cursor to locate the 2</w:t>
+              <w:t xml:space="preserve">a second cursor </w:t>
+            </w:r>
+            <w:r>
+              <w:rPr>
+                <w:rFonts w:asciiTheme="minorHAnsi" w:hAnsiTheme="minorHAnsi"/>
+                <w:sz w:val="16"/>
+              </w:rPr>
+              <w:lastRenderedPageBreak/>
+              <w:t>to locate the 2</w:t>
             </w:r>
             <w:r>
               <w:rPr>
@@ -8658,8 +8804,17 @@
                 <w:rFonts w:asciiTheme="minorHAnsi" w:hAnsiTheme="minorHAnsi"/>
                 <w:sz w:val="16"/>
               </w:rPr>
-              <w:t xml:space="preserve"> harmonic of the frequency of interest. This should be 873 MHz.</w:t>
-            </w:r>
+              <w:t xml:space="preserve"> harmonic of the frequency of interest. This should be 873 </w:t>
+            </w:r>
+            <w:proofErr w:type="spellStart"/>
+            <w:r>
+              <w:rPr>
+                <w:rFonts w:asciiTheme="minorHAnsi" w:hAnsiTheme="minorHAnsi"/>
+                <w:sz w:val="16"/>
+              </w:rPr>
+              <w:t>MHz.</w:t>
+            </w:r>
+            <w:proofErr w:type="spellEnd"/>
           </w:p>
         </w:tc>
         <w:tc>
@@ -8680,6 +8835,7 @@
                 <w:rFonts w:asciiTheme="minorHAnsi" w:hAnsiTheme="minorHAnsi"/>
                 <w:sz w:val="18"/>
               </w:rPr>
+              <w:lastRenderedPageBreak/>
               <w:t xml:space="preserve">The </w:t>
             </w:r>
             <w:r>
@@ -8687,7 +8843,15 @@
                 <w:rFonts w:asciiTheme="minorHAnsi" w:hAnsiTheme="minorHAnsi"/>
                 <w:sz w:val="18"/>
               </w:rPr>
-              <w:t>873 MHz frequency is attenuated by 40dB bellow the fundamental frequency. Make a comment on the s21 parameter reading.</w:t>
+              <w:t xml:space="preserve">873 MHz frequency is </w:t>
+            </w:r>
+            <w:r>
+              <w:rPr>
+                <w:rFonts w:asciiTheme="minorHAnsi" w:hAnsiTheme="minorHAnsi"/>
+                <w:sz w:val="18"/>
+              </w:rPr>
+              <w:lastRenderedPageBreak/>
+              <w:t>attenuated by 40dB bellow the fundamental frequency. Make a comment on the s21 parameter reading.</w:t>
             </w:r>
           </w:p>
         </w:tc>
@@ -8773,6 +8937,7 @@
                 <w:rFonts w:asciiTheme="minorHAnsi" w:hAnsiTheme="minorHAnsi"/>
                 <w:sz w:val="22"/>
               </w:rPr>
+              <w:lastRenderedPageBreak/>
               <w:t>Overall Test Result:</w:t>
             </w:r>
           </w:p>
@@ -8849,51 +9014,47 @@
     <w:p>
       <w:pPr>
         <w:spacing w:after="120"/>
-        <w:ind w:left="720"/>
-      </w:pPr>
+        <w:rPr>
+          <w:b/>
+          <w:sz w:val="28"/>
+        </w:rPr>
+      </w:pPr>
+      <w:r>
+        <w:rPr>
+          <w:b/>
+          <w:sz w:val="28"/>
+        </w:rPr>
+        <w:t>5.1.</w:t>
+      </w:r>
+      <w:r>
+        <w:rPr>
+          <w:b/>
+          <w:sz w:val="28"/>
+        </w:rPr>
+        <w:t>7</w:t>
+      </w:r>
+      <w:r>
+        <w:rPr>
+          <w:b/>
+          <w:sz w:val="28"/>
+        </w:rPr>
+        <w:t xml:space="preserve"> RF </w:t>
+      </w:r>
+      <w:r>
+        <w:rPr>
+          <w:b/>
+          <w:sz w:val="28"/>
+        </w:rPr>
+        <w:t>Antenna</w:t>
+      </w:r>
     </w:p>
     <w:p>
       <w:pPr>
         <w:spacing w:after="120"/>
         <w:ind w:left="720"/>
       </w:pPr>
-    </w:p>
-    <w:p>
-      <w:pPr>
-        <w:spacing w:after="120"/>
-        <w:rPr>
-          <w:b/>
-          <w:sz w:val="28"/>
-        </w:rPr>
-      </w:pPr>
-      <w:r>
-        <w:rPr>
-          <w:b/>
-          <w:sz w:val="28"/>
-        </w:rPr>
-        <w:lastRenderedPageBreak/>
-        <w:t>5.1.</w:t>
-      </w:r>
-      <w:r>
-        <w:rPr>
-          <w:b/>
-          <w:sz w:val="28"/>
-        </w:rPr>
-        <w:t>7</w:t>
-      </w:r>
-      <w:r>
-        <w:rPr>
-          <w:b/>
-          <w:sz w:val="28"/>
-        </w:rPr>
-        <w:t xml:space="preserve"> RF </w:t>
-      </w:r>
-      <w:r>
-        <w:rPr>
-          <w:b/>
-          <w:sz w:val="28"/>
-        </w:rPr>
-        <w:t>Antenna</w:t>
+      <w:r>
+        <w:t xml:space="preserve">Test the antenna’s ability to transfer data over the intended RF band at a specified distance. Here, we expect to have a signal transmitted and received from both boards in the 436.5MHz range over the distance of about 5-6 meters. The antenna length will then be altered based on the strength of the signal and its ability to stay within the range of our intended frequency. Note: this is not a finite test. We are simply testing to see how well the antenna behaves basted on expected results and previous modular tests.  </w:t>
       </w:r>
     </w:p>
     <w:p>
@@ -8902,21 +9063,7 @@
         <w:ind w:left="720"/>
       </w:pPr>
       <w:r>
-        <w:t xml:space="preserve">Test the antenna’s ability to transfer data over the intended RF band at a specified distance. Here, we expect to have a signal transmitted and received from both boards in the 436.5MHz range over the distance of about 5-6 meters. The antenna length will then be altered based on the strength of the signal and its ability to stay within the range of our intended frequency. Note: this is not a finite test. We are simply testing to see how well the antenna behaves basted on expected results and previous modular tests.  </w:t>
-      </w:r>
-    </w:p>
-    <w:p>
-      <w:pPr>
-        <w:spacing w:after="120"/>
-        <w:ind w:left="720"/>
-      </w:pPr>
-      <w:r>
-        <w:t>We can perform this test using the network analyzer to determine the frequency range and gain of our an</w:t>
-      </w:r>
-      <w:bookmarkStart w:id="2" w:name="_GoBack"/>
-      <w:bookmarkEnd w:id="2"/>
-      <w:r>
-        <w:t>tennas directly, and then perform another test to confirm that the boards are capable of communication with each other once we’ve confirmed their length with the VNA.</w:t>
+        <w:t>We can perform this test using the network analyzer to determine the frequency range and gain of our antennas directly, and then perform another test to confirm that the boards are capable of communication with each other once we’ve confirmed their length with the VNA.</w:t>
       </w:r>
       <w:r>
         <w:t xml:space="preserve"> The second test will likely have to wait until the firmware for the board is developed to send a ping and will likely be one of the final tests of the project.</w:t>
@@ -8927,7 +9074,7 @@
         <w:tblStyle w:val="TableGrid"/>
         <w:tblW w:w="0" w:type="auto"/>
         <w:tblLayout w:type="fixed"/>
-        <w:tblLook w:val="00BF" w:firstRow="1" w:lastRow="0" w:firstColumn="1" w:lastColumn="0" w:noHBand="0" w:noVBand="0"/>
+        <w:tblLook w:val="00A0" w:firstRow="1" w:lastRow="0" w:firstColumn="1" w:lastColumn="0" w:noHBand="0" w:noVBand="0"/>
       </w:tblPr>
       <w:tblGrid>
         <w:gridCol w:w="468"/>
@@ -9528,14 +9675,30 @@
                 <w:rFonts w:asciiTheme="minorHAnsi" w:hAnsiTheme="minorHAnsi"/>
                 <w:sz w:val="18"/>
               </w:rPr>
-              <w:t>The frequency range of interest is form 100 MHz to 1 GHz. Attach one end</w:t>
-            </w:r>
+              <w:t xml:space="preserve">The frequency </w:t>
+            </w:r>
+            <w:proofErr w:type="gramStart"/>
             <w:r>
               <w:rPr>
                 <w:rFonts w:asciiTheme="minorHAnsi" w:hAnsiTheme="minorHAnsi"/>
                 <w:sz w:val="18"/>
               </w:rPr>
-              <w:t xml:space="preserve"> of the VNA cable to a SMA connector and test the antenna’s frequency range. Once frequency range is confirmed, we can confirm communication between th</w:t>
+              <w:t>range of interest is form 100 MHz to 1 GHz. Attach one end</w:t>
+            </w:r>
+            <w:r>
+              <w:rPr>
+                <w:rFonts w:asciiTheme="minorHAnsi" w:hAnsiTheme="minorHAnsi"/>
+                <w:sz w:val="18"/>
+              </w:rPr>
+              <w:t xml:space="preserve"> of the VNA cable to a SMA connector and test</w:t>
+            </w:r>
+            <w:proofErr w:type="gramEnd"/>
+            <w:r>
+              <w:rPr>
+                <w:rFonts w:asciiTheme="minorHAnsi" w:hAnsiTheme="minorHAnsi"/>
+                <w:sz w:val="18"/>
+              </w:rPr>
+              <w:t xml:space="preserve"> the antenna’s frequency range. Once frequency range is confirmed, we can confirm communication between th</w:t>
             </w:r>
             <w:r>
               <w:rPr>
@@ -10061,14 +10224,7 @@
                 <w:rFonts w:asciiTheme="minorHAnsi" w:hAnsiTheme="minorHAnsi"/>
                 <w:sz w:val="16"/>
               </w:rPr>
-              <w:t xml:space="preserve">Test Board communication </w:t>
-            </w:r>
-            <w:r>
-              <w:rPr>
-                <w:rFonts w:asciiTheme="minorHAnsi" w:hAnsiTheme="minorHAnsi"/>
-                <w:sz w:val="16"/>
-              </w:rPr>
-              <w:t>via ping signal</w:t>
+              <w:t>Test Board communication via ping signal</w:t>
             </w:r>
           </w:p>
         </w:tc>
@@ -10197,7 +10353,15 @@
                 <w:rFonts w:asciiTheme="minorHAnsi" w:hAnsiTheme="minorHAnsi"/>
                 <w:sz w:val="16"/>
               </w:rPr>
-              <w:t>Test Board communication for other board</w:t>
+              <w:t xml:space="preserve">Test Board communication for </w:t>
+            </w:r>
+            <w:r>
+              <w:rPr>
+                <w:rFonts w:asciiTheme="minorHAnsi" w:hAnsiTheme="minorHAnsi"/>
+                <w:sz w:val="16"/>
+              </w:rPr>
+              <w:lastRenderedPageBreak/>
+              <w:t>other board</w:t>
             </w:r>
           </w:p>
         </w:tc>
@@ -10219,7 +10383,16 @@
                 <w:rFonts w:asciiTheme="minorHAnsi" w:hAnsiTheme="minorHAnsi"/>
                 <w:sz w:val="18"/>
               </w:rPr>
-              <w:t>Once the ping is received the receiver board LED should light up indicating a received signal.</w:t>
+              <w:lastRenderedPageBreak/>
+              <w:t xml:space="preserve">Once the ping is received the </w:t>
+            </w:r>
+            <w:r>
+              <w:rPr>
+                <w:rFonts w:asciiTheme="minorHAnsi" w:hAnsiTheme="minorHAnsi"/>
+                <w:sz w:val="18"/>
+              </w:rPr>
+              <w:lastRenderedPageBreak/>
+              <w:t>receiver board LED should light up indicating a received signal.</w:t>
             </w:r>
           </w:p>
         </w:tc>
@@ -10305,6 +10478,7 @@
                 <w:rFonts w:asciiTheme="minorHAnsi" w:hAnsiTheme="minorHAnsi"/>
                 <w:sz w:val="22"/>
               </w:rPr>
+              <w:lastRenderedPageBreak/>
               <w:t>Overall Test Result:</w:t>
             </w:r>
           </w:p>
@@ -10375,7 +10549,6 @@
     <w:p>
       <w:pPr>
         <w:spacing w:after="120"/>
-        <w:ind w:left="720"/>
       </w:pPr>
     </w:p>
     <w:p>
@@ -10386,15 +10559,13 @@
           <w:sz w:val="28"/>
         </w:rPr>
       </w:pPr>
-    </w:p>
-    <w:p>
-      <w:pPr>
-        <w:spacing w:after="120"/>
+      <w:r>
         <w:rPr>
           <w:b/>
           <w:sz w:val="28"/>
         </w:rPr>
-      </w:pPr>
+        <w:t>5.2 Interface Tests</w:t>
+      </w:r>
     </w:p>
     <w:p>
       <w:pPr>
@@ -10409,8 +10580,62 @@
           <w:b/>
           <w:sz w:val="28"/>
         </w:rPr>
-        <w:t>5.2 Interface Tests</w:t>
-      </w:r>
+        <w:tab/>
+        <w:t xml:space="preserve">5.2.1 RF Front End to Integrated Transceiver </w:t>
+      </w:r>
+    </w:p>
+    <w:p>
+      <w:pPr>
+        <w:spacing w:after="120"/>
+        <w:ind w:left="720"/>
+      </w:pPr>
+      <w:r>
+        <w:t>Test</w:t>
+      </w:r>
+      <w:r>
+        <w:t xml:space="preserve"> the </w:t>
+      </w:r>
+      <w:r>
+        <w:t>functionality of the integrated PA.</w:t>
+      </w:r>
+      <w:r>
+        <w:t xml:space="preserve"> This test will need to be performed in steps where the PA’s power is increased in incremental steps so that the result can be carefully measured. The data sheet states that a maximum of 17dBm is achievable with this setup.</w:t>
+      </w:r>
+    </w:p>
+    <w:p>
+      <w:pPr>
+        <w:spacing w:after="120"/>
+      </w:pPr>
+      <w:r>
+        <w:tab/>
+        <w:t xml:space="preserve">The s11 parameter will test how well the impedance of the front-end </w:t>
+      </w:r>
+      <w:r>
+        <w:tab/>
+        <w:t xml:space="preserve">matches the impedance of the transceiver. In previous tests we have been </w:t>
+      </w:r>
+      <w:r>
+        <w:tab/>
+        <w:t xml:space="preserve">able to achieve approximately 90% match to the desired 50 ohm. Note: We </w:t>
+      </w:r>
+      <w:r>
+        <w:tab/>
+        <w:t xml:space="preserve">may be able to achieve a better impedance match by alternating some of the </w:t>
+      </w:r>
+      <w:r>
+        <w:tab/>
+        <w:t xml:space="preserve">component values in the filter. This will be an iterative process and will </w:t>
+      </w:r>
+      <w:r>
+        <w:tab/>
+        <w:t>include both documentation and test results.</w:t>
+      </w:r>
+    </w:p>
+    <w:p>
+      <w:pPr>
+        <w:spacing w:after="120"/>
+        <w:ind w:left="720"/>
+      </w:pPr>
     </w:p>
     <w:p>
       <w:pPr>
@@ -10426,7 +10651,21 @@
           <w:sz w:val="28"/>
         </w:rPr>
         <w:tab/>
-        <w:t xml:space="preserve">5.2.1 RF Front End to Integrated Transceiver </w:t>
+        <w:t xml:space="preserve">5.2.2 </w:t>
+      </w:r>
+      <w:r>
+        <w:rPr>
+          <w:b/>
+          <w:sz w:val="28"/>
+        </w:rPr>
+        <w:t>MCU</w:t>
+      </w:r>
+      <w:r>
+        <w:rPr>
+          <w:b/>
+          <w:sz w:val="28"/>
+        </w:rPr>
+        <w:t xml:space="preserve"> to GPIO</w:t>
       </w:r>
     </w:p>
     <w:p>
@@ -10435,152 +10674,212 @@
         <w:ind w:left="720"/>
       </w:pPr>
       <w:r>
-        <w:t>Test</w:t>
-      </w:r>
-      <w:r>
-        <w:t xml:space="preserve"> the </w:t>
-      </w:r>
-      <w:r>
-        <w:t>functionality of the integrated PA.</w:t>
-      </w:r>
-      <w:r>
-        <w:t xml:space="preserve"> This test will need to be performed in steps where the PA’s power is increased in incremental steps so that the result can be carefully measured. The data sheet states that a maximum of 17dBm is achievable with this setup.</w:t>
+        <w:t>T</w:t>
+      </w:r>
+      <w:r>
+        <w:t xml:space="preserve">est the interface between MCU and </w:t>
+      </w:r>
+      <w:r>
+        <w:t>GPIO</w:t>
+      </w:r>
+      <w:r>
+        <w:t>. Here we will write, compile and feed in</w:t>
+      </w:r>
+      <w:r>
+        <w:t xml:space="preserve"> </w:t>
+      </w:r>
+      <w:r>
+        <w:t xml:space="preserve">C code </w:t>
+      </w:r>
+      <w:r>
+        <w:t>to make the signal on some selected</w:t>
+      </w:r>
+      <w:r>
+        <w:t xml:space="preserve"> GPIO</w:t>
+      </w:r>
+      <w:r>
+        <w:t xml:space="preserve"> pins go high</w:t>
+      </w:r>
+      <w:r>
+        <w:t xml:space="preserve">. We will use a </w:t>
+      </w:r>
+      <w:proofErr w:type="spellStart"/>
+      <w:r>
+        <w:t>multimeter</w:t>
+      </w:r>
+      <w:proofErr w:type="spellEnd"/>
+      <w:r>
+        <w:t xml:space="preserve"> to check the voltage level at those pins. Having a high voltage level on the signal will indicate that the interface between MCU and the GPIO pin is properly setup.</w:t>
       </w:r>
     </w:p>
     <w:p>
       <w:pPr>
         <w:spacing w:after="120"/>
-      </w:pPr>
-      <w:r>
-        <w:tab/>
-        <w:t xml:space="preserve">The s11 parameter will test how well the impedance of the front-end </w:t>
-      </w:r>
-      <w:r>
-        <w:tab/>
-        <w:t xml:space="preserve">matches the impedance of the transceiver. In previous tests we have been </w:t>
-      </w:r>
-      <w:r>
-        <w:tab/>
-        <w:t xml:space="preserve">able to achieve approximately 90% match to the desired 50 ohm. Note: We </w:t>
-      </w:r>
-      <w:r>
-        <w:tab/>
-        <w:t xml:space="preserve">may be able to achieve a better impedance match by alternating some of the </w:t>
-      </w:r>
-      <w:r>
-        <w:tab/>
-        <w:t xml:space="preserve">component values in the filter. This will be an iterative process and will </w:t>
-      </w:r>
-      <w:r>
-        <w:tab/>
-        <w:t>include both documentation and test results.</w:t>
+        <w:rPr>
+          <w:b/>
+          <w:sz w:val="28"/>
+        </w:rPr>
+      </w:pPr>
+      <w:r>
+        <w:rPr>
+          <w:b/>
+          <w:sz w:val="28"/>
+        </w:rPr>
+        <w:tab/>
+        <w:t xml:space="preserve">5.2.3 JTAG to </w:t>
+      </w:r>
+      <w:r>
+        <w:rPr>
+          <w:b/>
+          <w:sz w:val="28"/>
+        </w:rPr>
+        <w:t>MCU</w:t>
       </w:r>
     </w:p>
     <w:p>
       <w:pPr>
         <w:spacing w:after="120"/>
         <w:ind w:left="720"/>
-      </w:pPr>
-    </w:p>
-    <w:p>
-      <w:pPr>
-        <w:spacing w:after="120"/>
-        <w:ind w:firstLine="720"/>
-      </w:pPr>
-      <w:r>
-        <w:t xml:space="preserve">Test the </w:t>
-      </w:r>
-      <w:r>
-        <w:t xml:space="preserve">power output of the </w:t>
-      </w:r>
-      <w:r>
-        <w:t>entire system.</w:t>
-      </w:r>
-      <w:r>
-        <w:t xml:space="preserve"> This test</w:t>
-      </w:r>
-    </w:p>
-    <w:p>
-      <w:pPr>
-        <w:spacing w:after="120"/>
         <w:rPr>
           <w:b/>
           <w:sz w:val="28"/>
         </w:rPr>
       </w:pPr>
       <w:r>
+        <w:t xml:space="preserve">Test the interface between JTAG and MCU.  We will connect JTAG header to the board, which will be our main channel to communicate to MCU unit.  The tri-colored LEDs on the board should light up when JTAG is connected. This will further indicate that MCU is able to detect the connection of JTAG. We will </w:t>
+      </w:r>
+      <w:proofErr w:type="gramStart"/>
+      <w:r>
+        <w:t>sent</w:t>
+      </w:r>
+      <w:proofErr w:type="gramEnd"/>
+      <w:r>
+        <w:t xml:space="preserve"> commands from a computer to </w:t>
+      </w:r>
+      <w:r>
+        <w:t>MCU</w:t>
+      </w:r>
+      <w:r>
+        <w:t xml:space="preserve"> via JTAG to turn the signal on some selective GPIO pins high. A high voltage reading</w:t>
+      </w:r>
+      <w:r>
+        <w:t xml:space="preserve"> on a </w:t>
+      </w:r>
+      <w:proofErr w:type="spellStart"/>
+      <w:r>
+        <w:t>multimeter</w:t>
+      </w:r>
+      <w:proofErr w:type="spellEnd"/>
+      <w:r>
+        <w:t xml:space="preserve"> on the </w:t>
+      </w:r>
+      <w:r>
+        <w:t>GPIO pin will indicate that JTAG to MCU interface is working.</w:t>
+      </w:r>
+    </w:p>
+    <w:p>
+      <w:pPr>
+        <w:spacing w:after="120"/>
         <w:rPr>
           <w:b/>
           <w:sz w:val="28"/>
         </w:rPr>
-        <w:tab/>
-        <w:t xml:space="preserve">5.2.2 GPIO to </w:t>
-      </w:r>
+      </w:pPr>
       <w:r>
         <w:rPr>
           <w:b/>
           <w:sz w:val="28"/>
         </w:rPr>
-        <w:t>MCU</w:t>
-      </w:r>
-    </w:p>
-    <w:p>
-      <w:pPr>
-        <w:spacing w:after="120"/>
-      </w:pPr>
+        <w:tab/>
+        <w:t>5.2.4 USB</w:t>
+      </w:r>
       <w:r>
         <w:rPr>
           <w:b/>
           <w:sz w:val="28"/>
         </w:rPr>
-        <w:tab/>
-      </w:r>
-      <w:r>
-        <w:t>Test procedure</w:t>
-      </w:r>
-    </w:p>
-    <w:p>
-      <w:pPr>
-        <w:spacing w:after="120"/>
+        <w:t xml:space="preserve"> Power</w:t>
+      </w:r>
+      <w:r>
         <w:rPr>
           <w:b/>
           <w:sz w:val="28"/>
         </w:rPr>
-      </w:pPr>
+        <w:t xml:space="preserve"> to </w:t>
+      </w:r>
       <w:r>
         <w:rPr>
           <w:b/>
           <w:sz w:val="28"/>
         </w:rPr>
-        <w:tab/>
-        <w:t xml:space="preserve">5.2.3 JTAG to </w:t>
-      </w:r>
-      <w:r>
+        <w:t>Voltage Regulator</w:t>
+      </w:r>
+    </w:p>
+    <w:p>
+      <w:pPr>
+        <w:spacing w:after="120"/>
+        <w:ind w:left="720"/>
+      </w:pPr>
+      <w:r>
+        <w:t xml:space="preserve">Test that the interface between USB </w:t>
+      </w:r>
+      <w:r>
+        <w:t xml:space="preserve">Power line </w:t>
+      </w:r>
+      <w:r>
+        <w:t xml:space="preserve">and </w:t>
+      </w:r>
+      <w:r>
+        <w:t>Voltage Regulator</w:t>
+      </w:r>
+      <w:r>
+        <w:t xml:space="preserve">. </w:t>
+      </w:r>
+      <w:r>
+        <w:t>W</w:t>
+      </w:r>
+      <w:r>
+        <w:t xml:space="preserve">e will connect USB and check its voltage output to the system at </w:t>
+      </w:r>
+      <w:r>
+        <w:t xml:space="preserve">the test points placed on voltage regulator line. A high voltage reading (approx. 5 V) at the </w:t>
+      </w:r>
+      <w:r>
+        <w:t xml:space="preserve">test points will indicate that USB system </w:t>
+      </w:r>
+      <w:r>
+        <w:t>has a proper interface with voltage regulator.</w:t>
+      </w:r>
+    </w:p>
+    <w:p>
+      <w:pPr>
+        <w:spacing w:after="120"/>
+        <w:ind w:left="720"/>
         <w:rPr>
           <w:b/>
           <w:sz w:val="28"/>
         </w:rPr>
-        <w:t>MCU</w:t>
-      </w:r>
+      </w:pPr>
     </w:p>
     <w:p>
       <w:pPr>
         <w:spacing w:after="120"/>
+        <w:ind w:left="720"/>
         <w:rPr>
           <w:b/>
           <w:sz w:val="28"/>
         </w:rPr>
       </w:pPr>
-      <w:r>
+    </w:p>
+    <w:p>
+      <w:pPr>
+        <w:spacing w:after="120"/>
+        <w:ind w:left="720"/>
         <w:rPr>
           <w:b/>
           <w:sz w:val="28"/>
         </w:rPr>
-        <w:tab/>
-      </w:r>
-      <w:r>
-        <w:t>Test procedure</w:t>
-      </w:r>
+      </w:pPr>
     </w:p>
     <w:p>
       <w:pPr>
@@ -10596,14 +10895,48 @@
           <w:sz w:val="28"/>
         </w:rPr>
         <w:tab/>
-        <w:t xml:space="preserve">5.2.4 USB to </w:t>
       </w:r>
       <w:r>
         <w:rPr>
           <w:b/>
           <w:sz w:val="28"/>
         </w:rPr>
-        <w:t>MCU</w:t>
+        <w:t>5.3.5 Voltage Regulator to MCU</w:t>
+      </w:r>
+    </w:p>
+    <w:p>
+      <w:pPr>
+        <w:spacing w:after="120"/>
+        <w:ind w:left="720"/>
+        <w:rPr>
+          <w:u w:val="single"/>
+        </w:rPr>
+      </w:pPr>
+      <w:r>
+        <w:t>Test</w:t>
+      </w:r>
+      <w:r>
+        <w:t xml:space="preserve"> that the voltage between the regulator and MCU is </w:t>
+      </w:r>
+      <w:r>
+        <w:t>maintained at</w:t>
+      </w:r>
+      <w:r>
+        <w:t xml:space="preserve"> approximately 3.3 VDC regardless of the power source. </w:t>
+      </w:r>
+      <w:r>
+        <w:t>This test w</w:t>
+      </w:r>
+      <w:r>
+        <w:t xml:space="preserve">ill include using both using the battery independently as a power source and the USB source to power the board. Either source will supply a voltage greater that the desired 3.3V that is required to power the MCU. We will use a </w:t>
+      </w:r>
+      <w:proofErr w:type="spellStart"/>
+      <w:r>
+        <w:t>multimeter</w:t>
+      </w:r>
+      <w:proofErr w:type="spellEnd"/>
+      <w:r>
+        <w:t xml:space="preserve"> to test the voltage at the MCU.</w:t>
       </w:r>
     </w:p>
     <w:p>
@@ -10619,33 +10952,29 @@
           <w:b/>
           <w:sz w:val="28"/>
         </w:rPr>
-        <w:tab/>
-      </w:r>
-      <w:r>
-        <w:t>Test procedure</w:t>
-      </w:r>
-    </w:p>
-    <w:p>
-      <w:pPr>
-        <w:spacing w:after="120"/>
+        <w:t xml:space="preserve">     </w:t>
+      </w:r>
+      <w:r>
         <w:rPr>
           <w:b/>
           <w:sz w:val="28"/>
         </w:rPr>
-      </w:pPr>
+        <w:tab/>
+        <w:t>5.3.</w:t>
+      </w:r>
       <w:r>
         <w:rPr>
           <w:b/>
           <w:sz w:val="28"/>
         </w:rPr>
-        <w:tab/>
+        <w:t>6</w:t>
       </w:r>
       <w:r>
         <w:rPr>
           <w:b/>
           <w:sz w:val="28"/>
         </w:rPr>
-        <w:t>5.3.5 Voltage Regulator to MCU</w:t>
+        <w:t xml:space="preserve"> Battery charger chip to Voltage Regulator</w:t>
       </w:r>
     </w:p>
     <w:p>
@@ -10653,81 +10982,73 @@
         <w:spacing w:after="120"/>
         <w:ind w:left="720"/>
         <w:rPr>
-          <w:u w:val="single"/>
-        </w:rPr>
-      </w:pPr>
-      <w:r>
-        <w:t>Test</w:t>
-      </w:r>
-      <w:r>
-        <w:t xml:space="preserve"> that the voltage between the regulator and MCU is </w:t>
-      </w:r>
-      <w:r>
-        <w:t>maintained at</w:t>
-      </w:r>
-      <w:r>
-        <w:t xml:space="preserve"> approximately 3.3 VDC regardless of the power source. </w:t>
-      </w:r>
-      <w:r>
-        <w:t>This test w</w:t>
-      </w:r>
-      <w:r>
-        <w:t>ill include using both using the battery independently as a power source and the USB source to power the board. Either source will supply a voltage greater that the desired 3.3V that is required to power the MCU. We will use a multimeter to test the voltage at the MCU.</w:t>
-      </w:r>
-    </w:p>
-    <w:p>
-      <w:pPr>
-        <w:spacing w:after="120"/>
-        <w:rPr>
           <w:b/>
           <w:sz w:val="28"/>
         </w:rPr>
       </w:pPr>
       <w:r>
+        <w:t xml:space="preserve">Test the </w:t>
+      </w:r>
+      <w:r>
+        <w:t xml:space="preserve">ability of the voltage regulator to properly function when receiving power from the battery charging unit. Here, we are interested in what the battery charging unit is outputting to the voltage regulator when a battery is connected to the board and when a battery is not connected to the board. The expected output of the battery charging unit will depend on the status of the battery (if present) and will fall in the range of (XVDC – YVDC). The </w:t>
+      </w:r>
+    </w:p>
+    <w:p>
+      <w:pPr>
+        <w:spacing w:after="120"/>
         <w:rPr>
           <w:b/>
           <w:sz w:val="28"/>
-        </w:rPr>
-        <w:t xml:space="preserve">     </w:t>
-      </w:r>
+          <w:u w:val="single"/>
+        </w:rPr>
+      </w:pPr>
       <w:r>
         <w:rPr>
           <w:b/>
           <w:sz w:val="28"/>
         </w:rPr>
-        <w:tab/>
-        <w:t>5.3.</w:t>
+        <w:t xml:space="preserve">     </w:t>
       </w:r>
       <w:r>
         <w:rPr>
           <w:b/>
           <w:sz w:val="28"/>
         </w:rPr>
-        <w:t>6</w:t>
+        <w:tab/>
+        <w:t>5.3.</w:t>
       </w:r>
       <w:r>
         <w:rPr>
           <w:b/>
           <w:sz w:val="28"/>
         </w:rPr>
-        <w:t xml:space="preserve"> Battery charger chip to Voltage Regulator</w:t>
+        <w:t>7</w:t>
+      </w:r>
+      <w:r>
+        <w:rPr>
+          <w:b/>
+          <w:sz w:val="28"/>
+        </w:rPr>
+        <w:t xml:space="preserve"> USB to UART</w:t>
       </w:r>
     </w:p>
     <w:p>
       <w:pPr>
         <w:spacing w:after="120"/>
         <w:ind w:left="720"/>
+      </w:pPr>
+      <w:r>
+        <w:t>Test the interface between USB and UART. Depending on time, we will perform a basic test to examine the interface between USB to UART.  We will connect USB from a computer to the board, and feed in C code to set up high voltage on some selective GPIO pins. The high voltage reading at those GPIO pin will show that the USB to UART interface is configured properly.</w:t>
+      </w:r>
+    </w:p>
+    <w:p>
+      <w:pPr>
+        <w:spacing w:after="120"/>
         <w:rPr>
           <w:b/>
           <w:sz w:val="28"/>
         </w:rPr>
       </w:pPr>
-      <w:r>
-        <w:t xml:space="preserve">Test the </w:t>
-      </w:r>
-      <w:r>
-        <w:t xml:space="preserve">ability of the voltage regulator to properly function when receiving power from the battery charging unit. Here, we are interested in what the battery charging unit is outputting to the voltage regulator when a battery is connected to the board and when a battery is not connected to the board. The expected output of the battery charging unit will depend on the status of the battery (if present) and will fall in the range of (XVDC – YVDC). The </w:t>
-      </w:r>
     </w:p>
     <w:p>
       <w:pPr>
@@ -10735,7 +11056,6 @@
         <w:rPr>
           <w:b/>
           <w:sz w:val="28"/>
-          <w:u w:val="single"/>
         </w:rPr>
       </w:pPr>
       <w:r>
@@ -10743,92 +11063,19 @@
           <w:b/>
           <w:sz w:val="28"/>
         </w:rPr>
-        <w:t xml:space="preserve">     </w:t>
-      </w:r>
-      <w:r>
-        <w:rPr>
-          <w:b/>
-          <w:sz w:val="28"/>
-        </w:rPr>
-        <w:tab/>
-        <w:t>5.3.</w:t>
-      </w:r>
-      <w:r>
-        <w:rPr>
-          <w:b/>
-          <w:sz w:val="28"/>
-        </w:rPr>
-        <w:t>7</w:t>
-      </w:r>
-      <w:r>
-        <w:rPr>
-          <w:b/>
-          <w:sz w:val="28"/>
-        </w:rPr>
-        <w:t xml:space="preserve"> USB to UART</w:t>
+        <w:t>5.3 Complete System Test</w:t>
       </w:r>
     </w:p>
     <w:p>
       <w:pPr>
         <w:spacing w:after="120"/>
-        <w:rPr>
-          <w:b/>
-          <w:sz w:val="28"/>
-        </w:rPr>
-      </w:pPr>
-    </w:p>
-    <w:p>
-      <w:pPr>
-        <w:spacing w:after="120"/>
-        <w:rPr>
-          <w:b/>
-          <w:sz w:val="28"/>
-        </w:rPr>
-      </w:pPr>
-    </w:p>
-    <w:p>
-      <w:pPr>
-        <w:spacing w:after="120"/>
-        <w:rPr>
-          <w:b/>
-          <w:sz w:val="28"/>
-        </w:rPr>
-      </w:pPr>
-      <w:r>
-        <w:rPr>
-          <w:b/>
-          <w:sz w:val="28"/>
-        </w:rPr>
-        <w:t>5.3 Complete System Test</w:t>
-      </w:r>
-    </w:p>
-    <w:p>
-      <w:pPr>
-        <w:spacing w:after="120"/>
+        <w:ind w:left="720"/>
       </w:pPr>
       <w:r>
         <w:t>Test the ability to send a RF signal from one board to another to turn on an LED.</w:t>
       </w:r>
       <w:r>
         <w:t xml:space="preserve"> This test will be conducted after all of the other</w:t>
-      </w:r>
-    </w:p>
-    <w:p>
-      <w:pPr>
-        <w:pStyle w:val="Default"/>
-      </w:pPr>
-    </w:p>
-    <w:p>
-      <w:pPr>
-        <w:pStyle w:val="Default"/>
-      </w:pPr>
-    </w:p>
-    <w:p>
-      <w:pPr>
-        <w:pStyle w:val="Default"/>
-      </w:pPr>
-      <w:r>
-        <w:t>Test table example:</w:t>
       </w:r>
     </w:p>
     <w:p>
@@ -10841,7 +11088,7 @@
         <w:tblStyle w:val="TableGrid"/>
         <w:tblW w:w="0" w:type="auto"/>
         <w:tblLayout w:type="fixed"/>
-        <w:tblLook w:val="00BF" w:firstRow="1" w:lastRow="0" w:firstColumn="1" w:lastColumn="0" w:noHBand="0" w:noVBand="0"/>
+        <w:tblLook w:val="00A0" w:firstRow="1" w:lastRow="0" w:firstColumn="1" w:lastColumn="0" w:noHBand="0" w:noVBand="0"/>
       </w:tblPr>
       <w:tblGrid>
         <w:gridCol w:w="468"/>
@@ -10894,6 +11141,22 @@
                 <w:sz w:val="22"/>
               </w:rPr>
             </w:pPr>
+            <w:r>
+              <w:rPr>
+                <w:rFonts w:asciiTheme="minorHAnsi" w:hAnsiTheme="minorHAnsi"/>
+                <w:sz w:val="22"/>
+              </w:rPr>
+              <w:t xml:space="preserve">Saroj </w:t>
+            </w:r>
+            <w:proofErr w:type="spellStart"/>
+            <w:r>
+              <w:rPr>
+                <w:rFonts w:asciiTheme="minorHAnsi" w:hAnsiTheme="minorHAnsi"/>
+                <w:sz w:val="22"/>
+              </w:rPr>
+              <w:t>Bardewa</w:t>
+            </w:r>
+            <w:proofErr w:type="spellEnd"/>
           </w:p>
         </w:tc>
       </w:tr>
@@ -10942,6 +11205,13 @@
                 <w:sz w:val="22"/>
               </w:rPr>
             </w:pPr>
+            <w:r>
+              <w:rPr>
+                <w:rFonts w:asciiTheme="minorHAnsi" w:hAnsiTheme="minorHAnsi"/>
+                <w:sz w:val="22"/>
+              </w:rPr>
+              <w:t>Complete System Test</w:t>
+            </w:r>
           </w:p>
         </w:tc>
         <w:tc>
@@ -10989,6 +11259,13 @@
                 <w:sz w:val="22"/>
               </w:rPr>
             </w:pPr>
+            <w:r>
+              <w:rPr>
+                <w:rFonts w:asciiTheme="minorHAnsi" w:hAnsiTheme="minorHAnsi"/>
+                <w:sz w:val="22"/>
+              </w:rPr>
+              <w:t>CST</w:t>
+            </w:r>
           </w:p>
         </w:tc>
       </w:tr>
@@ -11033,6 +11310,13 @@
                 <w:sz w:val="22"/>
               </w:rPr>
             </w:pPr>
+            <w:r>
+              <w:rPr>
+                <w:rFonts w:asciiTheme="minorHAnsi" w:hAnsiTheme="minorHAnsi"/>
+                <w:sz w:val="22"/>
+              </w:rPr>
+              <w:t>The main purpose of this test is to check that the system is able to send and receive packets.</w:t>
+            </w:r>
           </w:p>
         </w:tc>
         <w:tc>
@@ -11293,6 +11577,27 @@
                 <w:sz w:val="22"/>
               </w:rPr>
             </w:pPr>
+            <w:r>
+              <w:rPr>
+                <w:rFonts w:asciiTheme="minorHAnsi" w:hAnsiTheme="minorHAnsi"/>
+                <w:sz w:val="22"/>
+              </w:rPr>
+              <w:t xml:space="preserve">Board Rev.1, </w:t>
+            </w:r>
+            <w:r>
+              <w:rPr>
+                <w:rFonts w:asciiTheme="minorHAnsi" w:hAnsiTheme="minorHAnsi"/>
+                <w:sz w:val="22"/>
+              </w:rPr>
+              <w:t xml:space="preserve">System </w:t>
+            </w:r>
+            <w:r>
+              <w:rPr>
+                <w:rFonts w:asciiTheme="minorHAnsi" w:hAnsiTheme="minorHAnsi"/>
+                <w:sz w:val="22"/>
+              </w:rPr>
+              <w:t>Rev.1</w:t>
+            </w:r>
           </w:p>
         </w:tc>
         <w:tc>
@@ -11374,6 +11679,13 @@
                 <w:sz w:val="22"/>
               </w:rPr>
             </w:pPr>
+            <w:r>
+              <w:rPr>
+                <w:rFonts w:asciiTheme="minorHAnsi" w:hAnsiTheme="minorHAnsi"/>
+                <w:sz w:val="22"/>
+              </w:rPr>
+              <w:t>Connect two sister boards to two separate computers using JTAG. Then, power up the systems.</w:t>
+            </w:r>
           </w:p>
         </w:tc>
       </w:tr>
@@ -11582,6 +11894,8 @@
                 <w:sz w:val="22"/>
               </w:rPr>
             </w:pPr>
+            <w:bookmarkStart w:id="2" w:name="_GoBack"/>
+            <w:bookmarkEnd w:id="2"/>
           </w:p>
         </w:tc>
         <w:tc>
@@ -11795,6 +12109,7 @@
                 <w:rFonts w:asciiTheme="minorHAnsi" w:hAnsiTheme="minorHAnsi"/>
                 <w:sz w:val="22"/>
               </w:rPr>
+              <w:lastRenderedPageBreak/>
               <w:t>3</w:t>
             </w:r>
           </w:p>
@@ -12107,9 +12422,1353 @@
         <w:pStyle w:val="Default"/>
       </w:pPr>
     </w:p>
+    <w:p>
+      <w:pPr>
+        <w:pStyle w:val="Default"/>
+      </w:pPr>
+    </w:p>
+    <w:p>
+      <w:pPr>
+        <w:pStyle w:val="Default"/>
+      </w:pPr>
+    </w:p>
+    <w:p>
+      <w:pPr>
+        <w:pStyle w:val="Default"/>
+      </w:pPr>
+    </w:p>
+    <w:p>
+      <w:pPr>
+        <w:pStyle w:val="Default"/>
+      </w:pPr>
+    </w:p>
+    <w:p>
+      <w:pPr>
+        <w:pStyle w:val="Default"/>
+      </w:pPr>
+    </w:p>
+    <w:p>
+      <w:pPr>
+        <w:pStyle w:val="Default"/>
+      </w:pPr>
+    </w:p>
+    <w:p>
+      <w:pPr>
+        <w:pStyle w:val="Default"/>
+      </w:pPr>
+    </w:p>
+    <w:p>
+      <w:pPr>
+        <w:pStyle w:val="Default"/>
+      </w:pPr>
+    </w:p>
+    <w:p>
+      <w:pPr>
+        <w:pStyle w:val="Default"/>
+      </w:pPr>
+    </w:p>
+    <w:p>
+      <w:pPr>
+        <w:pStyle w:val="Default"/>
+      </w:pPr>
+    </w:p>
+    <w:p>
+      <w:pPr>
+        <w:pStyle w:val="Default"/>
+      </w:pPr>
+    </w:p>
+    <w:p>
+      <w:pPr>
+        <w:pStyle w:val="Default"/>
+      </w:pPr>
+    </w:p>
+    <w:p>
+      <w:pPr>
+        <w:pStyle w:val="Default"/>
+      </w:pPr>
+      <w:r>
+        <w:t>Test table example:</w:t>
+      </w:r>
+    </w:p>
+    <w:p>
+      <w:pPr>
+        <w:pStyle w:val="Default"/>
+      </w:pPr>
+    </w:p>
+    <w:tbl>
+      <w:tblPr>
+        <w:tblStyle w:val="TableGrid"/>
+        <w:tblW w:w="0" w:type="auto"/>
+        <w:tblLayout w:type="fixed"/>
+        <w:tblLook w:val="00A0" w:firstRow="1" w:lastRow="0" w:firstColumn="1" w:lastColumn="0" w:noHBand="0" w:noVBand="0"/>
+      </w:tblPr>
+      <w:tblGrid>
+        <w:gridCol w:w="468"/>
+        <w:gridCol w:w="1620"/>
+        <w:gridCol w:w="3060"/>
+        <w:gridCol w:w="360"/>
+        <w:gridCol w:w="360"/>
+        <w:gridCol w:w="360"/>
+        <w:gridCol w:w="1170"/>
+        <w:gridCol w:w="1440"/>
+      </w:tblGrid>
+      <w:tr>
+        <w:tc>
+          <w:tcPr>
+            <w:tcW w:w="2088" w:type="dxa"/>
+            <w:gridSpan w:val="2"/>
+            <w:tcBorders>
+              <w:bottom w:val="single" w:sz="4" w:space="0" w:color="000000" w:themeColor="text1"/>
+            </w:tcBorders>
+            <w:shd w:val="clear" w:color="auto" w:fill="auto"/>
+          </w:tcPr>
+          <w:p>
+            <w:pPr>
+              <w:pStyle w:val="Default"/>
+              <w:rPr>
+                <w:rFonts w:asciiTheme="minorHAnsi" w:hAnsiTheme="minorHAnsi"/>
+                <w:sz w:val="22"/>
+              </w:rPr>
+            </w:pPr>
+            <w:r>
+              <w:rPr>
+                <w:rFonts w:asciiTheme="minorHAnsi" w:hAnsiTheme="minorHAnsi"/>
+                <w:sz w:val="22"/>
+              </w:rPr>
+              <w:t>Test Writer:</w:t>
+            </w:r>
+          </w:p>
+        </w:tc>
+        <w:tc>
+          <w:tcPr>
+            <w:tcW w:w="6750" w:type="dxa"/>
+            <w:gridSpan w:val="6"/>
+            <w:shd w:val="clear" w:color="auto" w:fill="auto"/>
+          </w:tcPr>
+          <w:p>
+            <w:pPr>
+              <w:pStyle w:val="Default"/>
+              <w:rPr>
+                <w:rFonts w:asciiTheme="minorHAnsi" w:hAnsiTheme="minorHAnsi"/>
+                <w:sz w:val="22"/>
+              </w:rPr>
+            </w:pPr>
+          </w:p>
+        </w:tc>
+      </w:tr>
+      <w:tr>
+        <w:tc>
+          <w:tcPr>
+            <w:tcW w:w="2088" w:type="dxa"/>
+            <w:gridSpan w:val="2"/>
+            <w:shd w:val="clear" w:color="auto" w:fill="E6E6E6"/>
+          </w:tcPr>
+          <w:p>
+            <w:pPr>
+              <w:pStyle w:val="Default"/>
+              <w:rPr>
+                <w:rFonts w:asciiTheme="minorHAnsi" w:hAnsiTheme="minorHAnsi"/>
+                <w:sz w:val="22"/>
+              </w:rPr>
+            </w:pPr>
+            <w:r>
+              <w:rPr>
+                <w:rFonts w:asciiTheme="minorHAnsi" w:hAnsiTheme="minorHAnsi"/>
+                <w:sz w:val="22"/>
+              </w:rPr>
+              <w:t>Test Case Name</w:t>
+            </w:r>
+            <w:r>
+              <w:rPr>
+                <w:rFonts w:asciiTheme="minorHAnsi" w:hAnsiTheme="minorHAnsi"/>
+                <w:sz w:val="22"/>
+              </w:rPr>
+              <w:t>:</w:t>
+            </w:r>
+          </w:p>
+        </w:tc>
+        <w:tc>
+          <w:tcPr>
+            <w:tcW w:w="4140" w:type="dxa"/>
+            <w:gridSpan w:val="4"/>
+            <w:shd w:val="clear" w:color="auto" w:fill="auto"/>
+          </w:tcPr>
+          <w:p>
+            <w:pPr>
+              <w:pStyle w:val="Default"/>
+              <w:rPr>
+                <w:rFonts w:asciiTheme="minorHAnsi" w:hAnsiTheme="minorHAnsi"/>
+                <w:sz w:val="22"/>
+              </w:rPr>
+            </w:pPr>
+          </w:p>
+        </w:tc>
+        <w:tc>
+          <w:tcPr>
+            <w:tcW w:w="1170" w:type="dxa"/>
+            <w:shd w:val="clear" w:color="auto" w:fill="E6E6E6"/>
+          </w:tcPr>
+          <w:p>
+            <w:pPr>
+              <w:pStyle w:val="Default"/>
+              <w:rPr>
+                <w:rFonts w:asciiTheme="minorHAnsi" w:hAnsiTheme="minorHAnsi"/>
+                <w:sz w:val="22"/>
+              </w:rPr>
+            </w:pPr>
+            <w:r>
+              <w:rPr>
+                <w:rFonts w:asciiTheme="minorHAnsi" w:hAnsiTheme="minorHAnsi"/>
+                <w:sz w:val="22"/>
+              </w:rPr>
+              <w:t xml:space="preserve">Test </w:t>
+            </w:r>
+            <w:r>
+              <w:rPr>
+                <w:rFonts w:asciiTheme="minorHAnsi" w:hAnsiTheme="minorHAnsi"/>
+                <w:sz w:val="22"/>
+              </w:rPr>
+              <w:t>ID#:</w:t>
+            </w:r>
+          </w:p>
+        </w:tc>
+        <w:tc>
+          <w:tcPr>
+            <w:tcW w:w="1440" w:type="dxa"/>
+            <w:tcBorders>
+              <w:bottom w:val="single" w:sz="4" w:space="0" w:color="000000" w:themeColor="text1"/>
+            </w:tcBorders>
+            <w:shd w:val="clear" w:color="auto" w:fill="auto"/>
+          </w:tcPr>
+          <w:p>
+            <w:pPr>
+              <w:pStyle w:val="Default"/>
+              <w:rPr>
+                <w:rFonts w:asciiTheme="minorHAnsi" w:hAnsiTheme="minorHAnsi"/>
+                <w:sz w:val="22"/>
+              </w:rPr>
+            </w:pPr>
+          </w:p>
+        </w:tc>
+      </w:tr>
+      <w:tr>
+        <w:trPr>
+          <w:trHeight w:val="611"/>
+        </w:trPr>
+        <w:tc>
+          <w:tcPr>
+            <w:tcW w:w="2088" w:type="dxa"/>
+            <w:gridSpan w:val="2"/>
+            <w:shd w:val="clear" w:color="auto" w:fill="E6E6E6"/>
+          </w:tcPr>
+          <w:p>
+            <w:pPr>
+              <w:pStyle w:val="Default"/>
+              <w:rPr>
+                <w:rFonts w:asciiTheme="minorHAnsi" w:hAnsiTheme="minorHAnsi"/>
+                <w:sz w:val="22"/>
+              </w:rPr>
+            </w:pPr>
+            <w:r>
+              <w:rPr>
+                <w:rFonts w:asciiTheme="minorHAnsi" w:hAnsiTheme="minorHAnsi"/>
+                <w:sz w:val="22"/>
+              </w:rPr>
+              <w:t>Description:</w:t>
+            </w:r>
+          </w:p>
+        </w:tc>
+        <w:tc>
+          <w:tcPr>
+            <w:tcW w:w="4140" w:type="dxa"/>
+            <w:gridSpan w:val="4"/>
+            <w:shd w:val="clear" w:color="auto" w:fill="auto"/>
+          </w:tcPr>
+          <w:p>
+            <w:pPr>
+              <w:pStyle w:val="Default"/>
+              <w:rPr>
+                <w:rFonts w:asciiTheme="minorHAnsi" w:hAnsiTheme="minorHAnsi"/>
+                <w:sz w:val="22"/>
+              </w:rPr>
+            </w:pPr>
+          </w:p>
+        </w:tc>
+        <w:tc>
+          <w:tcPr>
+            <w:tcW w:w="1170" w:type="dxa"/>
+            <w:tcBorders>
+              <w:right w:val="single" w:sz="4" w:space="0" w:color="000000" w:themeColor="text1"/>
+            </w:tcBorders>
+            <w:shd w:val="clear" w:color="auto" w:fill="E6E6E6"/>
+          </w:tcPr>
+          <w:p>
+            <w:pPr>
+              <w:pStyle w:val="Default"/>
+              <w:rPr>
+                <w:rFonts w:asciiTheme="minorHAnsi" w:hAnsiTheme="minorHAnsi"/>
+                <w:sz w:val="22"/>
+              </w:rPr>
+            </w:pPr>
+            <w:r>
+              <w:rPr>
+                <w:rFonts w:asciiTheme="minorHAnsi" w:hAnsiTheme="minorHAnsi"/>
+                <w:sz w:val="22"/>
+              </w:rPr>
+              <w:t>Box Type:</w:t>
+            </w:r>
+          </w:p>
+        </w:tc>
+        <w:tc>
+          <w:tcPr>
+            <w:tcW w:w="1440" w:type="dxa"/>
+            <w:tcBorders>
+              <w:top w:val="single" w:sz="4" w:space="0" w:color="000000" w:themeColor="text1"/>
+              <w:left w:val="single" w:sz="4" w:space="0" w:color="000000" w:themeColor="text1"/>
+              <w:bottom w:val="single" w:sz="4" w:space="0" w:color="000000" w:themeColor="text1"/>
+              <w:right w:val="single" w:sz="4" w:space="0" w:color="000000" w:themeColor="text1"/>
+            </w:tcBorders>
+            <w:shd w:val="clear" w:color="auto" w:fill="auto"/>
+          </w:tcPr>
+          <w:p>
+            <w:pPr>
+              <w:pStyle w:val="Default"/>
+              <w:rPr>
+                <w:rFonts w:asciiTheme="minorHAnsi" w:hAnsiTheme="minorHAnsi"/>
+                <w:sz w:val="22"/>
+              </w:rPr>
+            </w:pPr>
+            <w:r>
+              <w:rPr>
+                <w:rFonts w:asciiTheme="minorHAnsi" w:hAnsiTheme="minorHAnsi"/>
+                <w:sz w:val="22"/>
+              </w:rPr>
+              <w:sym w:font="Wingdings" w:char="F0A8"/>
+            </w:r>
+            <w:r>
+              <w:rPr>
+                <w:rFonts w:asciiTheme="minorHAnsi" w:hAnsiTheme="minorHAnsi"/>
+                <w:sz w:val="22"/>
+              </w:rPr>
+              <w:t xml:space="preserve">  white box</w:t>
+            </w:r>
+          </w:p>
+          <w:p>
+            <w:pPr>
+              <w:pStyle w:val="Default"/>
+              <w:rPr>
+                <w:rFonts w:asciiTheme="minorHAnsi" w:hAnsiTheme="minorHAnsi"/>
+                <w:sz w:val="22"/>
+              </w:rPr>
+            </w:pPr>
+            <w:r>
+              <w:rPr>
+                <w:rFonts w:asciiTheme="minorHAnsi" w:hAnsiTheme="minorHAnsi"/>
+                <w:sz w:val="22"/>
+              </w:rPr>
+              <w:sym w:font="Wingdings" w:char="F0A8"/>
+            </w:r>
+            <w:r>
+              <w:rPr>
+                <w:rFonts w:asciiTheme="minorHAnsi" w:hAnsiTheme="minorHAnsi"/>
+                <w:sz w:val="22"/>
+              </w:rPr>
+              <w:t xml:space="preserve">  black box</w:t>
+            </w:r>
+          </w:p>
+        </w:tc>
+      </w:tr>
+      <w:tr>
+        <w:tc>
+          <w:tcPr>
+            <w:tcW w:w="2088" w:type="dxa"/>
+            <w:gridSpan w:val="2"/>
+            <w:tcBorders>
+              <w:bottom w:val="single" w:sz="4" w:space="0" w:color="000000" w:themeColor="text1"/>
+            </w:tcBorders>
+            <w:shd w:val="clear" w:color="auto" w:fill="auto"/>
+          </w:tcPr>
+          <w:p>
+            <w:pPr>
+              <w:pStyle w:val="Default"/>
+              <w:rPr>
+                <w:rFonts w:asciiTheme="minorHAnsi" w:hAnsiTheme="minorHAnsi"/>
+                <w:sz w:val="22"/>
+              </w:rPr>
+            </w:pPr>
+            <w:r>
+              <w:rPr>
+                <w:rFonts w:asciiTheme="minorHAnsi" w:hAnsiTheme="minorHAnsi"/>
+                <w:sz w:val="22"/>
+              </w:rPr>
+              <w:t>Tester Information</w:t>
+            </w:r>
+          </w:p>
+        </w:tc>
+        <w:tc>
+          <w:tcPr>
+            <w:tcW w:w="6750" w:type="dxa"/>
+            <w:gridSpan w:val="6"/>
+            <w:shd w:val="clear" w:color="auto" w:fill="auto"/>
+          </w:tcPr>
+          <w:p>
+            <w:pPr>
+              <w:pStyle w:val="Default"/>
+              <w:rPr>
+                <w:rFonts w:asciiTheme="minorHAnsi" w:hAnsiTheme="minorHAnsi"/>
+                <w:sz w:val="22"/>
+              </w:rPr>
+            </w:pPr>
+          </w:p>
+        </w:tc>
+      </w:tr>
+      <w:tr>
+        <w:tc>
+          <w:tcPr>
+            <w:tcW w:w="2088" w:type="dxa"/>
+            <w:gridSpan w:val="2"/>
+            <w:shd w:val="clear" w:color="auto" w:fill="E6E6E6"/>
+          </w:tcPr>
+          <w:p>
+            <w:pPr>
+              <w:pStyle w:val="Default"/>
+              <w:rPr>
+                <w:rFonts w:asciiTheme="minorHAnsi" w:hAnsiTheme="minorHAnsi"/>
+                <w:sz w:val="22"/>
+              </w:rPr>
+            </w:pPr>
+            <w:r>
+              <w:rPr>
+                <w:rFonts w:asciiTheme="minorHAnsi" w:hAnsiTheme="minorHAnsi"/>
+                <w:sz w:val="22"/>
+              </w:rPr>
+              <w:t>Name of Tester:</w:t>
+            </w:r>
+          </w:p>
+        </w:tc>
+        <w:tc>
+          <w:tcPr>
+            <w:tcW w:w="4140" w:type="dxa"/>
+            <w:gridSpan w:val="4"/>
+            <w:shd w:val="clear" w:color="auto" w:fill="auto"/>
+          </w:tcPr>
+          <w:p>
+            <w:pPr>
+              <w:pStyle w:val="Default"/>
+              <w:rPr>
+                <w:rFonts w:asciiTheme="minorHAnsi" w:hAnsiTheme="minorHAnsi"/>
+                <w:sz w:val="22"/>
+              </w:rPr>
+            </w:pPr>
+          </w:p>
+        </w:tc>
+        <w:tc>
+          <w:tcPr>
+            <w:tcW w:w="1170" w:type="dxa"/>
+            <w:shd w:val="clear" w:color="auto" w:fill="E6E6E6"/>
+          </w:tcPr>
+          <w:p>
+            <w:pPr>
+              <w:pStyle w:val="Default"/>
+              <w:rPr>
+                <w:rFonts w:asciiTheme="minorHAnsi" w:hAnsiTheme="minorHAnsi"/>
+                <w:sz w:val="22"/>
+              </w:rPr>
+            </w:pPr>
+            <w:r>
+              <w:rPr>
+                <w:rFonts w:asciiTheme="minorHAnsi" w:hAnsiTheme="minorHAnsi"/>
+                <w:sz w:val="22"/>
+              </w:rPr>
+              <w:t>Date:</w:t>
+            </w:r>
+          </w:p>
+        </w:tc>
+        <w:tc>
+          <w:tcPr>
+            <w:tcW w:w="1440" w:type="dxa"/>
+            <w:shd w:val="clear" w:color="auto" w:fill="auto"/>
+          </w:tcPr>
+          <w:p>
+            <w:pPr>
+              <w:pStyle w:val="Default"/>
+              <w:rPr>
+                <w:rFonts w:asciiTheme="minorHAnsi" w:hAnsiTheme="minorHAnsi"/>
+                <w:sz w:val="22"/>
+              </w:rPr>
+            </w:pPr>
+          </w:p>
+        </w:tc>
+      </w:tr>
+      <w:tr>
+        <w:tc>
+          <w:tcPr>
+            <w:tcW w:w="2088" w:type="dxa"/>
+            <w:gridSpan w:val="2"/>
+            <w:shd w:val="clear" w:color="auto" w:fill="E6E6E6"/>
+          </w:tcPr>
+          <w:p>
+            <w:pPr>
+              <w:pStyle w:val="Default"/>
+              <w:rPr>
+                <w:rFonts w:asciiTheme="minorHAnsi" w:hAnsiTheme="minorHAnsi"/>
+                <w:sz w:val="22"/>
+              </w:rPr>
+            </w:pPr>
+            <w:r>
+              <w:rPr>
+                <w:rFonts w:asciiTheme="minorHAnsi" w:hAnsiTheme="minorHAnsi"/>
+                <w:sz w:val="22"/>
+              </w:rPr>
+              <w:t xml:space="preserve">Hardware </w:t>
+            </w:r>
+            <w:r>
+              <w:rPr>
+                <w:rFonts w:asciiTheme="minorHAnsi" w:hAnsiTheme="minorHAnsi"/>
+                <w:sz w:val="22"/>
+              </w:rPr>
+              <w:t>Version</w:t>
+            </w:r>
+            <w:r>
+              <w:rPr>
+                <w:rFonts w:asciiTheme="minorHAnsi" w:hAnsiTheme="minorHAnsi"/>
+                <w:sz w:val="22"/>
+              </w:rPr>
+              <w:t>:</w:t>
+            </w:r>
+          </w:p>
+        </w:tc>
+        <w:tc>
+          <w:tcPr>
+            <w:tcW w:w="4140" w:type="dxa"/>
+            <w:gridSpan w:val="4"/>
+            <w:shd w:val="clear" w:color="auto" w:fill="auto"/>
+          </w:tcPr>
+          <w:p>
+            <w:pPr>
+              <w:pStyle w:val="Default"/>
+              <w:rPr>
+                <w:rFonts w:asciiTheme="minorHAnsi" w:hAnsiTheme="minorHAnsi"/>
+                <w:sz w:val="22"/>
+              </w:rPr>
+            </w:pPr>
+          </w:p>
+        </w:tc>
+        <w:tc>
+          <w:tcPr>
+            <w:tcW w:w="1170" w:type="dxa"/>
+            <w:shd w:val="clear" w:color="auto" w:fill="E6E6E6"/>
+          </w:tcPr>
+          <w:p>
+            <w:pPr>
+              <w:pStyle w:val="Default"/>
+              <w:rPr>
+                <w:rFonts w:asciiTheme="minorHAnsi" w:hAnsiTheme="minorHAnsi"/>
+                <w:sz w:val="22"/>
+              </w:rPr>
+            </w:pPr>
+            <w:r>
+              <w:rPr>
+                <w:rFonts w:asciiTheme="minorHAnsi" w:hAnsiTheme="minorHAnsi"/>
+                <w:sz w:val="22"/>
+              </w:rPr>
+              <w:t>Time:</w:t>
+            </w:r>
+          </w:p>
+        </w:tc>
+        <w:tc>
+          <w:tcPr>
+            <w:tcW w:w="1440" w:type="dxa"/>
+            <w:shd w:val="clear" w:color="auto" w:fill="auto"/>
+          </w:tcPr>
+          <w:p>
+            <w:pPr>
+              <w:pStyle w:val="Default"/>
+              <w:rPr>
+                <w:rFonts w:asciiTheme="minorHAnsi" w:hAnsiTheme="minorHAnsi"/>
+                <w:sz w:val="22"/>
+              </w:rPr>
+            </w:pPr>
+          </w:p>
+        </w:tc>
+      </w:tr>
+      <w:tr>
+        <w:tc>
+          <w:tcPr>
+            <w:tcW w:w="2088" w:type="dxa"/>
+            <w:gridSpan w:val="2"/>
+            <w:shd w:val="clear" w:color="auto" w:fill="E6E6E6"/>
+          </w:tcPr>
+          <w:p>
+            <w:pPr>
+              <w:pStyle w:val="Default"/>
+              <w:rPr>
+                <w:rFonts w:asciiTheme="minorHAnsi" w:hAnsiTheme="minorHAnsi"/>
+                <w:sz w:val="22"/>
+              </w:rPr>
+            </w:pPr>
+            <w:r>
+              <w:rPr>
+                <w:rFonts w:asciiTheme="minorHAnsi" w:hAnsiTheme="minorHAnsi"/>
+                <w:sz w:val="22"/>
+              </w:rPr>
+              <w:t>Setup:</w:t>
+            </w:r>
+          </w:p>
+        </w:tc>
+        <w:tc>
+          <w:tcPr>
+            <w:tcW w:w="6750" w:type="dxa"/>
+            <w:gridSpan w:val="6"/>
+            <w:tcBorders>
+              <w:bottom w:val="single" w:sz="4" w:space="0" w:color="000000" w:themeColor="text1"/>
+            </w:tcBorders>
+            <w:shd w:val="clear" w:color="auto" w:fill="auto"/>
+          </w:tcPr>
+          <w:p>
+            <w:pPr>
+              <w:pStyle w:val="Default"/>
+              <w:rPr>
+                <w:rFonts w:asciiTheme="minorHAnsi" w:hAnsiTheme="minorHAnsi"/>
+                <w:sz w:val="22"/>
+              </w:rPr>
+            </w:pPr>
+          </w:p>
+        </w:tc>
+      </w:tr>
+      <w:tr>
+        <w:trPr>
+          <w:cantSplit/>
+          <w:trHeight w:val="737"/>
+        </w:trPr>
+        <w:tc>
+          <w:tcPr>
+            <w:tcW w:w="468" w:type="dxa"/>
+            <w:shd w:val="clear" w:color="auto" w:fill="E6E6E6"/>
+            <w:textDirection w:val="tbRl"/>
+          </w:tcPr>
+          <w:p>
+            <w:pPr>
+              <w:pStyle w:val="Default"/>
+              <w:ind w:left="113" w:right="113"/>
+              <w:rPr>
+                <w:rFonts w:asciiTheme="minorHAnsi" w:hAnsiTheme="minorHAnsi"/>
+                <w:sz w:val="22"/>
+              </w:rPr>
+            </w:pPr>
+            <w:r>
+              <w:rPr>
+                <w:rFonts w:asciiTheme="minorHAnsi" w:hAnsiTheme="minorHAnsi"/>
+                <w:sz w:val="22"/>
+              </w:rPr>
+              <w:t>Step</w:t>
+            </w:r>
+          </w:p>
+        </w:tc>
+        <w:tc>
+          <w:tcPr>
+            <w:tcW w:w="1620" w:type="dxa"/>
+            <w:shd w:val="clear" w:color="auto" w:fill="E6E6E6"/>
+          </w:tcPr>
+          <w:p>
+            <w:pPr>
+              <w:pStyle w:val="Default"/>
+              <w:rPr>
+                <w:rFonts w:asciiTheme="minorHAnsi" w:hAnsiTheme="minorHAnsi"/>
+                <w:sz w:val="22"/>
+              </w:rPr>
+            </w:pPr>
+            <w:r>
+              <w:rPr>
+                <w:rFonts w:asciiTheme="minorHAnsi" w:hAnsiTheme="minorHAnsi"/>
+                <w:sz w:val="22"/>
+              </w:rPr>
+              <w:t>Action</w:t>
+            </w:r>
+          </w:p>
+        </w:tc>
+        <w:tc>
+          <w:tcPr>
+            <w:tcW w:w="3060" w:type="dxa"/>
+            <w:shd w:val="clear" w:color="auto" w:fill="E6E6E6"/>
+          </w:tcPr>
+          <w:p>
+            <w:pPr>
+              <w:pStyle w:val="Default"/>
+              <w:rPr>
+                <w:rFonts w:asciiTheme="minorHAnsi" w:hAnsiTheme="minorHAnsi"/>
+                <w:sz w:val="22"/>
+              </w:rPr>
+            </w:pPr>
+            <w:r>
+              <w:rPr>
+                <w:rFonts w:asciiTheme="minorHAnsi" w:hAnsiTheme="minorHAnsi"/>
+                <w:sz w:val="22"/>
+              </w:rPr>
+              <w:t>Expected Result</w:t>
+            </w:r>
+          </w:p>
+        </w:tc>
+        <w:tc>
+          <w:tcPr>
+            <w:tcW w:w="360" w:type="dxa"/>
+            <w:shd w:val="clear" w:color="auto" w:fill="E6E6E6"/>
+            <w:textDirection w:val="tbRl"/>
+          </w:tcPr>
+          <w:p>
+            <w:pPr>
+              <w:pStyle w:val="Default"/>
+              <w:ind w:left="113" w:right="113"/>
+              <w:rPr>
+                <w:rFonts w:asciiTheme="minorHAnsi" w:hAnsiTheme="minorHAnsi"/>
+                <w:sz w:val="20"/>
+              </w:rPr>
+            </w:pPr>
+            <w:r>
+              <w:rPr>
+                <w:rFonts w:asciiTheme="minorHAnsi" w:hAnsiTheme="minorHAnsi"/>
+                <w:sz w:val="20"/>
+              </w:rPr>
+              <w:t>Pass</w:t>
+            </w:r>
+          </w:p>
+        </w:tc>
+        <w:tc>
+          <w:tcPr>
+            <w:tcW w:w="360" w:type="dxa"/>
+            <w:shd w:val="clear" w:color="auto" w:fill="E6E6E6"/>
+            <w:textDirection w:val="tbRl"/>
+          </w:tcPr>
+          <w:p>
+            <w:pPr>
+              <w:pStyle w:val="Default"/>
+              <w:ind w:left="113" w:right="113"/>
+              <w:rPr>
+                <w:rFonts w:asciiTheme="minorHAnsi" w:hAnsiTheme="minorHAnsi"/>
+                <w:sz w:val="20"/>
+              </w:rPr>
+            </w:pPr>
+            <w:r>
+              <w:rPr>
+                <w:rFonts w:asciiTheme="minorHAnsi" w:hAnsiTheme="minorHAnsi"/>
+                <w:sz w:val="20"/>
+              </w:rPr>
+              <w:t>Fail</w:t>
+            </w:r>
+          </w:p>
+        </w:tc>
+        <w:tc>
+          <w:tcPr>
+            <w:tcW w:w="360" w:type="dxa"/>
+            <w:shd w:val="clear" w:color="auto" w:fill="E6E6E6"/>
+            <w:textDirection w:val="tbRl"/>
+          </w:tcPr>
+          <w:p>
+            <w:pPr>
+              <w:pStyle w:val="Default"/>
+              <w:ind w:left="113" w:right="113"/>
+              <w:rPr>
+                <w:rFonts w:asciiTheme="minorHAnsi" w:hAnsiTheme="minorHAnsi"/>
+                <w:sz w:val="20"/>
+              </w:rPr>
+            </w:pPr>
+            <w:r>
+              <w:rPr>
+                <w:rFonts w:asciiTheme="minorHAnsi" w:hAnsiTheme="minorHAnsi"/>
+                <w:sz w:val="20"/>
+              </w:rPr>
+              <w:t>N/A</w:t>
+            </w:r>
+          </w:p>
+        </w:tc>
+        <w:tc>
+          <w:tcPr>
+            <w:tcW w:w="2610" w:type="dxa"/>
+            <w:gridSpan w:val="2"/>
+            <w:shd w:val="clear" w:color="auto" w:fill="E6E6E6"/>
+          </w:tcPr>
+          <w:p>
+            <w:pPr>
+              <w:pStyle w:val="Default"/>
+              <w:rPr>
+                <w:rFonts w:asciiTheme="minorHAnsi" w:hAnsiTheme="minorHAnsi"/>
+                <w:sz w:val="22"/>
+              </w:rPr>
+            </w:pPr>
+            <w:r>
+              <w:rPr>
+                <w:rFonts w:asciiTheme="minorHAnsi" w:hAnsiTheme="minorHAnsi"/>
+                <w:sz w:val="22"/>
+              </w:rPr>
+              <w:t>Comments</w:t>
+            </w:r>
+          </w:p>
+        </w:tc>
+      </w:tr>
+      <w:tr>
+        <w:tc>
+          <w:tcPr>
+            <w:tcW w:w="468" w:type="dxa"/>
+            <w:shd w:val="clear" w:color="auto" w:fill="auto"/>
+          </w:tcPr>
+          <w:p>
+            <w:pPr>
+              <w:pStyle w:val="Default"/>
+              <w:rPr>
+                <w:rFonts w:asciiTheme="minorHAnsi" w:hAnsiTheme="minorHAnsi"/>
+                <w:sz w:val="22"/>
+              </w:rPr>
+            </w:pPr>
+            <w:r>
+              <w:rPr>
+                <w:rFonts w:asciiTheme="minorHAnsi" w:hAnsiTheme="minorHAnsi"/>
+                <w:sz w:val="22"/>
+              </w:rPr>
+              <w:t>1</w:t>
+            </w:r>
+          </w:p>
+        </w:tc>
+        <w:tc>
+          <w:tcPr>
+            <w:tcW w:w="1620" w:type="dxa"/>
+            <w:shd w:val="clear" w:color="auto" w:fill="auto"/>
+          </w:tcPr>
+          <w:p>
+            <w:pPr>
+              <w:pStyle w:val="Default"/>
+              <w:rPr>
+                <w:rFonts w:asciiTheme="minorHAnsi" w:hAnsiTheme="minorHAnsi"/>
+                <w:sz w:val="22"/>
+              </w:rPr>
+            </w:pPr>
+          </w:p>
+        </w:tc>
+        <w:tc>
+          <w:tcPr>
+            <w:tcW w:w="3060" w:type="dxa"/>
+            <w:shd w:val="clear" w:color="auto" w:fill="auto"/>
+          </w:tcPr>
+          <w:p>
+            <w:pPr>
+              <w:pStyle w:val="Default"/>
+              <w:rPr>
+                <w:rFonts w:asciiTheme="minorHAnsi" w:hAnsiTheme="minorHAnsi"/>
+                <w:sz w:val="22"/>
+              </w:rPr>
+            </w:pPr>
+          </w:p>
+        </w:tc>
+        <w:tc>
+          <w:tcPr>
+            <w:tcW w:w="360" w:type="dxa"/>
+            <w:shd w:val="clear" w:color="auto" w:fill="auto"/>
+          </w:tcPr>
+          <w:p>
+            <w:pPr>
+              <w:pStyle w:val="Default"/>
+              <w:rPr>
+                <w:rFonts w:asciiTheme="minorHAnsi" w:hAnsiTheme="minorHAnsi"/>
+                <w:sz w:val="22"/>
+              </w:rPr>
+            </w:pPr>
+          </w:p>
+        </w:tc>
+        <w:tc>
+          <w:tcPr>
+            <w:tcW w:w="360" w:type="dxa"/>
+            <w:shd w:val="clear" w:color="auto" w:fill="auto"/>
+          </w:tcPr>
+          <w:p>
+            <w:pPr>
+              <w:pStyle w:val="Default"/>
+              <w:rPr>
+                <w:rFonts w:asciiTheme="minorHAnsi" w:hAnsiTheme="minorHAnsi"/>
+                <w:sz w:val="22"/>
+              </w:rPr>
+            </w:pPr>
+          </w:p>
+        </w:tc>
+        <w:tc>
+          <w:tcPr>
+            <w:tcW w:w="360" w:type="dxa"/>
+            <w:shd w:val="clear" w:color="auto" w:fill="auto"/>
+          </w:tcPr>
+          <w:p>
+            <w:pPr>
+              <w:pStyle w:val="Default"/>
+              <w:rPr>
+                <w:rFonts w:asciiTheme="minorHAnsi" w:hAnsiTheme="minorHAnsi"/>
+                <w:sz w:val="22"/>
+              </w:rPr>
+            </w:pPr>
+          </w:p>
+        </w:tc>
+        <w:tc>
+          <w:tcPr>
+            <w:tcW w:w="2610" w:type="dxa"/>
+            <w:gridSpan w:val="2"/>
+            <w:shd w:val="clear" w:color="auto" w:fill="auto"/>
+          </w:tcPr>
+          <w:p>
+            <w:pPr>
+              <w:pStyle w:val="Default"/>
+              <w:rPr>
+                <w:rFonts w:asciiTheme="minorHAnsi" w:hAnsiTheme="minorHAnsi"/>
+                <w:sz w:val="22"/>
+              </w:rPr>
+            </w:pPr>
+          </w:p>
+        </w:tc>
+      </w:tr>
+      <w:tr>
+        <w:tc>
+          <w:tcPr>
+            <w:tcW w:w="468" w:type="dxa"/>
+            <w:shd w:val="clear" w:color="auto" w:fill="auto"/>
+          </w:tcPr>
+          <w:p>
+            <w:pPr>
+              <w:pStyle w:val="Default"/>
+              <w:rPr>
+                <w:rFonts w:asciiTheme="minorHAnsi" w:hAnsiTheme="minorHAnsi"/>
+                <w:sz w:val="22"/>
+              </w:rPr>
+            </w:pPr>
+            <w:r>
+              <w:rPr>
+                <w:rFonts w:asciiTheme="minorHAnsi" w:hAnsiTheme="minorHAnsi"/>
+                <w:sz w:val="22"/>
+              </w:rPr>
+              <w:t>2</w:t>
+            </w:r>
+          </w:p>
+        </w:tc>
+        <w:tc>
+          <w:tcPr>
+            <w:tcW w:w="1620" w:type="dxa"/>
+            <w:shd w:val="clear" w:color="auto" w:fill="auto"/>
+          </w:tcPr>
+          <w:p>
+            <w:pPr>
+              <w:pStyle w:val="Default"/>
+              <w:rPr>
+                <w:rFonts w:asciiTheme="minorHAnsi" w:hAnsiTheme="minorHAnsi"/>
+                <w:sz w:val="22"/>
+              </w:rPr>
+            </w:pPr>
+          </w:p>
+        </w:tc>
+        <w:tc>
+          <w:tcPr>
+            <w:tcW w:w="3060" w:type="dxa"/>
+            <w:shd w:val="clear" w:color="auto" w:fill="auto"/>
+          </w:tcPr>
+          <w:p>
+            <w:pPr>
+              <w:pStyle w:val="Default"/>
+              <w:rPr>
+                <w:rFonts w:asciiTheme="minorHAnsi" w:hAnsiTheme="minorHAnsi"/>
+                <w:sz w:val="22"/>
+              </w:rPr>
+            </w:pPr>
+          </w:p>
+        </w:tc>
+        <w:tc>
+          <w:tcPr>
+            <w:tcW w:w="360" w:type="dxa"/>
+            <w:shd w:val="clear" w:color="auto" w:fill="auto"/>
+          </w:tcPr>
+          <w:p>
+            <w:pPr>
+              <w:pStyle w:val="Default"/>
+              <w:rPr>
+                <w:rFonts w:asciiTheme="minorHAnsi" w:hAnsiTheme="minorHAnsi"/>
+                <w:sz w:val="22"/>
+              </w:rPr>
+            </w:pPr>
+          </w:p>
+        </w:tc>
+        <w:tc>
+          <w:tcPr>
+            <w:tcW w:w="360" w:type="dxa"/>
+            <w:shd w:val="clear" w:color="auto" w:fill="auto"/>
+          </w:tcPr>
+          <w:p>
+            <w:pPr>
+              <w:pStyle w:val="Default"/>
+              <w:rPr>
+                <w:rFonts w:asciiTheme="minorHAnsi" w:hAnsiTheme="minorHAnsi"/>
+                <w:sz w:val="22"/>
+              </w:rPr>
+            </w:pPr>
+          </w:p>
+        </w:tc>
+        <w:tc>
+          <w:tcPr>
+            <w:tcW w:w="360" w:type="dxa"/>
+            <w:shd w:val="clear" w:color="auto" w:fill="auto"/>
+          </w:tcPr>
+          <w:p>
+            <w:pPr>
+              <w:pStyle w:val="Default"/>
+              <w:rPr>
+                <w:rFonts w:asciiTheme="minorHAnsi" w:hAnsiTheme="minorHAnsi"/>
+                <w:sz w:val="22"/>
+              </w:rPr>
+            </w:pPr>
+          </w:p>
+        </w:tc>
+        <w:tc>
+          <w:tcPr>
+            <w:tcW w:w="2610" w:type="dxa"/>
+            <w:gridSpan w:val="2"/>
+            <w:shd w:val="clear" w:color="auto" w:fill="auto"/>
+          </w:tcPr>
+          <w:p>
+            <w:pPr>
+              <w:pStyle w:val="Default"/>
+              <w:rPr>
+                <w:rFonts w:asciiTheme="minorHAnsi" w:hAnsiTheme="minorHAnsi"/>
+                <w:sz w:val="22"/>
+              </w:rPr>
+            </w:pPr>
+          </w:p>
+        </w:tc>
+      </w:tr>
+      <w:tr>
+        <w:tc>
+          <w:tcPr>
+            <w:tcW w:w="468" w:type="dxa"/>
+            <w:shd w:val="clear" w:color="auto" w:fill="auto"/>
+          </w:tcPr>
+          <w:p>
+            <w:pPr>
+              <w:pStyle w:val="Default"/>
+              <w:rPr>
+                <w:rFonts w:asciiTheme="minorHAnsi" w:hAnsiTheme="minorHAnsi"/>
+                <w:sz w:val="22"/>
+              </w:rPr>
+            </w:pPr>
+            <w:r>
+              <w:rPr>
+                <w:rFonts w:asciiTheme="minorHAnsi" w:hAnsiTheme="minorHAnsi"/>
+                <w:sz w:val="22"/>
+              </w:rPr>
+              <w:t>3</w:t>
+            </w:r>
+          </w:p>
+        </w:tc>
+        <w:tc>
+          <w:tcPr>
+            <w:tcW w:w="1620" w:type="dxa"/>
+            <w:shd w:val="clear" w:color="auto" w:fill="auto"/>
+          </w:tcPr>
+          <w:p>
+            <w:pPr>
+              <w:pStyle w:val="Default"/>
+              <w:rPr>
+                <w:rFonts w:asciiTheme="minorHAnsi" w:hAnsiTheme="minorHAnsi"/>
+                <w:sz w:val="22"/>
+              </w:rPr>
+            </w:pPr>
+          </w:p>
+        </w:tc>
+        <w:tc>
+          <w:tcPr>
+            <w:tcW w:w="3060" w:type="dxa"/>
+            <w:shd w:val="clear" w:color="auto" w:fill="auto"/>
+          </w:tcPr>
+          <w:p>
+            <w:pPr>
+              <w:pStyle w:val="Default"/>
+              <w:rPr>
+                <w:rFonts w:asciiTheme="minorHAnsi" w:hAnsiTheme="minorHAnsi"/>
+                <w:sz w:val="22"/>
+              </w:rPr>
+            </w:pPr>
+          </w:p>
+        </w:tc>
+        <w:tc>
+          <w:tcPr>
+            <w:tcW w:w="360" w:type="dxa"/>
+            <w:shd w:val="clear" w:color="auto" w:fill="auto"/>
+          </w:tcPr>
+          <w:p>
+            <w:pPr>
+              <w:pStyle w:val="Default"/>
+              <w:rPr>
+                <w:rFonts w:asciiTheme="minorHAnsi" w:hAnsiTheme="minorHAnsi"/>
+                <w:sz w:val="22"/>
+              </w:rPr>
+            </w:pPr>
+          </w:p>
+        </w:tc>
+        <w:tc>
+          <w:tcPr>
+            <w:tcW w:w="360" w:type="dxa"/>
+            <w:shd w:val="clear" w:color="auto" w:fill="auto"/>
+          </w:tcPr>
+          <w:p>
+            <w:pPr>
+              <w:pStyle w:val="Default"/>
+              <w:rPr>
+                <w:rFonts w:asciiTheme="minorHAnsi" w:hAnsiTheme="minorHAnsi"/>
+                <w:sz w:val="22"/>
+              </w:rPr>
+            </w:pPr>
+          </w:p>
+        </w:tc>
+        <w:tc>
+          <w:tcPr>
+            <w:tcW w:w="360" w:type="dxa"/>
+            <w:shd w:val="clear" w:color="auto" w:fill="auto"/>
+          </w:tcPr>
+          <w:p>
+            <w:pPr>
+              <w:pStyle w:val="Default"/>
+              <w:rPr>
+                <w:rFonts w:asciiTheme="minorHAnsi" w:hAnsiTheme="minorHAnsi"/>
+                <w:sz w:val="22"/>
+              </w:rPr>
+            </w:pPr>
+          </w:p>
+        </w:tc>
+        <w:tc>
+          <w:tcPr>
+            <w:tcW w:w="2610" w:type="dxa"/>
+            <w:gridSpan w:val="2"/>
+            <w:shd w:val="clear" w:color="auto" w:fill="auto"/>
+          </w:tcPr>
+          <w:p>
+            <w:pPr>
+              <w:pStyle w:val="Default"/>
+              <w:rPr>
+                <w:rFonts w:asciiTheme="minorHAnsi" w:hAnsiTheme="minorHAnsi"/>
+                <w:sz w:val="22"/>
+              </w:rPr>
+            </w:pPr>
+          </w:p>
+        </w:tc>
+      </w:tr>
+      <w:tr>
+        <w:tc>
+          <w:tcPr>
+            <w:tcW w:w="468" w:type="dxa"/>
+            <w:tcBorders>
+              <w:bottom w:val="single" w:sz="4" w:space="0" w:color="000000" w:themeColor="text1"/>
+            </w:tcBorders>
+            <w:shd w:val="clear" w:color="auto" w:fill="auto"/>
+          </w:tcPr>
+          <w:p>
+            <w:pPr>
+              <w:pStyle w:val="Default"/>
+              <w:rPr>
+                <w:rFonts w:asciiTheme="minorHAnsi" w:hAnsiTheme="minorHAnsi"/>
+                <w:sz w:val="22"/>
+              </w:rPr>
+            </w:pPr>
+            <w:r>
+              <w:rPr>
+                <w:rFonts w:asciiTheme="minorHAnsi" w:hAnsiTheme="minorHAnsi"/>
+                <w:sz w:val="22"/>
+              </w:rPr>
+              <w:t>4</w:t>
+            </w:r>
+          </w:p>
+        </w:tc>
+        <w:tc>
+          <w:tcPr>
+            <w:tcW w:w="1620" w:type="dxa"/>
+            <w:tcBorders>
+              <w:bottom w:val="single" w:sz="4" w:space="0" w:color="000000" w:themeColor="text1"/>
+            </w:tcBorders>
+            <w:shd w:val="clear" w:color="auto" w:fill="auto"/>
+          </w:tcPr>
+          <w:p>
+            <w:pPr>
+              <w:pStyle w:val="Default"/>
+              <w:rPr>
+                <w:rFonts w:asciiTheme="minorHAnsi" w:hAnsiTheme="minorHAnsi"/>
+                <w:sz w:val="22"/>
+              </w:rPr>
+            </w:pPr>
+          </w:p>
+        </w:tc>
+        <w:tc>
+          <w:tcPr>
+            <w:tcW w:w="3060" w:type="dxa"/>
+            <w:tcBorders>
+              <w:bottom w:val="single" w:sz="4" w:space="0" w:color="000000" w:themeColor="text1"/>
+            </w:tcBorders>
+            <w:shd w:val="clear" w:color="auto" w:fill="auto"/>
+          </w:tcPr>
+          <w:p>
+            <w:pPr>
+              <w:pStyle w:val="Default"/>
+              <w:rPr>
+                <w:rFonts w:asciiTheme="minorHAnsi" w:hAnsiTheme="minorHAnsi"/>
+                <w:sz w:val="22"/>
+              </w:rPr>
+            </w:pPr>
+          </w:p>
+        </w:tc>
+        <w:tc>
+          <w:tcPr>
+            <w:tcW w:w="360" w:type="dxa"/>
+            <w:shd w:val="clear" w:color="auto" w:fill="auto"/>
+          </w:tcPr>
+          <w:p>
+            <w:pPr>
+              <w:pStyle w:val="Default"/>
+              <w:rPr>
+                <w:rFonts w:asciiTheme="minorHAnsi" w:hAnsiTheme="minorHAnsi"/>
+                <w:sz w:val="22"/>
+              </w:rPr>
+            </w:pPr>
+          </w:p>
+        </w:tc>
+        <w:tc>
+          <w:tcPr>
+            <w:tcW w:w="360" w:type="dxa"/>
+            <w:shd w:val="clear" w:color="auto" w:fill="auto"/>
+          </w:tcPr>
+          <w:p>
+            <w:pPr>
+              <w:pStyle w:val="Default"/>
+              <w:rPr>
+                <w:rFonts w:asciiTheme="minorHAnsi" w:hAnsiTheme="minorHAnsi"/>
+                <w:sz w:val="22"/>
+              </w:rPr>
+            </w:pPr>
+          </w:p>
+        </w:tc>
+        <w:tc>
+          <w:tcPr>
+            <w:tcW w:w="360" w:type="dxa"/>
+            <w:shd w:val="clear" w:color="auto" w:fill="auto"/>
+          </w:tcPr>
+          <w:p>
+            <w:pPr>
+              <w:pStyle w:val="Default"/>
+              <w:rPr>
+                <w:rFonts w:asciiTheme="minorHAnsi" w:hAnsiTheme="minorHAnsi"/>
+                <w:sz w:val="22"/>
+              </w:rPr>
+            </w:pPr>
+          </w:p>
+        </w:tc>
+        <w:tc>
+          <w:tcPr>
+            <w:tcW w:w="2610" w:type="dxa"/>
+            <w:gridSpan w:val="2"/>
+            <w:shd w:val="clear" w:color="auto" w:fill="auto"/>
+          </w:tcPr>
+          <w:p>
+            <w:pPr>
+              <w:pStyle w:val="Default"/>
+              <w:rPr>
+                <w:rFonts w:asciiTheme="minorHAnsi" w:hAnsiTheme="minorHAnsi"/>
+                <w:sz w:val="22"/>
+              </w:rPr>
+            </w:pPr>
+          </w:p>
+        </w:tc>
+      </w:tr>
+      <w:tr>
+        <w:tc>
+          <w:tcPr>
+            <w:tcW w:w="5148" w:type="dxa"/>
+            <w:gridSpan w:val="3"/>
+            <w:shd w:val="clear" w:color="auto" w:fill="E6E6E6"/>
+          </w:tcPr>
+          <w:p>
+            <w:pPr>
+              <w:pStyle w:val="Default"/>
+              <w:rPr>
+                <w:rFonts w:asciiTheme="minorHAnsi" w:hAnsiTheme="minorHAnsi"/>
+                <w:sz w:val="22"/>
+              </w:rPr>
+            </w:pPr>
+            <w:r>
+              <w:rPr>
+                <w:rFonts w:asciiTheme="minorHAnsi" w:hAnsiTheme="minorHAnsi"/>
+                <w:sz w:val="22"/>
+              </w:rPr>
+              <w:t>Overall Test Result:</w:t>
+            </w:r>
+          </w:p>
+        </w:tc>
+        <w:tc>
+          <w:tcPr>
+            <w:tcW w:w="360" w:type="dxa"/>
+            <w:shd w:val="clear" w:color="auto" w:fill="auto"/>
+          </w:tcPr>
+          <w:p>
+            <w:pPr>
+              <w:pStyle w:val="Default"/>
+              <w:rPr>
+                <w:rFonts w:asciiTheme="minorHAnsi" w:hAnsiTheme="minorHAnsi"/>
+                <w:sz w:val="22"/>
+              </w:rPr>
+            </w:pPr>
+          </w:p>
+        </w:tc>
+        <w:tc>
+          <w:tcPr>
+            <w:tcW w:w="360" w:type="dxa"/>
+            <w:shd w:val="clear" w:color="auto" w:fill="auto"/>
+          </w:tcPr>
+          <w:p>
+            <w:pPr>
+              <w:pStyle w:val="Default"/>
+              <w:rPr>
+                <w:rFonts w:asciiTheme="minorHAnsi" w:hAnsiTheme="minorHAnsi"/>
+                <w:sz w:val="22"/>
+              </w:rPr>
+            </w:pPr>
+          </w:p>
+        </w:tc>
+        <w:tc>
+          <w:tcPr>
+            <w:tcW w:w="360" w:type="dxa"/>
+            <w:shd w:val="clear" w:color="auto" w:fill="auto"/>
+          </w:tcPr>
+          <w:p>
+            <w:pPr>
+              <w:pStyle w:val="Default"/>
+              <w:rPr>
+                <w:rFonts w:asciiTheme="minorHAnsi" w:hAnsiTheme="minorHAnsi"/>
+                <w:sz w:val="22"/>
+              </w:rPr>
+            </w:pPr>
+          </w:p>
+        </w:tc>
+        <w:tc>
+          <w:tcPr>
+            <w:tcW w:w="2610" w:type="dxa"/>
+            <w:gridSpan w:val="2"/>
+            <w:shd w:val="clear" w:color="auto" w:fill="auto"/>
+          </w:tcPr>
+          <w:p>
+            <w:pPr>
+              <w:pStyle w:val="Default"/>
+              <w:rPr>
+                <w:rFonts w:asciiTheme="minorHAnsi" w:hAnsiTheme="minorHAnsi"/>
+                <w:sz w:val="22"/>
+              </w:rPr>
+            </w:pPr>
+          </w:p>
+        </w:tc>
+      </w:tr>
+    </w:tbl>
+    <w:p>
+      <w:pPr>
+        <w:pStyle w:val="Default"/>
+      </w:pPr>
+    </w:p>
     <w:sectPr>
-      <w:footerReference w:type="even" r:id="rId8"/>
-      <w:footerReference w:type="default" r:id="rId9"/>
+      <w:footerReference w:type="even" r:id="rId9"/>
+      <w:footerReference w:type="default" r:id="rId10"/>
       <w:pgSz w:w="12240" w:h="15840"/>
       <w:pgMar w:top="1440" w:right="1800" w:bottom="1440" w:left="1800" w:header="720" w:footer="720" w:gutter="0"/>
       <w:pgNumType w:start="0"/>
@@ -12121,7 +13780,7 @@
 </file>
 
 <file path=word/endnotes.xml><?xml version="1.0" encoding="utf-8"?>
-<w:endnotes xmlns:wpc="http://schemas.microsoft.com/office/word/2010/wordprocessingCanvas" xmlns:mc="http://schemas.openxmlformats.org/markup-compatibility/2006" xmlns:o="urn:schemas-microsoft-com:office:office" xmlns:r="http://schemas.openxmlformats.org/officeDocument/2006/relationships" xmlns:m="http://schemas.openxmlformats.org/officeDocument/2006/math" xmlns:v="urn:schemas-microsoft-com:vml" xmlns:wp14="http://schemas.microsoft.com/office/word/2010/wordprocessingDrawing" xmlns:wp="http://schemas.openxmlformats.org/drawingml/2006/wordprocessingDrawing" xmlns:w10="urn:schemas-microsoft-com:office:word" xmlns:w="http://schemas.openxmlformats.org/wordprocessingml/2006/main" xmlns:w14="http://schemas.microsoft.com/office/word/2010/wordml" xmlns:w15="http://schemas.microsoft.com/office/word/2012/wordml" xmlns:wpg="http://schemas.microsoft.com/office/word/2010/wordprocessingGroup" xmlns:wpi="http://schemas.microsoft.com/office/word/2010/wordprocessingInk" xmlns:wne="http://schemas.microsoft.com/office/word/2006/wordml" xmlns:wps="http://schemas.microsoft.com/office/word/2010/wordprocessingShape" mc:Ignorable="w14 w15 wp14">
+<w:endnotes xmlns:wpc="http://schemas.microsoft.com/office/word/2010/wordprocessingCanvas" xmlns:mc="http://schemas.openxmlformats.org/markup-compatibility/2006" xmlns:o="urn:schemas-microsoft-com:office:office" xmlns:r="http://schemas.openxmlformats.org/officeDocument/2006/relationships" xmlns:m="http://schemas.openxmlformats.org/officeDocument/2006/math" xmlns:v="urn:schemas-microsoft-com:vml" xmlns:wp14="http://schemas.microsoft.com/office/word/2010/wordprocessingDrawing" xmlns:wp="http://schemas.openxmlformats.org/drawingml/2006/wordprocessingDrawing" xmlns:w10="urn:schemas-microsoft-com:office:word" xmlns:w="http://schemas.openxmlformats.org/wordprocessingml/2006/main" xmlns:w14="http://schemas.microsoft.com/office/word/2010/wordml" xmlns:wpg="http://schemas.microsoft.com/office/word/2010/wordprocessingGroup" xmlns:wpi="http://schemas.microsoft.com/office/word/2010/wordprocessingInk" xmlns:wne="http://schemas.microsoft.com/office/word/2006/wordml" xmlns:wps="http://schemas.microsoft.com/office/word/2010/wordprocessingShape" mc:Ignorable="w14 wp14">
   <w:endnote w:type="separator" w:id="-1">
     <w:p>
       <w:pPr>
@@ -12146,7 +13805,7 @@
 </file>
 
 <file path=word/footer1.xml><?xml version="1.0" encoding="utf-8"?>
-<w:ftr xmlns:wpc="http://schemas.microsoft.com/office/word/2010/wordprocessingCanvas" xmlns:mc="http://schemas.openxmlformats.org/markup-compatibility/2006" xmlns:o="urn:schemas-microsoft-com:office:office" xmlns:r="http://schemas.openxmlformats.org/officeDocument/2006/relationships" xmlns:m="http://schemas.openxmlformats.org/officeDocument/2006/math" xmlns:v="urn:schemas-microsoft-com:vml" xmlns:wp14="http://schemas.microsoft.com/office/word/2010/wordprocessingDrawing" xmlns:wp="http://schemas.openxmlformats.org/drawingml/2006/wordprocessingDrawing" xmlns:w10="urn:schemas-microsoft-com:office:word" xmlns:w="http://schemas.openxmlformats.org/wordprocessingml/2006/main" xmlns:w14="http://schemas.microsoft.com/office/word/2010/wordml" xmlns:w15="http://schemas.microsoft.com/office/word/2012/wordml" xmlns:wpg="http://schemas.microsoft.com/office/word/2010/wordprocessingGroup" xmlns:wpi="http://schemas.microsoft.com/office/word/2010/wordprocessingInk" xmlns:wne="http://schemas.microsoft.com/office/word/2006/wordml" xmlns:wps="http://schemas.microsoft.com/office/word/2010/wordprocessingShape" mc:Ignorable="w14 w15 wp14">
+<w:ftr xmlns:wpc="http://schemas.microsoft.com/office/word/2010/wordprocessingCanvas" xmlns:mc="http://schemas.openxmlformats.org/markup-compatibility/2006" xmlns:o="urn:schemas-microsoft-com:office:office" xmlns:r="http://schemas.openxmlformats.org/officeDocument/2006/relationships" xmlns:m="http://schemas.openxmlformats.org/officeDocument/2006/math" xmlns:v="urn:schemas-microsoft-com:vml" xmlns:wp14="http://schemas.microsoft.com/office/word/2010/wordprocessingDrawing" xmlns:wp="http://schemas.openxmlformats.org/drawingml/2006/wordprocessingDrawing" xmlns:w10="urn:schemas-microsoft-com:office:word" xmlns:w="http://schemas.openxmlformats.org/wordprocessingml/2006/main" xmlns:w14="http://schemas.microsoft.com/office/word/2010/wordml" xmlns:wpg="http://schemas.microsoft.com/office/word/2010/wordprocessingGroup" xmlns:wpi="http://schemas.microsoft.com/office/word/2010/wordprocessingInk" xmlns:wne="http://schemas.microsoft.com/office/word/2006/wordml" xmlns:wps="http://schemas.microsoft.com/office/word/2010/wordprocessingShape" mc:Ignorable="w14 wp14">
   <w:p>
     <w:pPr>
       <w:pStyle w:val="Footer"/>
@@ -12184,7 +13843,7 @@
 </file>
 
 <file path=word/footer2.xml><?xml version="1.0" encoding="utf-8"?>
-<w:ftr xmlns:wpc="http://schemas.microsoft.com/office/word/2010/wordprocessingCanvas" xmlns:mc="http://schemas.openxmlformats.org/markup-compatibility/2006" xmlns:o="urn:schemas-microsoft-com:office:office" xmlns:r="http://schemas.openxmlformats.org/officeDocument/2006/relationships" xmlns:m="http://schemas.openxmlformats.org/officeDocument/2006/math" xmlns:v="urn:schemas-microsoft-com:vml" xmlns:wp14="http://schemas.microsoft.com/office/word/2010/wordprocessingDrawing" xmlns:wp="http://schemas.openxmlformats.org/drawingml/2006/wordprocessingDrawing" xmlns:w10="urn:schemas-microsoft-com:office:word" xmlns:w="http://schemas.openxmlformats.org/wordprocessingml/2006/main" xmlns:w14="http://schemas.microsoft.com/office/word/2010/wordml" xmlns:w15="http://schemas.microsoft.com/office/word/2012/wordml" xmlns:wpg="http://schemas.microsoft.com/office/word/2010/wordprocessingGroup" xmlns:wpi="http://schemas.microsoft.com/office/word/2010/wordprocessingInk" xmlns:wne="http://schemas.microsoft.com/office/word/2006/wordml" xmlns:wps="http://schemas.microsoft.com/office/word/2010/wordprocessingShape" mc:Ignorable="w14 w15 wp14">
+<w:ftr xmlns:wpc="http://schemas.microsoft.com/office/word/2010/wordprocessingCanvas" xmlns:mc="http://schemas.openxmlformats.org/markup-compatibility/2006" xmlns:o="urn:schemas-microsoft-com:office:office" xmlns:r="http://schemas.openxmlformats.org/officeDocument/2006/relationships" xmlns:m="http://schemas.openxmlformats.org/officeDocument/2006/math" xmlns:v="urn:schemas-microsoft-com:vml" xmlns:wp14="http://schemas.microsoft.com/office/word/2010/wordprocessingDrawing" xmlns:wp="http://schemas.openxmlformats.org/drawingml/2006/wordprocessingDrawing" xmlns:w10="urn:schemas-microsoft-com:office:word" xmlns:w="http://schemas.openxmlformats.org/wordprocessingml/2006/main" xmlns:w14="http://schemas.microsoft.com/office/word/2010/wordml" xmlns:wpg="http://schemas.microsoft.com/office/word/2010/wordprocessingGroup" xmlns:wpi="http://schemas.microsoft.com/office/word/2010/wordprocessingInk" xmlns:wne="http://schemas.microsoft.com/office/word/2006/wordml" xmlns:wps="http://schemas.microsoft.com/office/word/2010/wordprocessingShape" mc:Ignorable="w14 wp14">
   <w:p>
     <w:pPr>
       <w:pStyle w:val="Footer"/>
@@ -12216,7 +13875,7 @@
         <w:rStyle w:val="PageNumber"/>
         <w:noProof/>
       </w:rPr>
-      <w:t>8</w:t>
+      <w:t>10</w:t>
     </w:r>
     <w:r>
       <w:rPr>
@@ -12235,7 +13894,7 @@
 </file>
 
 <file path=word/footnotes.xml><?xml version="1.0" encoding="utf-8"?>
-<w:footnotes xmlns:wpc="http://schemas.microsoft.com/office/word/2010/wordprocessingCanvas" xmlns:mc="http://schemas.openxmlformats.org/markup-compatibility/2006" xmlns:o="urn:schemas-microsoft-com:office:office" xmlns:r="http://schemas.openxmlformats.org/officeDocument/2006/relationships" xmlns:m="http://schemas.openxmlformats.org/officeDocument/2006/math" xmlns:v="urn:schemas-microsoft-com:vml" xmlns:wp14="http://schemas.microsoft.com/office/word/2010/wordprocessingDrawing" xmlns:wp="http://schemas.openxmlformats.org/drawingml/2006/wordprocessingDrawing" xmlns:w10="urn:schemas-microsoft-com:office:word" xmlns:w="http://schemas.openxmlformats.org/wordprocessingml/2006/main" xmlns:w14="http://schemas.microsoft.com/office/word/2010/wordml" xmlns:w15="http://schemas.microsoft.com/office/word/2012/wordml" xmlns:wpg="http://schemas.microsoft.com/office/word/2010/wordprocessingGroup" xmlns:wpi="http://schemas.microsoft.com/office/word/2010/wordprocessingInk" xmlns:wne="http://schemas.microsoft.com/office/word/2006/wordml" xmlns:wps="http://schemas.microsoft.com/office/word/2010/wordprocessingShape" mc:Ignorable="w14 w15 wp14">
+<w:footnotes xmlns:wpc="http://schemas.microsoft.com/office/word/2010/wordprocessingCanvas" xmlns:mc="http://schemas.openxmlformats.org/markup-compatibility/2006" xmlns:o="urn:schemas-microsoft-com:office:office" xmlns:r="http://schemas.openxmlformats.org/officeDocument/2006/relationships" xmlns:m="http://schemas.openxmlformats.org/officeDocument/2006/math" xmlns:v="urn:schemas-microsoft-com:vml" xmlns:wp14="http://schemas.microsoft.com/office/word/2010/wordprocessingDrawing" xmlns:wp="http://schemas.openxmlformats.org/drawingml/2006/wordprocessingDrawing" xmlns:w10="urn:schemas-microsoft-com:office:word" xmlns:w="http://schemas.openxmlformats.org/wordprocessingml/2006/main" xmlns:w14="http://schemas.microsoft.com/office/word/2010/wordml" xmlns:wpg="http://schemas.microsoft.com/office/word/2010/wordprocessingGroup" xmlns:wpi="http://schemas.microsoft.com/office/word/2010/wordprocessingInk" xmlns:wne="http://schemas.microsoft.com/office/word/2006/wordml" xmlns:wps="http://schemas.microsoft.com/office/word/2010/wordprocessingShape" mc:Ignorable="w14 wp14">
   <w:footnote w:type="separator" w:id="-1">
     <w:p>
       <w:pPr>
@@ -12260,8 +13919,8 @@
 </file>
 
 <file path=word/numbering.xml><?xml version="1.0" encoding="utf-8"?>
-<w:numbering xmlns:wpc="http://schemas.microsoft.com/office/word/2010/wordprocessingCanvas" xmlns:mc="http://schemas.openxmlformats.org/markup-compatibility/2006" xmlns:o="urn:schemas-microsoft-com:office:office" xmlns:r="http://schemas.openxmlformats.org/officeDocument/2006/relationships" xmlns:m="http://schemas.openxmlformats.org/officeDocument/2006/math" xmlns:v="urn:schemas-microsoft-com:vml" xmlns:wp14="http://schemas.microsoft.com/office/word/2010/wordprocessingDrawing" xmlns:wp="http://schemas.openxmlformats.org/drawingml/2006/wordprocessingDrawing" xmlns:w10="urn:schemas-microsoft-com:office:word" xmlns:w="http://schemas.openxmlformats.org/wordprocessingml/2006/main" xmlns:w14="http://schemas.microsoft.com/office/word/2010/wordml" xmlns:w15="http://schemas.microsoft.com/office/word/2012/wordml" xmlns:wpg="http://schemas.microsoft.com/office/word/2010/wordprocessingGroup" xmlns:wpi="http://schemas.microsoft.com/office/word/2010/wordprocessingInk" xmlns:wne="http://schemas.microsoft.com/office/word/2006/wordml" xmlns:wps="http://schemas.microsoft.com/office/word/2010/wordprocessingShape" mc:Ignorable="w14 w15 wp14">
-  <w:abstractNum w:abstractNumId="0" w15:restartNumberingAfterBreak="0">
+<w:numbering xmlns:wpc="http://schemas.microsoft.com/office/word/2010/wordprocessingCanvas" xmlns:mc="http://schemas.openxmlformats.org/markup-compatibility/2006" xmlns:o="urn:schemas-microsoft-com:office:office" xmlns:r="http://schemas.openxmlformats.org/officeDocument/2006/relationships" xmlns:m="http://schemas.openxmlformats.org/officeDocument/2006/math" xmlns:v="urn:schemas-microsoft-com:vml" xmlns:wp14="http://schemas.microsoft.com/office/word/2010/wordprocessingDrawing" xmlns:wp="http://schemas.openxmlformats.org/drawingml/2006/wordprocessingDrawing" xmlns:w10="urn:schemas-microsoft-com:office:word" xmlns:w="http://schemas.openxmlformats.org/wordprocessingml/2006/main" xmlns:w14="http://schemas.microsoft.com/office/word/2010/wordml" xmlns:wpg="http://schemas.microsoft.com/office/word/2010/wordprocessingGroup" xmlns:wpi="http://schemas.microsoft.com/office/word/2010/wordprocessingInk" xmlns:wne="http://schemas.microsoft.com/office/word/2006/wordml" xmlns:wps="http://schemas.microsoft.com/office/word/2010/wordprocessingShape" mc:Ignorable="w14 wp14">
+  <w:abstractNum w:abstractNumId="0">
     <w:nsid w:val="00A436F9"/>
     <w:multiLevelType w:val="hybridMultilevel"/>
     <w:tmpl w:val="3A52A544"/>
@@ -12371,7 +14030,7 @@
       </w:rPr>
     </w:lvl>
   </w:abstractNum>
-  <w:abstractNum w:abstractNumId="1" w15:restartNumberingAfterBreak="0">
+  <w:abstractNum w:abstractNumId="1">
     <w:nsid w:val="7F27491C"/>
     <w:multiLevelType w:val="hybridMultilevel"/>
     <w:tmpl w:val="E1D2B574"/>
@@ -12491,7 +14150,7 @@
 </file>
 
 <file path=word/styles.xml><?xml version="1.0" encoding="utf-8"?>
-<w:styles xmlns:mc="http://schemas.openxmlformats.org/markup-compatibility/2006" xmlns:r="http://schemas.openxmlformats.org/officeDocument/2006/relationships" xmlns:w="http://schemas.openxmlformats.org/wordprocessingml/2006/main" xmlns:w14="http://schemas.microsoft.com/office/word/2010/wordml" xmlns:w15="http://schemas.microsoft.com/office/word/2012/wordml" mc:Ignorable="w14 w15">
+<w:styles xmlns:mc="http://schemas.openxmlformats.org/markup-compatibility/2006" xmlns:r="http://schemas.openxmlformats.org/officeDocument/2006/relationships" xmlns:w="http://schemas.openxmlformats.org/wordprocessingml/2006/main" xmlns:w14="http://schemas.microsoft.com/office/word/2010/wordml" mc:Ignorable="w14">
   <w:docDefaults>
     <w:rPrDefault>
       <w:rPr>
@@ -12507,327 +14166,272 @@
       </w:pPr>
     </w:pPrDefault>
   </w:docDefaults>
-  <w:latentStyles w:defLockedState="0" w:defUIPriority="0" w:defSemiHidden="0" w:defUnhideWhenUsed="0" w:defQFormat="0" w:count="371">
-    <w:lsdException w:name="index 1" w:semiHidden="1" w:unhideWhenUsed="1"/>
-    <w:lsdException w:name="index 7" w:semiHidden="1" w:unhideWhenUsed="1"/>
-    <w:lsdException w:name="index 8" w:semiHidden="1" w:unhideWhenUsed="1"/>
-    <w:lsdException w:name="index 9" w:semiHidden="1" w:unhideWhenUsed="1"/>
-    <w:lsdException w:name="toc 1" w:semiHidden="1" w:unhideWhenUsed="1"/>
-    <w:lsdException w:name="toc 2" w:semiHidden="1" w:unhideWhenUsed="1"/>
-    <w:lsdException w:name="toc 3" w:semiHidden="1" w:unhideWhenUsed="1"/>
-    <w:lsdException w:name="toc 4" w:semiHidden="1" w:unhideWhenUsed="1"/>
-    <w:lsdException w:name="toc 5" w:semiHidden="1" w:unhideWhenUsed="1"/>
-    <w:lsdException w:name="toc 6" w:semiHidden="1" w:unhideWhenUsed="1"/>
-    <w:lsdException w:name="toc 7" w:semiHidden="1" w:unhideWhenUsed="1"/>
-    <w:lsdException w:name="toc 8" w:semiHidden="1" w:unhideWhenUsed="1"/>
-    <w:lsdException w:name="toc 9" w:semiHidden="1" w:unhideWhenUsed="1"/>
-    <w:lsdException w:name="Normal Indent" w:semiHidden="1" w:unhideWhenUsed="1"/>
-    <w:lsdException w:name="footnote text" w:semiHidden="1" w:unhideWhenUsed="1"/>
-    <w:lsdException w:name="annotation text" w:semiHidden="1" w:unhideWhenUsed="1"/>
-    <w:lsdException w:name="header" w:semiHidden="1" w:unhideWhenUsed="1"/>
-    <w:lsdException w:name="footer" w:semiHidden="1" w:unhideWhenUsed="1"/>
-    <w:lsdException w:name="index heading" w:semiHidden="1" w:unhideWhenUsed="1"/>
-    <w:lsdException w:name="caption" w:semiHidden="1" w:unhideWhenUsed="1"/>
-    <w:lsdException w:name="table of figures" w:semiHidden="1" w:unhideWhenUsed="1"/>
-    <w:lsdException w:name="envelope address" w:semiHidden="1" w:unhideWhenUsed="1"/>
-    <w:lsdException w:name="envelope return" w:semiHidden="1" w:unhideWhenUsed="1"/>
-    <w:lsdException w:name="footnote reference" w:semiHidden="1" w:unhideWhenUsed="1"/>
-    <w:lsdException w:name="annotation reference" w:semiHidden="1" w:unhideWhenUsed="1"/>
-    <w:lsdException w:name="line number" w:semiHidden="1" w:unhideWhenUsed="1"/>
-    <w:lsdException w:name="page number" w:semiHidden="1" w:unhideWhenUsed="1"/>
-    <w:lsdException w:name="endnote reference" w:semiHidden="1" w:unhideWhenUsed="1"/>
-    <w:lsdException w:name="endnote text" w:semiHidden="1" w:unhideWhenUsed="1"/>
-    <w:lsdException w:name="table of authorities" w:semiHidden="1" w:unhideWhenUsed="1"/>
-    <w:lsdException w:name="macro" w:semiHidden="1" w:unhideWhenUsed="1"/>
-    <w:lsdException w:name="toa heading" w:semiHidden="1" w:unhideWhenUsed="1"/>
-    <w:lsdException w:name="List" w:semiHidden="1" w:unhideWhenUsed="1"/>
-    <w:lsdException w:name="List Bullet" w:semiHidden="1" w:unhideWhenUsed="1"/>
-    <w:lsdException w:name="List Number" w:semiHidden="1" w:unhideWhenUsed="1"/>
-    <w:lsdException w:name="List 2" w:semiHidden="1" w:unhideWhenUsed="1"/>
-    <w:lsdException w:name="List 3" w:semiHidden="1" w:unhideWhenUsed="1"/>
-    <w:lsdException w:name="List 4" w:semiHidden="1" w:unhideWhenUsed="1"/>
-    <w:lsdException w:name="List 5" w:semiHidden="1" w:unhideWhenUsed="1"/>
-    <w:lsdException w:name="List Bullet 2" w:semiHidden="1" w:unhideWhenUsed="1"/>
-    <w:lsdException w:name="List Bullet 3" w:semiHidden="1" w:unhideWhenUsed="1"/>
-    <w:lsdException w:name="List Bullet 4" w:semiHidden="1" w:unhideWhenUsed="1"/>
-    <w:lsdException w:name="List Bullet 5" w:semiHidden="1" w:unhideWhenUsed="1"/>
-    <w:lsdException w:name="List Number 3" w:semiHidden="1" w:unhideWhenUsed="1"/>
-    <w:lsdException w:name="List Number 4" w:semiHidden="1" w:unhideWhenUsed="1"/>
-    <w:lsdException w:name="Closing" w:semiHidden="1" w:unhideWhenUsed="1"/>
-    <w:lsdException w:name="Signature" w:semiHidden="1" w:unhideWhenUsed="1"/>
-    <w:lsdException w:name="Default Paragraph Font" w:semiHidden="1" w:unhideWhenUsed="1"/>
-    <w:lsdException w:name="Body Text" w:semiHidden="1" w:unhideWhenUsed="1"/>
-    <w:lsdException w:name="Body Text Indent" w:semiHidden="1" w:unhideWhenUsed="1"/>
-    <w:lsdException w:name="List Continue" w:semiHidden="1" w:unhideWhenUsed="1"/>
-    <w:lsdException w:name="List Continue 2" w:semiHidden="1" w:unhideWhenUsed="1"/>
-    <w:lsdException w:name="List Continue 3" w:semiHidden="1" w:unhideWhenUsed="1"/>
-    <w:lsdException w:name="List Continue 4" w:semiHidden="1" w:unhideWhenUsed="1"/>
-    <w:lsdException w:name="List Continue 5" w:semiHidden="1" w:unhideWhenUsed="1"/>
-    <w:lsdException w:name="Message Header" w:semiHidden="1" w:unhideWhenUsed="1"/>
-    <w:lsdException w:name="Salutation" w:semiHidden="1" w:unhideWhenUsed="1"/>
-    <w:lsdException w:name="Date" w:semiHidden="1" w:unhideWhenUsed="1"/>
-    <w:lsdException w:name="Body Text First Indent" w:semiHidden="1" w:unhideWhenUsed="1"/>
-    <w:lsdException w:name="Body Text First Indent 2" w:semiHidden="1" w:unhideWhenUsed="1"/>
-    <w:lsdException w:name="Note Heading" w:semiHidden="1" w:unhideWhenUsed="1"/>
-    <w:lsdException w:name="Body Text 2" w:semiHidden="1" w:unhideWhenUsed="1"/>
-    <w:lsdException w:name="Body Text 3" w:semiHidden="1" w:unhideWhenUsed="1"/>
-    <w:lsdException w:name="Body Text Indent 2" w:semiHidden="1" w:unhideWhenUsed="1"/>
-    <w:lsdException w:name="Document Map" w:semiHidden="1" w:unhideWhenUsed="1"/>
-    <w:lsdException w:name="Plain Text" w:semiHidden="1" w:unhideWhenUsed="1"/>
-    <w:lsdException w:name="E-mail Signature" w:semiHidden="1" w:unhideWhenUsed="1"/>
-    <w:lsdException w:name="HTML Top of Form" w:semiHidden="1" w:unhideWhenUsed="1"/>
-    <w:lsdException w:name="HTML Bottom of Form" w:semiHidden="1" w:unhideWhenUsed="1"/>
-    <w:lsdException w:name="Normal (Web)" w:semiHidden="1" w:unhideWhenUsed="1"/>
-    <w:lsdException w:name="HTML Acronym" w:semiHidden="1" w:unhideWhenUsed="1"/>
-    <w:lsdException w:name="HTML Address" w:semiHidden="1" w:unhideWhenUsed="1"/>
-    <w:lsdException w:name="HTML Cite" w:semiHidden="1" w:unhideWhenUsed="1"/>
-    <w:lsdException w:name="HTML Code" w:semiHidden="1" w:unhideWhenUsed="1"/>
-    <w:lsdException w:name="HTML Definition" w:semiHidden="1" w:unhideWhenUsed="1"/>
-    <w:lsdException w:name="HTML Keyboard" w:semiHidden="1" w:unhideWhenUsed="1"/>
-    <w:lsdException w:name="HTML Preformatted" w:semiHidden="1" w:unhideWhenUsed="1"/>
-    <w:lsdException w:name="HTML Sample" w:semiHidden="1" w:unhideWhenUsed="1"/>
-    <w:lsdException w:name="HTML Typewriter" w:semiHidden="1" w:unhideWhenUsed="1"/>
-    <w:lsdException w:name="HTML Variable" w:semiHidden="1" w:unhideWhenUsed="1"/>
-    <w:lsdException w:name="Normal Table" w:semiHidden="1" w:unhideWhenUsed="1"/>
-    <w:lsdException w:name="annotation subject" w:semiHidden="1" w:unhideWhenUsed="1"/>
-    <w:lsdException w:name="No List" w:semiHidden="1" w:unhideWhenUsed="1"/>
-    <w:lsdException w:name="Outline List 1" w:semiHidden="1" w:unhideWhenUsed="1"/>
-    <w:lsdException w:name="Outline List 2" w:semiHidden="1" w:unhideWhenUsed="1"/>
-    <w:lsdException w:name="Outline List 3" w:semiHidden="1" w:unhideWhenUsed="1"/>
-    <w:lsdException w:name="Table Simple 1" w:semiHidden="1" w:unhideWhenUsed="1"/>
-    <w:lsdException w:name="Table Simple 2" w:semiHidden="1" w:unhideWhenUsed="1"/>
-    <w:lsdException w:name="Table Simple 3" w:semiHidden="1" w:unhideWhenUsed="1"/>
-    <w:lsdException w:name="Table Classic 1" w:semiHidden="1" w:unhideWhenUsed="1"/>
-    <w:lsdException w:name="Table Classic 2" w:semiHidden="1" w:unhideWhenUsed="1"/>
-    <w:lsdException w:name="Table Classic 3" w:semiHidden="1" w:unhideWhenUsed="1"/>
-    <w:lsdException w:name="Table Classic 4" w:semiHidden="1" w:unhideWhenUsed="1"/>
-    <w:lsdException w:name="Table Colorful 1" w:semiHidden="1" w:unhideWhenUsed="1"/>
-    <w:lsdException w:name="Table Colorful 2" w:semiHidden="1" w:unhideWhenUsed="1"/>
-    <w:lsdException w:name="Table Colorful 3" w:semiHidden="1" w:unhideWhenUsed="1"/>
-    <w:lsdException w:name="Table Columns 1" w:semiHidden="1" w:unhideWhenUsed="1"/>
-    <w:lsdException w:name="Table Columns 2" w:semiHidden="1" w:unhideWhenUsed="1"/>
-    <w:lsdException w:name="Table Columns 3" w:semiHidden="1" w:unhideWhenUsed="1"/>
-    <w:lsdException w:name="Table Columns 4" w:semiHidden="1" w:unhideWhenUsed="1"/>
-    <w:lsdException w:name="Table Columns 5" w:semiHidden="1" w:unhideWhenUsed="1"/>
-    <w:lsdException w:name="Table Grid 1" w:semiHidden="1" w:unhideWhenUsed="1"/>
-    <w:lsdException w:name="Table Grid 2" w:semiHidden="1" w:unhideWhenUsed="1"/>
-    <w:lsdException w:name="Table Grid 3" w:semiHidden="1" w:unhideWhenUsed="1"/>
-    <w:lsdException w:name="Table Grid 4" w:semiHidden="1" w:unhideWhenUsed="1"/>
-    <w:lsdException w:name="Table Grid 5" w:semiHidden="1" w:unhideWhenUsed="1"/>
-    <w:lsdException w:name="Table Grid 6" w:semiHidden="1" w:unhideWhenUsed="1"/>
-    <w:lsdException w:name="Table Grid 7" w:semiHidden="1" w:unhideWhenUsed="1"/>
-    <w:lsdException w:name="Table Grid 8" w:semiHidden="1" w:unhideWhenUsed="1"/>
-    <w:lsdException w:name="Table List 1" w:semiHidden="1" w:unhideWhenUsed="1"/>
-    <w:lsdException w:name="Table List 2" w:semiHidden="1" w:unhideWhenUsed="1"/>
-    <w:lsdException w:name="Table List 3" w:semiHidden="1" w:unhideWhenUsed="1"/>
-    <w:lsdException w:name="Table List 4" w:semiHidden="1" w:unhideWhenUsed="1"/>
-    <w:lsdException w:name="Table List 5" w:semiHidden="1" w:unhideWhenUsed="1"/>
-    <w:lsdException w:name="Table List 6" w:semiHidden="1" w:unhideWhenUsed="1"/>
-    <w:lsdException w:name="Table List 7" w:semiHidden="1" w:unhideWhenUsed="1"/>
-    <w:lsdException w:name="Table List 8" w:semiHidden="1" w:unhideWhenUsed="1"/>
-    <w:lsdException w:name="Table 3D effects 1" w:semiHidden="1" w:unhideWhenUsed="1"/>
-    <w:lsdException w:name="Table 3D effects 2" w:semiHidden="1" w:unhideWhenUsed="1"/>
-    <w:lsdException w:name="Table 3D effects 3" w:semiHidden="1" w:unhideWhenUsed="1"/>
-    <w:lsdException w:name="Table Contemporary" w:semiHidden="1" w:unhideWhenUsed="1"/>
-    <w:lsdException w:name="Table Elegant" w:semiHidden="1" w:unhideWhenUsed="1"/>
-    <w:lsdException w:name="Table Professional" w:semiHidden="1" w:unhideWhenUsed="1"/>
-    <w:lsdException w:name="Table Subtle 1" w:semiHidden="1" w:unhideWhenUsed="1"/>
-    <w:lsdException w:name="Table Subtle 2" w:semiHidden="1" w:unhideWhenUsed="1"/>
-    <w:lsdException w:name="Table Web 1" w:semiHidden="1" w:unhideWhenUsed="1"/>
-    <w:lsdException w:name="Table Web 2" w:semiHidden="1" w:unhideWhenUsed="1"/>
-    <w:lsdException w:name="Table Web 3" w:semiHidden="1" w:unhideWhenUsed="1"/>
-    <w:lsdException w:name="Balloon Text" w:semiHidden="1" w:unhideWhenUsed="1"/>
-    <w:lsdException w:name="Table Theme" w:semiHidden="1" w:unhideWhenUsed="1"/>
-    <w:lsdException w:name="Placeholder Text" w:semiHidden="1"/>
-    <w:lsdException w:name="Light Shading"/>
-    <w:lsdException w:name="Light List"/>
-    <w:lsdException w:name="Light Grid"/>
-    <w:lsdException w:name="Medium Shading 1"/>
-    <w:lsdException w:name="Medium Shading 2"/>
-    <w:lsdException w:name="Medium List 1"/>
-    <w:lsdException w:name="Medium List 2"/>
-    <w:lsdException w:name="Light Shading Accent 1"/>
-    <w:lsdException w:name="Light List Accent 1"/>
-    <w:lsdException w:name="Light Grid Accent 1"/>
-    <w:lsdException w:name="Medium Shading 1 Accent 1"/>
-    <w:lsdException w:name="Medium Shading 2 Accent 1"/>
-    <w:lsdException w:name="Medium List 1 Accent 1"/>
-    <w:lsdException w:name="Revision" w:semiHidden="1"/>
-    <w:lsdException w:name="Medium List 2 Accent 1"/>
-    <w:lsdException w:name="Medium Grid 1 Accent 1"/>
-    <w:lsdException w:name="Medium Grid 2 Accent 1"/>
-    <w:lsdException w:name="Medium Grid 3 Accent 1"/>
-    <w:lsdException w:name="Dark List Accent 1"/>
-    <w:lsdException w:name="Colorful Shading Accent 1"/>
-    <w:lsdException w:name="Colorful List Accent 1"/>
-    <w:lsdException w:name="Colorful Grid Accent 1"/>
-    <w:lsdException w:name="Light Shading Accent 2"/>
-    <w:lsdException w:name="Light List Accent 2"/>
-    <w:lsdException w:name="Light Grid Accent 2"/>
-    <w:lsdException w:name="Medium Shading 1 Accent 2"/>
-    <w:lsdException w:name="Medium Shading 2 Accent 2"/>
-    <w:lsdException w:name="Medium List 1 Accent 2"/>
-    <w:lsdException w:name="Medium List 2 Accent 2"/>
-    <w:lsdException w:name="Medium Grid 1 Accent 2"/>
-    <w:lsdException w:name="Medium Grid 2 Accent 2"/>
-    <w:lsdException w:name="Medium Grid 3 Accent 2"/>
-    <w:lsdException w:name="Dark List Accent 2"/>
-    <w:lsdException w:name="Colorful Shading Accent 2"/>
-    <w:lsdException w:name="Colorful List Accent 2"/>
-    <w:lsdException w:name="Colorful Grid Accent 2"/>
-    <w:lsdException w:name="Light Shading Accent 3"/>
-    <w:lsdException w:name="Light List Accent 3"/>
-    <w:lsdException w:name="Light Grid Accent 3"/>
-    <w:lsdException w:name="Medium Shading 1 Accent 3"/>
-    <w:lsdException w:name="Medium Shading 2 Accent 3"/>
-    <w:lsdException w:name="Medium List 1 Accent 3"/>
-    <w:lsdException w:name="Medium List 2 Accent 3"/>
-    <w:lsdException w:name="Medium Grid 1 Accent 3"/>
-    <w:lsdException w:name="Medium Grid 2 Accent 3"/>
-    <w:lsdException w:name="Medium Grid 3 Accent 3"/>
-    <w:lsdException w:name="Dark List Accent 3"/>
-    <w:lsdException w:name="Colorful Shading Accent 3"/>
-    <w:lsdException w:name="Colorful List Accent 3"/>
-    <w:lsdException w:name="Colorful Grid Accent 3"/>
-    <w:lsdException w:name="Light Shading Accent 4"/>
-    <w:lsdException w:name="Light List Accent 4"/>
-    <w:lsdException w:name="Light Grid Accent 4"/>
-    <w:lsdException w:name="Medium Shading 1 Accent 4"/>
-    <w:lsdException w:name="Medium Shading 2 Accent 4"/>
-    <w:lsdException w:name="Medium List 1 Accent 4"/>
-    <w:lsdException w:name="Medium List 2 Accent 4"/>
-    <w:lsdException w:name="Medium Grid 1 Accent 4"/>
-    <w:lsdException w:name="Medium Grid 2 Accent 4"/>
-    <w:lsdException w:name="Medium Grid 3 Accent 4"/>
-    <w:lsdException w:name="Dark List Accent 4"/>
-    <w:lsdException w:name="Colorful Shading Accent 4"/>
-    <w:lsdException w:name="Colorful List Accent 4"/>
-    <w:lsdException w:name="Colorful Grid Accent 4"/>
-    <w:lsdException w:name="Light Shading Accent 5"/>
-    <w:lsdException w:name="Light List Accent 5"/>
-    <w:lsdException w:name="Light Grid Accent 5"/>
-    <w:lsdException w:name="Medium Shading 1 Accent 5"/>
-    <w:lsdException w:name="Medium Shading 2 Accent 5"/>
-    <w:lsdException w:name="Medium List 1 Accent 5"/>
-    <w:lsdException w:name="Medium List 2 Accent 5"/>
-    <w:lsdException w:name="Medium Grid 1 Accent 5"/>
-    <w:lsdException w:name="Medium Grid 2 Accent 5"/>
-    <w:lsdException w:name="Medium Grid 3 Accent 5"/>
-    <w:lsdException w:name="Dark List Accent 5"/>
-    <w:lsdException w:name="Colorful Shading Accent 5"/>
-    <w:lsdException w:name="Colorful List Accent 5"/>
-    <w:lsdException w:name="Colorful Grid Accent 5"/>
-    <w:lsdException w:name="Light Shading Accent 6"/>
-    <w:lsdException w:name="Light List Accent 6"/>
-    <w:lsdException w:name="Light Grid Accent 6"/>
-    <w:lsdException w:name="Medium Shading 1 Accent 6"/>
-    <w:lsdException w:name="Medium Shading 2 Accent 6"/>
-    <w:lsdException w:name="Medium List 1 Accent 6"/>
-    <w:lsdException w:name="Medium List 2 Accent 6"/>
-    <w:lsdException w:name="Medium Grid 1 Accent 6"/>
-    <w:lsdException w:name="Medium Grid 2 Accent 6"/>
-    <w:lsdException w:name="Medium Grid 3 Accent 6"/>
-    <w:lsdException w:name="Dark List Accent 6"/>
-    <w:lsdException w:name="Colorful Shading Accent 6"/>
-    <w:lsdException w:name="Colorful List Accent 6"/>
-    <w:lsdException w:name="Colorful Grid Accent 6"/>
-    <w:lsdException w:name="Bibliography" w:semiHidden="1" w:unhideWhenUsed="1"/>
-    <w:lsdException w:name="TOC Heading" w:semiHidden="1" w:unhideWhenUsed="1"/>
-    <w:lsdException w:name="Grid Table 4" w:uiPriority="49"/>
-    <w:lsdException w:name="Grid Table 5 Dark" w:uiPriority="50"/>
-    <w:lsdException w:name="Grid Table 6 Colorful" w:uiPriority="51"/>
-    <w:lsdException w:name="Grid Table 7 Colorful" w:uiPriority="52"/>
-    <w:lsdException w:name="Grid Table 1 Light Accent 1" w:uiPriority="46"/>
-    <w:lsdException w:name="Grid Table 2 Accent 1" w:uiPriority="47"/>
-    <w:lsdException w:name="Grid Table 3 Accent 1" w:uiPriority="48"/>
-    <w:lsdException w:name="Grid Table 4 Accent 1" w:uiPriority="49"/>
-    <w:lsdException w:name="Grid Table 5 Dark Accent 1" w:uiPriority="50"/>
-    <w:lsdException w:name="Grid Table 6 Colorful Accent 1" w:uiPriority="51"/>
-    <w:lsdException w:name="Grid Table 7 Colorful Accent 1" w:uiPriority="52"/>
-    <w:lsdException w:name="Grid Table 1 Light Accent 2" w:uiPriority="46"/>
-    <w:lsdException w:name="Grid Table 2 Accent 2" w:uiPriority="47"/>
-    <w:lsdException w:name="Grid Table 3 Accent 2" w:uiPriority="48"/>
-    <w:lsdException w:name="Grid Table 4 Accent 2" w:uiPriority="49"/>
-    <w:lsdException w:name="Grid Table 5 Dark Accent 2" w:uiPriority="50"/>
-    <w:lsdException w:name="Grid Table 6 Colorful Accent 2" w:uiPriority="51"/>
-    <w:lsdException w:name="Grid Table 7 Colorful Accent 2" w:uiPriority="52"/>
-    <w:lsdException w:name="Grid Table 1 Light Accent 3" w:uiPriority="46"/>
-    <w:lsdException w:name="Grid Table 2 Accent 3" w:uiPriority="47"/>
-    <w:lsdException w:name="Grid Table 3 Accent 3" w:uiPriority="48"/>
-    <w:lsdException w:name="Grid Table 4 Accent 3" w:uiPriority="49"/>
-    <w:lsdException w:name="Grid Table 5 Dark Accent 3" w:uiPriority="50"/>
-    <w:lsdException w:name="Grid Table 6 Colorful Accent 3" w:uiPriority="51"/>
-    <w:lsdException w:name="Grid Table 7 Colorful Accent 3" w:uiPriority="52"/>
-    <w:lsdException w:name="Grid Table 1 Light Accent 4" w:uiPriority="46"/>
-    <w:lsdException w:name="Grid Table 2 Accent 4" w:uiPriority="47"/>
-    <w:lsdException w:name="Grid Table 3 Accent 4" w:uiPriority="48"/>
-    <w:lsdException w:name="Grid Table 4 Accent 4" w:uiPriority="49"/>
-    <w:lsdException w:name="Grid Table 5 Dark Accent 4" w:uiPriority="50"/>
-    <w:lsdException w:name="Grid Table 6 Colorful Accent 4" w:uiPriority="51"/>
-    <w:lsdException w:name="Grid Table 7 Colorful Accent 4" w:uiPriority="52"/>
-    <w:lsdException w:name="Grid Table 1 Light Accent 5" w:uiPriority="46"/>
-    <w:lsdException w:name="Grid Table 2 Accent 5" w:uiPriority="47"/>
-    <w:lsdException w:name="Grid Table 3 Accent 5" w:uiPriority="48"/>
-    <w:lsdException w:name="Grid Table 4 Accent 5" w:uiPriority="49"/>
-    <w:lsdException w:name="Grid Table 5 Dark Accent 5" w:uiPriority="50"/>
-    <w:lsdException w:name="Grid Table 6 Colorful Accent 5" w:uiPriority="51"/>
-    <w:lsdException w:name="Grid Table 7 Colorful Accent 5" w:uiPriority="52"/>
-    <w:lsdException w:name="Grid Table 1 Light Accent 6" w:uiPriority="46"/>
-    <w:lsdException w:name="Grid Table 2 Accent 6" w:uiPriority="47"/>
-    <w:lsdException w:name="Grid Table 3 Accent 6" w:uiPriority="48"/>
-    <w:lsdException w:name="Grid Table 4 Accent 6" w:uiPriority="49"/>
-    <w:lsdException w:name="Grid Table 5 Dark Accent 6" w:uiPriority="50"/>
-    <w:lsdException w:name="Grid Table 6 Colorful Accent 6" w:uiPriority="51"/>
-    <w:lsdException w:name="Grid Table 7 Colorful Accent 6" w:uiPriority="52"/>
-    <w:lsdException w:name="List Table 1 Light" w:uiPriority="46"/>
-    <w:lsdException w:name="List Table 2" w:uiPriority="47"/>
-    <w:lsdException w:name="List Table 3" w:uiPriority="48"/>
-    <w:lsdException w:name="List Table 4" w:uiPriority="49"/>
-    <w:lsdException w:name="List Table 5 Dark" w:uiPriority="50"/>
-    <w:lsdException w:name="List Table 6 Colorful" w:uiPriority="51"/>
-    <w:lsdException w:name="List Table 7 Colorful" w:uiPriority="52"/>
-    <w:lsdException w:name="List Table 1 Light Accent 1" w:uiPriority="46"/>
-    <w:lsdException w:name="List Table 2 Accent 1" w:uiPriority="47"/>
-    <w:lsdException w:name="List Table 3 Accent 1" w:uiPriority="48"/>
-    <w:lsdException w:name="List Table 4 Accent 1" w:uiPriority="49"/>
-    <w:lsdException w:name="List Table 5 Dark Accent 1" w:uiPriority="50"/>
-    <w:lsdException w:name="List Table 6 Colorful Accent 1" w:uiPriority="51"/>
-    <w:lsdException w:name="List Table 7 Colorful Accent 1" w:uiPriority="52"/>
-    <w:lsdException w:name="List Table 1 Light Accent 2" w:uiPriority="46"/>
-    <w:lsdException w:name="List Table 2 Accent 2" w:uiPriority="47"/>
-    <w:lsdException w:name="List Table 3 Accent 2" w:uiPriority="48"/>
-    <w:lsdException w:name="List Table 4 Accent 2" w:uiPriority="49"/>
-    <w:lsdException w:name="List Table 5 Dark Accent 2" w:uiPriority="50"/>
-    <w:lsdException w:name="List Table 6 Colorful Accent 2" w:uiPriority="51"/>
-    <w:lsdException w:name="List Table 7 Colorful Accent 2" w:uiPriority="52"/>
-    <w:lsdException w:name="List Table 1 Light Accent 3" w:uiPriority="46"/>
-    <w:lsdException w:name="List Table 2 Accent 3" w:uiPriority="47"/>
-    <w:lsdException w:name="List Table 3 Accent 3" w:uiPriority="48"/>
-    <w:lsdException w:name="List Table 4 Accent 3" w:uiPriority="49"/>
-    <w:lsdException w:name="List Table 5 Dark Accent 3" w:uiPriority="50"/>
-    <w:lsdException w:name="List Table 6 Colorful Accent 3" w:uiPriority="51"/>
-    <w:lsdException w:name="List Table 7 Colorful Accent 3" w:uiPriority="52"/>
-    <w:lsdException w:name="List Table 1 Light Accent 4" w:uiPriority="46"/>
-    <w:lsdException w:name="List Table 2 Accent 4" w:uiPriority="47"/>
-    <w:lsdException w:name="List Table 3 Accent 4" w:uiPriority="48"/>
-    <w:lsdException w:name="List Table 4 Accent 4" w:uiPriority="49"/>
-    <w:lsdException w:name="List Table 5 Dark Accent 4" w:uiPriority="50"/>
-    <w:lsdException w:name="List Table 6 Colorful Accent 4" w:uiPriority="51"/>
-    <w:lsdException w:name="List Table 7 Colorful Accent 4" w:uiPriority="52"/>
-    <w:lsdException w:name="List Table 1 Light Accent 5" w:uiPriority="46"/>
-    <w:lsdException w:name="List Table 2 Accent 5" w:uiPriority="47"/>
-    <w:lsdException w:name="List Table 3 Accent 5" w:uiPriority="48"/>
-    <w:lsdException w:name="List Table 4 Accent 5" w:uiPriority="49"/>
-    <w:lsdException w:name="List Table 5 Dark Accent 5" w:uiPriority="50"/>
-    <w:lsdException w:name="List Table 6 Colorful Accent 5" w:uiPriority="51"/>
-    <w:lsdException w:name="List Table 7 Colorful Accent 5" w:uiPriority="52"/>
-    <w:lsdException w:name="List Table 1 Light Accent 6" w:uiPriority="46"/>
-    <w:lsdException w:name="List Table 2 Accent 6" w:uiPriority="47"/>
-    <w:lsdException w:name="List Table 3 Accent 6" w:uiPriority="48"/>
-    <w:lsdException w:name="List Table 4 Accent 6" w:uiPriority="49"/>
-    <w:lsdException w:name="List Table 5 Dark Accent 6" w:uiPriority="50"/>
-    <w:lsdException w:name="List Table 6 Colorful Accent 6" w:uiPriority="51"/>
-    <w:lsdException w:name="List Table 7 Colorful Accent 6" w:uiPriority="52"/>
+  <w:latentStyles w:defLockedState="0" w:defUIPriority="0" w:defSemiHidden="1" w:defUnhideWhenUsed="0" w:defQFormat="0" w:count="267">
+    <w:lsdException w:name="Normal" w:semiHidden="0"/>
+    <w:lsdException w:name="heading 1" w:semiHidden="0"/>
+    <w:lsdException w:name="heading 2" w:semiHidden="0"/>
+    <w:lsdException w:name="heading 3" w:semiHidden="0"/>
+    <w:lsdException w:name="heading 4" w:semiHidden="0"/>
+    <w:lsdException w:name="heading 5" w:semiHidden="0"/>
+    <w:lsdException w:name="heading 6" w:semiHidden="0"/>
+    <w:lsdException w:name="heading 7" w:semiHidden="0"/>
+    <w:lsdException w:name="heading 8" w:semiHidden="0"/>
+    <w:lsdException w:name="heading 9" w:semiHidden="0"/>
+    <w:lsdException w:name="index 1" w:unhideWhenUsed="1"/>
+    <w:lsdException w:name="index 2" w:semiHidden="0"/>
+    <w:lsdException w:name="index 3" w:semiHidden="0"/>
+    <w:lsdException w:name="index 4" w:semiHidden="0"/>
+    <w:lsdException w:name="index 5" w:semiHidden="0"/>
+    <w:lsdException w:name="index 6" w:semiHidden="0"/>
+    <w:lsdException w:name="index 7" w:unhideWhenUsed="1"/>
+    <w:lsdException w:name="index 8" w:unhideWhenUsed="1"/>
+    <w:lsdException w:name="index 9" w:unhideWhenUsed="1"/>
+    <w:lsdException w:name="toc 1" w:unhideWhenUsed="1"/>
+    <w:lsdException w:name="toc 2" w:unhideWhenUsed="1"/>
+    <w:lsdException w:name="toc 3" w:unhideWhenUsed="1"/>
+    <w:lsdException w:name="toc 4" w:unhideWhenUsed="1"/>
+    <w:lsdException w:name="toc 5" w:unhideWhenUsed="1"/>
+    <w:lsdException w:name="toc 6" w:unhideWhenUsed="1"/>
+    <w:lsdException w:name="toc 7" w:unhideWhenUsed="1"/>
+    <w:lsdException w:name="toc 8" w:unhideWhenUsed="1"/>
+    <w:lsdException w:name="toc 9" w:unhideWhenUsed="1"/>
+    <w:lsdException w:name="Normal Indent" w:unhideWhenUsed="1"/>
+    <w:lsdException w:name="footnote text" w:unhideWhenUsed="1"/>
+    <w:lsdException w:name="annotation text" w:unhideWhenUsed="1"/>
+    <w:lsdException w:name="header" w:unhideWhenUsed="1"/>
+    <w:lsdException w:name="footer" w:unhideWhenUsed="1"/>
+    <w:lsdException w:name="index heading" w:unhideWhenUsed="1"/>
+    <w:lsdException w:name="caption" w:unhideWhenUsed="1"/>
+    <w:lsdException w:name="table of figures" w:unhideWhenUsed="1"/>
+    <w:lsdException w:name="envelope address" w:unhideWhenUsed="1"/>
+    <w:lsdException w:name="envelope return" w:unhideWhenUsed="1"/>
+    <w:lsdException w:name="footnote reference" w:unhideWhenUsed="1"/>
+    <w:lsdException w:name="annotation reference" w:unhideWhenUsed="1"/>
+    <w:lsdException w:name="line number" w:unhideWhenUsed="1"/>
+    <w:lsdException w:name="page number" w:unhideWhenUsed="1"/>
+    <w:lsdException w:name="endnote reference" w:unhideWhenUsed="1"/>
+    <w:lsdException w:name="endnote text" w:unhideWhenUsed="1"/>
+    <w:lsdException w:name="table of authorities" w:unhideWhenUsed="1"/>
+    <w:lsdException w:name="macro" w:unhideWhenUsed="1"/>
+    <w:lsdException w:name="toa heading" w:unhideWhenUsed="1"/>
+    <w:lsdException w:name="List" w:unhideWhenUsed="1"/>
+    <w:lsdException w:name="List Bullet" w:unhideWhenUsed="1"/>
+    <w:lsdException w:name="List Number" w:unhideWhenUsed="1"/>
+    <w:lsdException w:name="List 2" w:unhideWhenUsed="1"/>
+    <w:lsdException w:name="List 3" w:unhideWhenUsed="1"/>
+    <w:lsdException w:name="List 4" w:unhideWhenUsed="1"/>
+    <w:lsdException w:name="List 5" w:unhideWhenUsed="1"/>
+    <w:lsdException w:name="List Bullet 2" w:unhideWhenUsed="1"/>
+    <w:lsdException w:name="List Bullet 3" w:unhideWhenUsed="1"/>
+    <w:lsdException w:name="List Bullet 4" w:unhideWhenUsed="1"/>
+    <w:lsdException w:name="List Bullet 5" w:unhideWhenUsed="1"/>
+    <w:lsdException w:name="List Number 2" w:semiHidden="0"/>
+    <w:lsdException w:name="List Number 3" w:unhideWhenUsed="1"/>
+    <w:lsdException w:name="List Number 4" w:unhideWhenUsed="1"/>
+    <w:lsdException w:name="List Number 5" w:semiHidden="0"/>
+    <w:lsdException w:name="Title" w:semiHidden="0"/>
+    <w:lsdException w:name="Closing" w:unhideWhenUsed="1"/>
+    <w:lsdException w:name="Signature" w:unhideWhenUsed="1"/>
+    <w:lsdException w:name="Default Paragraph Font" w:unhideWhenUsed="1"/>
+    <w:lsdException w:name="Body Text" w:unhideWhenUsed="1"/>
+    <w:lsdException w:name="Body Text Indent" w:unhideWhenUsed="1"/>
+    <w:lsdException w:name="List Continue" w:unhideWhenUsed="1"/>
+    <w:lsdException w:name="List Continue 2" w:unhideWhenUsed="1"/>
+    <w:lsdException w:name="List Continue 3" w:unhideWhenUsed="1"/>
+    <w:lsdException w:name="List Continue 4" w:unhideWhenUsed="1"/>
+    <w:lsdException w:name="List Continue 5" w:unhideWhenUsed="1"/>
+    <w:lsdException w:name="Message Header" w:unhideWhenUsed="1"/>
+    <w:lsdException w:name="Subtitle" w:semiHidden="0"/>
+    <w:lsdException w:name="Salutation" w:unhideWhenUsed="1"/>
+    <w:lsdException w:name="Date" w:unhideWhenUsed="1"/>
+    <w:lsdException w:name="Body Text First Indent" w:unhideWhenUsed="1"/>
+    <w:lsdException w:name="Body Text First Indent 2" w:unhideWhenUsed="1"/>
+    <w:lsdException w:name="Note Heading" w:unhideWhenUsed="1"/>
+    <w:lsdException w:name="Body Text 2" w:unhideWhenUsed="1"/>
+    <w:lsdException w:name="Body Text 3" w:unhideWhenUsed="1"/>
+    <w:lsdException w:name="Body Text Indent 2" w:unhideWhenUsed="1"/>
+    <w:lsdException w:name="Body Text Indent 3" w:semiHidden="0"/>
+    <w:lsdException w:name="Block Text" w:semiHidden="0"/>
+    <w:lsdException w:name="Hyperlink" w:semiHidden="0"/>
+    <w:lsdException w:name="FollowedHyperlink" w:semiHidden="0"/>
+    <w:lsdException w:name="Strong" w:semiHidden="0"/>
+    <w:lsdException w:name="Emphasis" w:semiHidden="0"/>
+    <w:lsdException w:name="Document Map" w:unhideWhenUsed="1"/>
+    <w:lsdException w:name="Plain Text" w:unhideWhenUsed="1"/>
+    <w:lsdException w:name="E-mail Signature" w:unhideWhenUsed="1"/>
+    <w:lsdException w:name="HTML Top of Form" w:unhideWhenUsed="1"/>
+    <w:lsdException w:name="HTML Bottom of Form" w:unhideWhenUsed="1"/>
+    <w:lsdException w:name="Normal (Web)" w:unhideWhenUsed="1"/>
+    <w:lsdException w:name="HTML Acronym" w:unhideWhenUsed="1"/>
+    <w:lsdException w:name="HTML Address" w:unhideWhenUsed="1"/>
+    <w:lsdException w:name="HTML Cite" w:unhideWhenUsed="1"/>
+    <w:lsdException w:name="HTML Code" w:unhideWhenUsed="1"/>
+    <w:lsdException w:name="HTML Definition" w:unhideWhenUsed="1"/>
+    <w:lsdException w:name="HTML Keyboard" w:unhideWhenUsed="1"/>
+    <w:lsdException w:name="HTML Preformatted" w:unhideWhenUsed="1"/>
+    <w:lsdException w:name="HTML Sample" w:unhideWhenUsed="1"/>
+    <w:lsdException w:name="HTML Typewriter" w:unhideWhenUsed="1"/>
+    <w:lsdException w:name="HTML Variable" w:unhideWhenUsed="1"/>
+    <w:lsdException w:name="Normal Table" w:unhideWhenUsed="1"/>
+    <w:lsdException w:name="annotation subject" w:unhideWhenUsed="1"/>
+    <w:lsdException w:name="No List" w:unhideWhenUsed="1"/>
+    <w:lsdException w:name="Outline List 1" w:unhideWhenUsed="1"/>
+    <w:lsdException w:name="Outline List 2" w:unhideWhenUsed="1"/>
+    <w:lsdException w:name="Outline List 3" w:unhideWhenUsed="1"/>
+    <w:lsdException w:name="Table Simple 1" w:unhideWhenUsed="1"/>
+    <w:lsdException w:name="Table Simple 2" w:unhideWhenUsed="1"/>
+    <w:lsdException w:name="Table Simple 3" w:unhideWhenUsed="1"/>
+    <w:lsdException w:name="Table Classic 1" w:unhideWhenUsed="1"/>
+    <w:lsdException w:name="Table Classic 2" w:unhideWhenUsed="1"/>
+    <w:lsdException w:name="Table Classic 3" w:unhideWhenUsed="1"/>
+    <w:lsdException w:name="Table Classic 4" w:unhideWhenUsed="1"/>
+    <w:lsdException w:name="Table Colorful 1" w:unhideWhenUsed="1"/>
+    <w:lsdException w:name="Table Colorful 2" w:unhideWhenUsed="1"/>
+    <w:lsdException w:name="Table Colorful 3" w:unhideWhenUsed="1"/>
+    <w:lsdException w:name="Table Columns 1" w:unhideWhenUsed="1"/>
+    <w:lsdException w:name="Table Columns 2" w:unhideWhenUsed="1"/>
+    <w:lsdException w:name="Table Columns 3" w:unhideWhenUsed="1"/>
+    <w:lsdException w:name="Table Columns 4" w:unhideWhenUsed="1"/>
+    <w:lsdException w:name="Table Columns 5" w:unhideWhenUsed="1"/>
+    <w:lsdException w:name="Table Grid 1" w:unhideWhenUsed="1"/>
+    <w:lsdException w:name="Table Grid 2" w:unhideWhenUsed="1"/>
+    <w:lsdException w:name="Table Grid 3" w:unhideWhenUsed="1"/>
+    <w:lsdException w:name="Table Grid 4" w:unhideWhenUsed="1"/>
+    <w:lsdException w:name="Table Grid 5" w:unhideWhenUsed="1"/>
+    <w:lsdException w:name="Table Grid 6" w:unhideWhenUsed="1"/>
+    <w:lsdException w:name="Table Grid 7" w:unhideWhenUsed="1"/>
+    <w:lsdException w:name="Table Grid 8" w:unhideWhenUsed="1"/>
+    <w:lsdException w:name="Table List 1" w:unhideWhenUsed="1"/>
+    <w:lsdException w:name="Table List 2" w:unhideWhenUsed="1"/>
+    <w:lsdException w:name="Table List 3" w:unhideWhenUsed="1"/>
+    <w:lsdException w:name="Table List 4" w:unhideWhenUsed="1"/>
+    <w:lsdException w:name="Table List 5" w:unhideWhenUsed="1"/>
+    <w:lsdException w:name="Table List 6" w:unhideWhenUsed="1"/>
+    <w:lsdException w:name="Table List 7" w:unhideWhenUsed="1"/>
+    <w:lsdException w:name="Table List 8" w:unhideWhenUsed="1"/>
+    <w:lsdException w:name="Table 3D effects 1" w:unhideWhenUsed="1"/>
+    <w:lsdException w:name="Table 3D effects 2" w:unhideWhenUsed="1"/>
+    <w:lsdException w:name="Table 3D effects 3" w:unhideWhenUsed="1"/>
+    <w:lsdException w:name="Table Contemporary" w:unhideWhenUsed="1"/>
+    <w:lsdException w:name="Table Elegant" w:unhideWhenUsed="1"/>
+    <w:lsdException w:name="Table Professional" w:unhideWhenUsed="1"/>
+    <w:lsdException w:name="Table Subtle 1" w:unhideWhenUsed="1"/>
+    <w:lsdException w:name="Table Subtle 2" w:unhideWhenUsed="1"/>
+    <w:lsdException w:name="Table Web 1" w:unhideWhenUsed="1"/>
+    <w:lsdException w:name="Table Web 2" w:unhideWhenUsed="1"/>
+    <w:lsdException w:name="Table Web 3" w:unhideWhenUsed="1"/>
+    <w:lsdException w:name="Balloon Text" w:unhideWhenUsed="1"/>
+    <w:lsdException w:name="Table Grid" w:semiHidden="0"/>
+    <w:lsdException w:name="Table Theme" w:unhideWhenUsed="1"/>
+    <w:lsdException w:name="No Spacing" w:semiHidden="0"/>
+    <w:lsdException w:name="Light Shading" w:semiHidden="0"/>
+    <w:lsdException w:name="Light List" w:semiHidden="0"/>
+    <w:lsdException w:name="Light Grid" w:semiHidden="0"/>
+    <w:lsdException w:name="Medium Shading 1" w:semiHidden="0"/>
+    <w:lsdException w:name="Medium Shading 2" w:semiHidden="0"/>
+    <w:lsdException w:name="Medium List 1" w:semiHidden="0"/>
+    <w:lsdException w:name="Medium List 2" w:semiHidden="0"/>
+    <w:lsdException w:name="Medium Grid 1" w:semiHidden="0"/>
+    <w:lsdException w:name="Medium Grid 2" w:semiHidden="0"/>
+    <w:lsdException w:name="Medium Grid 3" w:semiHidden="0"/>
+    <w:lsdException w:name="Dark List" w:semiHidden="0"/>
+    <w:lsdException w:name="Colorful Shading" w:semiHidden="0"/>
+    <w:lsdException w:name="Colorful List" w:semiHidden="0"/>
+    <w:lsdException w:name="Colorful Grid" w:semiHidden="0"/>
+    <w:lsdException w:name="Light Shading Accent 1" w:semiHidden="0"/>
+    <w:lsdException w:name="Light List Accent 1" w:semiHidden="0"/>
+    <w:lsdException w:name="Light Grid Accent 1" w:semiHidden="0"/>
+    <w:lsdException w:name="Medium Shading 1 Accent 1" w:semiHidden="0"/>
+    <w:lsdException w:name="Medium Shading 2 Accent 1" w:semiHidden="0"/>
+    <w:lsdException w:name="Medium List 1 Accent 1" w:semiHidden="0"/>
+    <w:lsdException w:name="List Paragraph" w:semiHidden="0"/>
+    <w:lsdException w:name="Quote" w:semiHidden="0"/>
+    <w:lsdException w:name="Intense Quote" w:semiHidden="0"/>
+    <w:lsdException w:name="Medium List 2 Accent 1" w:semiHidden="0"/>
+    <w:lsdException w:name="Medium Grid 1 Accent 1" w:semiHidden="0"/>
+    <w:lsdException w:name="Medium Grid 2 Accent 1" w:semiHidden="0"/>
+    <w:lsdException w:name="Medium Grid 3 Accent 1" w:semiHidden="0"/>
+    <w:lsdException w:name="Dark List Accent 1" w:semiHidden="0"/>
+    <w:lsdException w:name="Colorful Shading Accent 1" w:semiHidden="0"/>
+    <w:lsdException w:name="Colorful List Accent 1" w:semiHidden="0"/>
+    <w:lsdException w:name="Colorful Grid Accent 1" w:semiHidden="0"/>
+    <w:lsdException w:name="Light Shading Accent 2" w:semiHidden="0"/>
+    <w:lsdException w:name="Light List Accent 2" w:semiHidden="0"/>
+    <w:lsdException w:name="Light Grid Accent 2" w:semiHidden="0"/>
+    <w:lsdException w:name="Medium Shading 1 Accent 2" w:semiHidden="0"/>
+    <w:lsdException w:name="Medium Shading 2 Accent 2" w:semiHidden="0"/>
+    <w:lsdException w:name="Medium List 1 Accent 2" w:semiHidden="0"/>
+    <w:lsdException w:name="Medium List 2 Accent 2" w:semiHidden="0"/>
+    <w:lsdException w:name="Medium Grid 1 Accent 2" w:semiHidden="0"/>
+    <w:lsdException w:name="Medium Grid 2 Accent 2" w:semiHidden="0"/>
+    <w:lsdException w:name="Medium Grid 3 Accent 2" w:semiHidden="0"/>
+    <w:lsdException w:name="Dark List Accent 2" w:semiHidden="0"/>
+    <w:lsdException w:name="Colorful Shading Accent 2" w:semiHidden="0"/>
+    <w:lsdException w:name="Colorful List Accent 2" w:semiHidden="0"/>
+    <w:lsdException w:name="Colorful Grid Accent 2" w:semiHidden="0"/>
+    <w:lsdException w:name="Light Shading Accent 3" w:semiHidden="0"/>
+    <w:lsdException w:name="Light List Accent 3" w:semiHidden="0"/>
+    <w:lsdException w:name="Light Grid Accent 3" w:semiHidden="0"/>
+    <w:lsdException w:name="Medium Shading 1 Accent 3" w:semiHidden="0"/>
+    <w:lsdException w:name="Medium Shading 2 Accent 3" w:semiHidden="0"/>
+    <w:lsdException w:name="Medium List 1 Accent 3" w:semiHidden="0"/>
+    <w:lsdException w:name="Medium List 2 Accent 3" w:semiHidden="0"/>
+    <w:lsdException w:name="Medium Grid 1 Accent 3" w:semiHidden="0"/>
+    <w:lsdException w:name="Medium Grid 2 Accent 3" w:semiHidden="0"/>
+    <w:lsdException w:name="Medium Grid 3 Accent 3" w:semiHidden="0"/>
+    <w:lsdException w:name="Dark List Accent 3" w:semiHidden="0"/>
+    <w:lsdException w:name="Colorful Shading Accent 3" w:semiHidden="0"/>
+    <w:lsdException w:name="Colorful List Accent 3" w:semiHidden="0"/>
+    <w:lsdException w:name="Colorful Grid Accent 3" w:semiHidden="0"/>
+    <w:lsdException w:name="Light Shading Accent 4" w:semiHidden="0"/>
+    <w:lsdException w:name="Light List Accent 4" w:semiHidden="0"/>
+    <w:lsdException w:name="Light Grid Accent 4" w:semiHidden="0"/>
+    <w:lsdException w:name="Medium Shading 1 Accent 4" w:semiHidden="0"/>
+    <w:lsdException w:name="Medium Shading 2 Accent 4" w:semiHidden="0"/>
+    <w:lsdException w:name="Medium List 1 Accent 4" w:semiHidden="0"/>
+    <w:lsdException w:name="Medium List 2 Accent 4" w:semiHidden="0"/>
+    <w:lsdException w:name="Medium Grid 1 Accent 4" w:semiHidden="0"/>
+    <w:lsdException w:name="Medium Grid 2 Accent 4" w:semiHidden="0"/>
+    <w:lsdException w:name="Medium Grid 3 Accent 4" w:semiHidden="0"/>
+    <w:lsdException w:name="Dark List Accent 4" w:semiHidden="0"/>
+    <w:lsdException w:name="Colorful Shading Accent 4" w:semiHidden="0"/>
+    <w:lsdException w:name="Colorful List Accent 4" w:semiHidden="0"/>
+    <w:lsdException w:name="Colorful Grid Accent 4" w:semiHidden="0"/>
+    <w:lsdException w:name="Light Shading Accent 5" w:semiHidden="0"/>
+    <w:lsdException w:name="Light List Accent 5" w:semiHidden="0"/>
+    <w:lsdException w:name="Light Grid Accent 5" w:semiHidden="0"/>
+    <w:lsdException w:name="Medium Shading 1 Accent 5" w:semiHidden="0"/>
+    <w:lsdException w:name="Medium Shading 2 Accent 5" w:semiHidden="0"/>
+    <w:lsdException w:name="Medium List 1 Accent 5" w:semiHidden="0"/>
+    <w:lsdException w:name="Medium List 2 Accent 5" w:semiHidden="0"/>
+    <w:lsdException w:name="Medium Grid 1 Accent 5" w:semiHidden="0"/>
+    <w:lsdException w:name="Medium Grid 2 Accent 5" w:semiHidden="0"/>
+    <w:lsdException w:name="Medium Grid 3 Accent 5" w:semiHidden="0"/>
+    <w:lsdException w:name="Dark List Accent 5" w:semiHidden="0"/>
+    <w:lsdException w:name="Colorful Shading Accent 5" w:semiHidden="0"/>
+    <w:lsdException w:name="Colorful List Accent 5" w:semiHidden="0"/>
+    <w:lsdException w:name="Colorful Grid Accent 5" w:semiHidden="0"/>
+    <w:lsdException w:name="Light Shading Accent 6" w:semiHidden="0"/>
+    <w:lsdException w:name="Light List Accent 6" w:semiHidden="0"/>
+    <w:lsdException w:name="Light Grid Accent 6" w:semiHidden="0"/>
+    <w:lsdException w:name="Medium Shading 1 Accent 6" w:semiHidden="0"/>
+    <w:lsdException w:name="Medium Shading 2 Accent 6" w:semiHidden="0"/>
+    <w:lsdException w:name="Medium List 1 Accent 6" w:semiHidden="0"/>
+    <w:lsdException w:name="Medium List 2 Accent 6" w:semiHidden="0"/>
+    <w:lsdException w:name="Medium Grid 1 Accent 6" w:semiHidden="0"/>
+    <w:lsdException w:name="Medium Grid 2 Accent 6" w:semiHidden="0"/>
+    <w:lsdException w:name="Medium Grid 3 Accent 6" w:semiHidden="0"/>
+    <w:lsdException w:name="Dark List Accent 6" w:semiHidden="0"/>
+    <w:lsdException w:name="Colorful Shading Accent 6" w:semiHidden="0"/>
+    <w:lsdException w:name="Colorful List Accent 6" w:semiHidden="0"/>
+    <w:lsdException w:name="Colorful Grid Accent 6" w:semiHidden="0"/>
+    <w:lsdException w:name="Subtle Emphasis" w:semiHidden="0"/>
+    <w:lsdException w:name="Intense Emphasis" w:semiHidden="0"/>
+    <w:lsdException w:name="Subtle Reference" w:semiHidden="0"/>
+    <w:lsdException w:name="Intense Reference" w:semiHidden="0"/>
+    <w:lsdException w:name="Book Title" w:semiHidden="0"/>
+    <w:lsdException w:name="Bibliography" w:unhideWhenUsed="1"/>
+    <w:lsdException w:name="TOC Heading" w:unhideWhenUsed="1"/>
   </w:latentStyles>
   <w:style w:type="paragraph" w:default="1" w:styleId="Normal">
     <w:name w:val="Normal"/>
@@ -13022,6 +14626,543 @@
     <w:uiPriority w:val="99"/>
     <w:semiHidden/>
     <w:rsid w:val="00AE132B"/>
+  </w:style>
+  <w:style w:type="paragraph" w:styleId="BalloonText">
+    <w:name w:val="Balloon Text"/>
+    <w:basedOn w:val="Normal"/>
+    <w:link w:val="BalloonTextChar"/>
+    <w:semiHidden/>
+    <w:unhideWhenUsed/>
+    <w:rsid w:val="00000818"/>
+    <w:pPr>
+      <w:spacing w:after="0"/>
+    </w:pPr>
+    <w:rPr>
+      <w:rFonts w:ascii="Tahoma" w:hAnsi="Tahoma" w:cs="Tahoma"/>
+      <w:sz w:val="16"/>
+      <w:szCs w:val="16"/>
+    </w:rPr>
+  </w:style>
+  <w:style w:type="character" w:customStyle="1" w:styleId="BalloonTextChar">
+    <w:name w:val="Balloon Text Char"/>
+    <w:basedOn w:val="DefaultParagraphFont"/>
+    <w:link w:val="BalloonText"/>
+    <w:semiHidden/>
+    <w:rsid w:val="00000818"/>
+    <w:rPr>
+      <w:rFonts w:ascii="Tahoma" w:hAnsi="Tahoma" w:cs="Tahoma"/>
+      <w:sz w:val="16"/>
+      <w:szCs w:val="16"/>
+    </w:rPr>
+  </w:style>
+</w:styles>
+</file>
+
+<file path=word/stylesWithEffects.xml><?xml version="1.0" encoding="utf-8"?>
+<w:styles xmlns:wpc="http://schemas.microsoft.com/office/word/2010/wordprocessingCanvas" xmlns:mc="http://schemas.openxmlformats.org/markup-compatibility/2006" xmlns:o="urn:schemas-microsoft-com:office:office" xmlns:r="http://schemas.openxmlformats.org/officeDocument/2006/relationships" xmlns:m="http://schemas.openxmlformats.org/officeDocument/2006/math" xmlns:v="urn:schemas-microsoft-com:vml" xmlns:wp14="http://schemas.microsoft.com/office/word/2010/wordprocessingDrawing" xmlns:wp="http://schemas.openxmlformats.org/drawingml/2006/wordprocessingDrawing" xmlns:w10="urn:schemas-microsoft-com:office:word" xmlns:w="http://schemas.openxmlformats.org/wordprocessingml/2006/main" xmlns:w14="http://schemas.microsoft.com/office/word/2010/wordml" xmlns:wpg="http://schemas.microsoft.com/office/word/2010/wordprocessingGroup" xmlns:wpi="http://schemas.microsoft.com/office/word/2010/wordprocessingInk" xmlns:wne="http://schemas.microsoft.com/office/word/2006/wordml" xmlns:wps="http://schemas.microsoft.com/office/word/2010/wordprocessingShape" mc:Ignorable="w14 wp14">
+  <w:docDefaults>
+    <w:rPrDefault>
+      <w:rPr>
+        <w:rFonts w:asciiTheme="minorHAnsi" w:eastAsiaTheme="minorHAnsi" w:hAnsiTheme="minorHAnsi" w:cstheme="minorBidi"/>
+        <w:sz w:val="24"/>
+        <w:szCs w:val="24"/>
+        <w:lang w:val="en-US" w:eastAsia="en-US" w:bidi="ar-SA"/>
+      </w:rPr>
+    </w:rPrDefault>
+    <w:pPrDefault>
+      <w:pPr>
+        <w:spacing w:after="200"/>
+      </w:pPr>
+    </w:pPrDefault>
+  </w:docDefaults>
+  <w:latentStyles w:defLockedState="0" w:defUIPriority="0" w:defSemiHidden="1" w:defUnhideWhenUsed="0" w:defQFormat="0" w:count="267">
+    <w:lsdException w:name="Normal" w:semiHidden="0"/>
+    <w:lsdException w:name="heading 1" w:semiHidden="0"/>
+    <w:lsdException w:name="heading 2" w:semiHidden="0"/>
+    <w:lsdException w:name="heading 3" w:semiHidden="0"/>
+    <w:lsdException w:name="heading 4" w:semiHidden="0"/>
+    <w:lsdException w:name="heading 5" w:semiHidden="0"/>
+    <w:lsdException w:name="heading 6" w:semiHidden="0"/>
+    <w:lsdException w:name="heading 7" w:semiHidden="0"/>
+    <w:lsdException w:name="heading 8" w:semiHidden="0"/>
+    <w:lsdException w:name="heading 9" w:semiHidden="0"/>
+    <w:lsdException w:name="index 1" w:unhideWhenUsed="1"/>
+    <w:lsdException w:name="index 2" w:semiHidden="0"/>
+    <w:lsdException w:name="index 3" w:semiHidden="0"/>
+    <w:lsdException w:name="index 4" w:semiHidden="0"/>
+    <w:lsdException w:name="index 5" w:semiHidden="0"/>
+    <w:lsdException w:name="index 6" w:semiHidden="0"/>
+    <w:lsdException w:name="index 7" w:unhideWhenUsed="1"/>
+    <w:lsdException w:name="index 8" w:unhideWhenUsed="1"/>
+    <w:lsdException w:name="index 9" w:unhideWhenUsed="1"/>
+    <w:lsdException w:name="toc 1" w:unhideWhenUsed="1"/>
+    <w:lsdException w:name="toc 2" w:unhideWhenUsed="1"/>
+    <w:lsdException w:name="toc 3" w:unhideWhenUsed="1"/>
+    <w:lsdException w:name="toc 4" w:unhideWhenUsed="1"/>
+    <w:lsdException w:name="toc 5" w:unhideWhenUsed="1"/>
+    <w:lsdException w:name="toc 6" w:unhideWhenUsed="1"/>
+    <w:lsdException w:name="toc 7" w:unhideWhenUsed="1"/>
+    <w:lsdException w:name="toc 8" w:unhideWhenUsed="1"/>
+    <w:lsdException w:name="toc 9" w:unhideWhenUsed="1"/>
+    <w:lsdException w:name="Normal Indent" w:unhideWhenUsed="1"/>
+    <w:lsdException w:name="footnote text" w:unhideWhenUsed="1"/>
+    <w:lsdException w:name="annotation text" w:unhideWhenUsed="1"/>
+    <w:lsdException w:name="header" w:unhideWhenUsed="1"/>
+    <w:lsdException w:name="footer" w:unhideWhenUsed="1"/>
+    <w:lsdException w:name="index heading" w:unhideWhenUsed="1"/>
+    <w:lsdException w:name="caption" w:unhideWhenUsed="1"/>
+    <w:lsdException w:name="table of figures" w:unhideWhenUsed="1"/>
+    <w:lsdException w:name="envelope address" w:unhideWhenUsed="1"/>
+    <w:lsdException w:name="envelope return" w:unhideWhenUsed="1"/>
+    <w:lsdException w:name="footnote reference" w:unhideWhenUsed="1"/>
+    <w:lsdException w:name="annotation reference" w:unhideWhenUsed="1"/>
+    <w:lsdException w:name="line number" w:unhideWhenUsed="1"/>
+    <w:lsdException w:name="page number" w:unhideWhenUsed="1"/>
+    <w:lsdException w:name="endnote reference" w:unhideWhenUsed="1"/>
+    <w:lsdException w:name="endnote text" w:unhideWhenUsed="1"/>
+    <w:lsdException w:name="table of authorities" w:unhideWhenUsed="1"/>
+    <w:lsdException w:name="macro" w:unhideWhenUsed="1"/>
+    <w:lsdException w:name="toa heading" w:unhideWhenUsed="1"/>
+    <w:lsdException w:name="List" w:unhideWhenUsed="1"/>
+    <w:lsdException w:name="List Bullet" w:unhideWhenUsed="1"/>
+    <w:lsdException w:name="List Number" w:unhideWhenUsed="1"/>
+    <w:lsdException w:name="List 2" w:unhideWhenUsed="1"/>
+    <w:lsdException w:name="List 3" w:unhideWhenUsed="1"/>
+    <w:lsdException w:name="List 4" w:unhideWhenUsed="1"/>
+    <w:lsdException w:name="List 5" w:unhideWhenUsed="1"/>
+    <w:lsdException w:name="List Bullet 2" w:unhideWhenUsed="1"/>
+    <w:lsdException w:name="List Bullet 3" w:unhideWhenUsed="1"/>
+    <w:lsdException w:name="List Bullet 4" w:unhideWhenUsed="1"/>
+    <w:lsdException w:name="List Bullet 5" w:unhideWhenUsed="1"/>
+    <w:lsdException w:name="List Number 2" w:semiHidden="0"/>
+    <w:lsdException w:name="List Number 3" w:unhideWhenUsed="1"/>
+    <w:lsdException w:name="List Number 4" w:unhideWhenUsed="1"/>
+    <w:lsdException w:name="List Number 5" w:semiHidden="0"/>
+    <w:lsdException w:name="Title" w:semiHidden="0"/>
+    <w:lsdException w:name="Closing" w:unhideWhenUsed="1"/>
+    <w:lsdException w:name="Signature" w:unhideWhenUsed="1"/>
+    <w:lsdException w:name="Default Paragraph Font" w:unhideWhenUsed="1"/>
+    <w:lsdException w:name="Body Text" w:unhideWhenUsed="1"/>
+    <w:lsdException w:name="Body Text Indent" w:unhideWhenUsed="1"/>
+    <w:lsdException w:name="List Continue" w:unhideWhenUsed="1"/>
+    <w:lsdException w:name="List Continue 2" w:unhideWhenUsed="1"/>
+    <w:lsdException w:name="List Continue 3" w:unhideWhenUsed="1"/>
+    <w:lsdException w:name="List Continue 4" w:unhideWhenUsed="1"/>
+    <w:lsdException w:name="List Continue 5" w:unhideWhenUsed="1"/>
+    <w:lsdException w:name="Message Header" w:unhideWhenUsed="1"/>
+    <w:lsdException w:name="Subtitle" w:semiHidden="0"/>
+    <w:lsdException w:name="Salutation" w:unhideWhenUsed="1"/>
+    <w:lsdException w:name="Date" w:unhideWhenUsed="1"/>
+    <w:lsdException w:name="Body Text First Indent" w:unhideWhenUsed="1"/>
+    <w:lsdException w:name="Body Text First Indent 2" w:unhideWhenUsed="1"/>
+    <w:lsdException w:name="Note Heading" w:unhideWhenUsed="1"/>
+    <w:lsdException w:name="Body Text 2" w:unhideWhenUsed="1"/>
+    <w:lsdException w:name="Body Text 3" w:unhideWhenUsed="1"/>
+    <w:lsdException w:name="Body Text Indent 2" w:unhideWhenUsed="1"/>
+    <w:lsdException w:name="Body Text Indent 3" w:semiHidden="0"/>
+    <w:lsdException w:name="Block Text" w:semiHidden="0"/>
+    <w:lsdException w:name="Hyperlink" w:semiHidden="0"/>
+    <w:lsdException w:name="FollowedHyperlink" w:semiHidden="0"/>
+    <w:lsdException w:name="Strong" w:semiHidden="0"/>
+    <w:lsdException w:name="Emphasis" w:semiHidden="0"/>
+    <w:lsdException w:name="Document Map" w:unhideWhenUsed="1"/>
+    <w:lsdException w:name="Plain Text" w:unhideWhenUsed="1"/>
+    <w:lsdException w:name="E-mail Signature" w:unhideWhenUsed="1"/>
+    <w:lsdException w:name="HTML Top of Form" w:unhideWhenUsed="1"/>
+    <w:lsdException w:name="HTML Bottom of Form" w:unhideWhenUsed="1"/>
+    <w:lsdException w:name="Normal (Web)" w:unhideWhenUsed="1"/>
+    <w:lsdException w:name="HTML Acronym" w:unhideWhenUsed="1"/>
+    <w:lsdException w:name="HTML Address" w:unhideWhenUsed="1"/>
+    <w:lsdException w:name="HTML Cite" w:unhideWhenUsed="1"/>
+    <w:lsdException w:name="HTML Code" w:unhideWhenUsed="1"/>
+    <w:lsdException w:name="HTML Definition" w:unhideWhenUsed="1"/>
+    <w:lsdException w:name="HTML Keyboard" w:unhideWhenUsed="1"/>
+    <w:lsdException w:name="HTML Preformatted" w:unhideWhenUsed="1"/>
+    <w:lsdException w:name="HTML Sample" w:unhideWhenUsed="1"/>
+    <w:lsdException w:name="HTML Typewriter" w:unhideWhenUsed="1"/>
+    <w:lsdException w:name="HTML Variable" w:unhideWhenUsed="1"/>
+    <w:lsdException w:name="Normal Table" w:unhideWhenUsed="1"/>
+    <w:lsdException w:name="annotation subject" w:unhideWhenUsed="1"/>
+    <w:lsdException w:name="No List" w:unhideWhenUsed="1"/>
+    <w:lsdException w:name="Outline List 1" w:unhideWhenUsed="1"/>
+    <w:lsdException w:name="Outline List 2" w:unhideWhenUsed="1"/>
+    <w:lsdException w:name="Outline List 3" w:unhideWhenUsed="1"/>
+    <w:lsdException w:name="Table Simple 1" w:unhideWhenUsed="1"/>
+    <w:lsdException w:name="Table Simple 2" w:unhideWhenUsed="1"/>
+    <w:lsdException w:name="Table Simple 3" w:unhideWhenUsed="1"/>
+    <w:lsdException w:name="Table Classic 1" w:unhideWhenUsed="1"/>
+    <w:lsdException w:name="Table Classic 2" w:unhideWhenUsed="1"/>
+    <w:lsdException w:name="Table Classic 3" w:unhideWhenUsed="1"/>
+    <w:lsdException w:name="Table Classic 4" w:unhideWhenUsed="1"/>
+    <w:lsdException w:name="Table Colorful 1" w:unhideWhenUsed="1"/>
+    <w:lsdException w:name="Table Colorful 2" w:unhideWhenUsed="1"/>
+    <w:lsdException w:name="Table Colorful 3" w:unhideWhenUsed="1"/>
+    <w:lsdException w:name="Table Columns 1" w:unhideWhenUsed="1"/>
+    <w:lsdException w:name="Table Columns 2" w:unhideWhenUsed="1"/>
+    <w:lsdException w:name="Table Columns 3" w:unhideWhenUsed="1"/>
+    <w:lsdException w:name="Table Columns 4" w:unhideWhenUsed="1"/>
+    <w:lsdException w:name="Table Columns 5" w:unhideWhenUsed="1"/>
+    <w:lsdException w:name="Table Grid 1" w:unhideWhenUsed="1"/>
+    <w:lsdException w:name="Table Grid 2" w:unhideWhenUsed="1"/>
+    <w:lsdException w:name="Table Grid 3" w:unhideWhenUsed="1"/>
+    <w:lsdException w:name="Table Grid 4" w:unhideWhenUsed="1"/>
+    <w:lsdException w:name="Table Grid 5" w:unhideWhenUsed="1"/>
+    <w:lsdException w:name="Table Grid 6" w:unhideWhenUsed="1"/>
+    <w:lsdException w:name="Table Grid 7" w:unhideWhenUsed="1"/>
+    <w:lsdException w:name="Table Grid 8" w:unhideWhenUsed="1"/>
+    <w:lsdException w:name="Table List 1" w:unhideWhenUsed="1"/>
+    <w:lsdException w:name="Table List 2" w:unhideWhenUsed="1"/>
+    <w:lsdException w:name="Table List 3" w:unhideWhenUsed="1"/>
+    <w:lsdException w:name="Table List 4" w:unhideWhenUsed="1"/>
+    <w:lsdException w:name="Table List 5" w:unhideWhenUsed="1"/>
+    <w:lsdException w:name="Table List 6" w:unhideWhenUsed="1"/>
+    <w:lsdException w:name="Table List 7" w:unhideWhenUsed="1"/>
+    <w:lsdException w:name="Table List 8" w:unhideWhenUsed="1"/>
+    <w:lsdException w:name="Table 3D effects 1" w:unhideWhenUsed="1"/>
+    <w:lsdException w:name="Table 3D effects 2" w:unhideWhenUsed="1"/>
+    <w:lsdException w:name="Table 3D effects 3" w:unhideWhenUsed="1"/>
+    <w:lsdException w:name="Table Contemporary" w:unhideWhenUsed="1"/>
+    <w:lsdException w:name="Table Elegant" w:unhideWhenUsed="1"/>
+    <w:lsdException w:name="Table Professional" w:unhideWhenUsed="1"/>
+    <w:lsdException w:name="Table Subtle 1" w:unhideWhenUsed="1"/>
+    <w:lsdException w:name="Table Subtle 2" w:unhideWhenUsed="1"/>
+    <w:lsdException w:name="Table Web 1" w:unhideWhenUsed="1"/>
+    <w:lsdException w:name="Table Web 2" w:unhideWhenUsed="1"/>
+    <w:lsdException w:name="Table Web 3" w:unhideWhenUsed="1"/>
+    <w:lsdException w:name="Balloon Text" w:unhideWhenUsed="1"/>
+    <w:lsdException w:name="Table Grid" w:semiHidden="0"/>
+    <w:lsdException w:name="Table Theme" w:unhideWhenUsed="1"/>
+    <w:lsdException w:name="No Spacing" w:semiHidden="0"/>
+    <w:lsdException w:name="Light Shading" w:semiHidden="0"/>
+    <w:lsdException w:name="Light List" w:semiHidden="0"/>
+    <w:lsdException w:name="Light Grid" w:semiHidden="0"/>
+    <w:lsdException w:name="Medium Shading 1" w:semiHidden="0"/>
+    <w:lsdException w:name="Medium Shading 2" w:semiHidden="0"/>
+    <w:lsdException w:name="Medium List 1" w:semiHidden="0"/>
+    <w:lsdException w:name="Medium List 2" w:semiHidden="0"/>
+    <w:lsdException w:name="Medium Grid 1" w:semiHidden="0"/>
+    <w:lsdException w:name="Medium Grid 2" w:semiHidden="0"/>
+    <w:lsdException w:name="Medium Grid 3" w:semiHidden="0"/>
+    <w:lsdException w:name="Dark List" w:semiHidden="0"/>
+    <w:lsdException w:name="Colorful Shading" w:semiHidden="0"/>
+    <w:lsdException w:name="Colorful List" w:semiHidden="0"/>
+    <w:lsdException w:name="Colorful Grid" w:semiHidden="0"/>
+    <w:lsdException w:name="Light Shading Accent 1" w:semiHidden="0"/>
+    <w:lsdException w:name="Light List Accent 1" w:semiHidden="0"/>
+    <w:lsdException w:name="Light Grid Accent 1" w:semiHidden="0"/>
+    <w:lsdException w:name="Medium Shading 1 Accent 1" w:semiHidden="0"/>
+    <w:lsdException w:name="Medium Shading 2 Accent 1" w:semiHidden="0"/>
+    <w:lsdException w:name="Medium List 1 Accent 1" w:semiHidden="0"/>
+    <w:lsdException w:name="List Paragraph" w:semiHidden="0"/>
+    <w:lsdException w:name="Quote" w:semiHidden="0"/>
+    <w:lsdException w:name="Intense Quote" w:semiHidden="0"/>
+    <w:lsdException w:name="Medium List 2 Accent 1" w:semiHidden="0"/>
+    <w:lsdException w:name="Medium Grid 1 Accent 1" w:semiHidden="0"/>
+    <w:lsdException w:name="Medium Grid 2 Accent 1" w:semiHidden="0"/>
+    <w:lsdException w:name="Medium Grid 3 Accent 1" w:semiHidden="0"/>
+    <w:lsdException w:name="Dark List Accent 1" w:semiHidden="0"/>
+    <w:lsdException w:name="Colorful Shading Accent 1" w:semiHidden="0"/>
+    <w:lsdException w:name="Colorful List Accent 1" w:semiHidden="0"/>
+    <w:lsdException w:name="Colorful Grid Accent 1" w:semiHidden="0"/>
+    <w:lsdException w:name="Light Shading Accent 2" w:semiHidden="0"/>
+    <w:lsdException w:name="Light List Accent 2" w:semiHidden="0"/>
+    <w:lsdException w:name="Light Grid Accent 2" w:semiHidden="0"/>
+    <w:lsdException w:name="Medium Shading 1 Accent 2" w:semiHidden="0"/>
+    <w:lsdException w:name="Medium Shading 2 Accent 2" w:semiHidden="0"/>
+    <w:lsdException w:name="Medium List 1 Accent 2" w:semiHidden="0"/>
+    <w:lsdException w:name="Medium List 2 Accent 2" w:semiHidden="0"/>
+    <w:lsdException w:name="Medium Grid 1 Accent 2" w:semiHidden="0"/>
+    <w:lsdException w:name="Medium Grid 2 Accent 2" w:semiHidden="0"/>
+    <w:lsdException w:name="Medium Grid 3 Accent 2" w:semiHidden="0"/>
+    <w:lsdException w:name="Dark List Accent 2" w:semiHidden="0"/>
+    <w:lsdException w:name="Colorful Shading Accent 2" w:semiHidden="0"/>
+    <w:lsdException w:name="Colorful List Accent 2" w:semiHidden="0"/>
+    <w:lsdException w:name="Colorful Grid Accent 2" w:semiHidden="0"/>
+    <w:lsdException w:name="Light Shading Accent 3" w:semiHidden="0"/>
+    <w:lsdException w:name="Light List Accent 3" w:semiHidden="0"/>
+    <w:lsdException w:name="Light Grid Accent 3" w:semiHidden="0"/>
+    <w:lsdException w:name="Medium Shading 1 Accent 3" w:semiHidden="0"/>
+    <w:lsdException w:name="Medium Shading 2 Accent 3" w:semiHidden="0"/>
+    <w:lsdException w:name="Medium List 1 Accent 3" w:semiHidden="0"/>
+    <w:lsdException w:name="Medium List 2 Accent 3" w:semiHidden="0"/>
+    <w:lsdException w:name="Medium Grid 1 Accent 3" w:semiHidden="0"/>
+    <w:lsdException w:name="Medium Grid 2 Accent 3" w:semiHidden="0"/>
+    <w:lsdException w:name="Medium Grid 3 Accent 3" w:semiHidden="0"/>
+    <w:lsdException w:name="Dark List Accent 3" w:semiHidden="0"/>
+    <w:lsdException w:name="Colorful Shading Accent 3" w:semiHidden="0"/>
+    <w:lsdException w:name="Colorful List Accent 3" w:semiHidden="0"/>
+    <w:lsdException w:name="Colorful Grid Accent 3" w:semiHidden="0"/>
+    <w:lsdException w:name="Light Shading Accent 4" w:semiHidden="0"/>
+    <w:lsdException w:name="Light List Accent 4" w:semiHidden="0"/>
+    <w:lsdException w:name="Light Grid Accent 4" w:semiHidden="0"/>
+    <w:lsdException w:name="Medium Shading 1 Accent 4" w:semiHidden="0"/>
+    <w:lsdException w:name="Medium Shading 2 Accent 4" w:semiHidden="0"/>
+    <w:lsdException w:name="Medium List 1 Accent 4" w:semiHidden="0"/>
+    <w:lsdException w:name="Medium List 2 Accent 4" w:semiHidden="0"/>
+    <w:lsdException w:name="Medium Grid 1 Accent 4" w:semiHidden="0"/>
+    <w:lsdException w:name="Medium Grid 2 Accent 4" w:semiHidden="0"/>
+    <w:lsdException w:name="Medium Grid 3 Accent 4" w:semiHidden="0"/>
+    <w:lsdException w:name="Dark List Accent 4" w:semiHidden="0"/>
+    <w:lsdException w:name="Colorful Shading Accent 4" w:semiHidden="0"/>
+    <w:lsdException w:name="Colorful List Accent 4" w:semiHidden="0"/>
+    <w:lsdException w:name="Colorful Grid Accent 4" w:semiHidden="0"/>
+    <w:lsdException w:name="Light Shading Accent 5" w:semiHidden="0"/>
+    <w:lsdException w:name="Light List Accent 5" w:semiHidden="0"/>
+    <w:lsdException w:name="Light Grid Accent 5" w:semiHidden="0"/>
+    <w:lsdException w:name="Medium Shading 1 Accent 5" w:semiHidden="0"/>
+    <w:lsdException w:name="Medium Shading 2 Accent 5" w:semiHidden="0"/>
+    <w:lsdException w:name="Medium List 1 Accent 5" w:semiHidden="0"/>
+    <w:lsdException w:name="Medium List 2 Accent 5" w:semiHidden="0"/>
+    <w:lsdException w:name="Medium Grid 1 Accent 5" w:semiHidden="0"/>
+    <w:lsdException w:name="Medium Grid 2 Accent 5" w:semiHidden="0"/>
+    <w:lsdException w:name="Medium Grid 3 Accent 5" w:semiHidden="0"/>
+    <w:lsdException w:name="Dark List Accent 5" w:semiHidden="0"/>
+    <w:lsdException w:name="Colorful Shading Accent 5" w:semiHidden="0"/>
+    <w:lsdException w:name="Colorful List Accent 5" w:semiHidden="0"/>
+    <w:lsdException w:name="Colorful Grid Accent 5" w:semiHidden="0"/>
+    <w:lsdException w:name="Light Shading Accent 6" w:semiHidden="0"/>
+    <w:lsdException w:name="Light List Accent 6" w:semiHidden="0"/>
+    <w:lsdException w:name="Light Grid Accent 6" w:semiHidden="0"/>
+    <w:lsdException w:name="Medium Shading 1 Accent 6" w:semiHidden="0"/>
+    <w:lsdException w:name="Medium Shading 2 Accent 6" w:semiHidden="0"/>
+    <w:lsdException w:name="Medium List 1 Accent 6" w:semiHidden="0"/>
+    <w:lsdException w:name="Medium List 2 Accent 6" w:semiHidden="0"/>
+    <w:lsdException w:name="Medium Grid 1 Accent 6" w:semiHidden="0"/>
+    <w:lsdException w:name="Medium Grid 2 Accent 6" w:semiHidden="0"/>
+    <w:lsdException w:name="Medium Grid 3 Accent 6" w:semiHidden="0"/>
+    <w:lsdException w:name="Dark List Accent 6" w:semiHidden="0"/>
+    <w:lsdException w:name="Colorful Shading Accent 6" w:semiHidden="0"/>
+    <w:lsdException w:name="Colorful List Accent 6" w:semiHidden="0"/>
+    <w:lsdException w:name="Colorful Grid Accent 6" w:semiHidden="0"/>
+    <w:lsdException w:name="Subtle Emphasis" w:semiHidden="0"/>
+    <w:lsdException w:name="Intense Emphasis" w:semiHidden="0"/>
+    <w:lsdException w:name="Subtle Reference" w:semiHidden="0"/>
+    <w:lsdException w:name="Intense Reference" w:semiHidden="0"/>
+    <w:lsdException w:name="Book Title" w:semiHidden="0"/>
+    <w:lsdException w:name="Bibliography" w:unhideWhenUsed="1"/>
+    <w:lsdException w:name="TOC Heading" w:unhideWhenUsed="1"/>
+  </w:latentStyles>
+  <w:style w:type="paragraph" w:default="1" w:styleId="Normal">
+    <w:name w:val="Normal"/>
+    <w:qFormat/>
+    <w:rsid w:val="00F66E61"/>
+  </w:style>
+  <w:style w:type="character" w:default="1" w:styleId="DefaultParagraphFont">
+    <w:name w:val="Default Paragraph Font"/>
+    <w:uiPriority w:val="1"/>
+    <w:semiHidden/>
+    <w:unhideWhenUsed/>
+  </w:style>
+  <w:style w:type="table" w:default="1" w:styleId="TableNormal">
+    <w:name w:val="Normal Table"/>
+    <w:uiPriority w:val="99"/>
+    <w:semiHidden/>
+    <w:unhideWhenUsed/>
+    <w:tblPr>
+      <w:tblInd w:w="0" w:type="dxa"/>
+      <w:tblCellMar>
+        <w:top w:w="0" w:type="dxa"/>
+        <w:left w:w="108" w:type="dxa"/>
+        <w:bottom w:w="0" w:type="dxa"/>
+        <w:right w:w="108" w:type="dxa"/>
+      </w:tblCellMar>
+    </w:tblPr>
+  </w:style>
+  <w:style w:type="numbering" w:default="1" w:styleId="NoList">
+    <w:name w:val="No List"/>
+    <w:uiPriority w:val="99"/>
+    <w:semiHidden/>
+    <w:unhideWhenUsed/>
+  </w:style>
+  <w:style w:type="paragraph" w:customStyle="1" w:styleId="Default">
+    <w:name w:val="Default"/>
+    <w:rsid w:val="005918FA"/>
+    <w:pPr>
+      <w:widowControl w:val="0"/>
+      <w:autoSpaceDE w:val="0"/>
+      <w:autoSpaceDN w:val="0"/>
+      <w:adjustRightInd w:val="0"/>
+      <w:spacing w:after="0"/>
+    </w:pPr>
+    <w:rPr>
+      <w:rFonts w:ascii="Trebuchet MS" w:hAnsi="Trebuchet MS" w:cs="Trebuchet MS"/>
+      <w:color w:val="000000"/>
+    </w:rPr>
+  </w:style>
+  <w:style w:type="character" w:styleId="Hyperlink">
+    <w:name w:val="Hyperlink"/>
+    <w:basedOn w:val="DefaultParagraphFont"/>
+    <w:uiPriority w:val="99"/>
+    <w:semiHidden/>
+    <w:unhideWhenUsed/>
+    <w:rsid w:val="005918FA"/>
+    <w:rPr>
+      <w:color w:val="0000FF" w:themeColor="hyperlink"/>
+      <w:u w:val="single"/>
+    </w:rPr>
+  </w:style>
+  <w:style w:type="character" w:styleId="FollowedHyperlink">
+    <w:name w:val="FollowedHyperlink"/>
+    <w:basedOn w:val="DefaultParagraphFont"/>
+    <w:uiPriority w:val="99"/>
+    <w:semiHidden/>
+    <w:unhideWhenUsed/>
+    <w:rsid w:val="005918FA"/>
+    <w:rPr>
+      <w:color w:val="800080" w:themeColor="followedHyperlink"/>
+      <w:u w:val="single"/>
+    </w:rPr>
+  </w:style>
+  <w:style w:type="paragraph" w:styleId="NormalWeb">
+    <w:name w:val="Normal (Web)"/>
+    <w:basedOn w:val="Normal"/>
+    <w:uiPriority w:val="99"/>
+    <w:rsid w:val="00E909B9"/>
+    <w:pPr>
+      <w:spacing w:beforeLines="1" w:afterLines="1"/>
+    </w:pPr>
+    <w:rPr>
+      <w:rFonts w:ascii="Times" w:hAnsi="Times" w:cs="Times New Roman"/>
+      <w:sz w:val="20"/>
+      <w:szCs w:val="20"/>
+    </w:rPr>
+  </w:style>
+  <w:style w:type="paragraph" w:styleId="BodyText">
+    <w:name w:val="Body Text"/>
+    <w:basedOn w:val="Normal"/>
+    <w:link w:val="BodyTextChar"/>
+    <w:rsid w:val="00F45D8A"/>
+    <w:pPr>
+      <w:spacing w:before="60" w:after="120"/>
+      <w:ind w:left="576"/>
+      <w:jc w:val="both"/>
+    </w:pPr>
+    <w:rPr>
+      <w:rFonts w:ascii="Times New Roman" w:eastAsia="Times New Roman" w:hAnsi="Times New Roman" w:cs="Times New Roman"/>
+    </w:rPr>
+  </w:style>
+  <w:style w:type="character" w:customStyle="1" w:styleId="BodyTextChar">
+    <w:name w:val="Body Text Char"/>
+    <w:basedOn w:val="DefaultParagraphFont"/>
+    <w:link w:val="BodyText"/>
+    <w:rsid w:val="00F45D8A"/>
+    <w:rPr>
+      <w:rFonts w:ascii="Times New Roman" w:eastAsia="Times New Roman" w:hAnsi="Times New Roman" w:cs="Times New Roman"/>
+    </w:rPr>
+  </w:style>
+  <w:style w:type="paragraph" w:styleId="ListParagraph">
+    <w:name w:val="List Paragraph"/>
+    <w:basedOn w:val="Normal"/>
+    <w:uiPriority w:val="34"/>
+    <w:qFormat/>
+    <w:rsid w:val="00A873DC"/>
+    <w:pPr>
+      <w:ind w:left="720"/>
+      <w:contextualSpacing/>
+    </w:pPr>
+  </w:style>
+  <w:style w:type="table" w:styleId="TableGrid">
+    <w:name w:val="Table Grid"/>
+    <w:basedOn w:val="TableNormal"/>
+    <w:uiPriority w:val="59"/>
+    <w:rsid w:val="00D8778B"/>
+    <w:pPr>
+      <w:spacing w:after="0"/>
+    </w:pPr>
+    <w:tblPr>
+      <w:tblBorders>
+        <w:top w:val="single" w:sz="4" w:space="0" w:color="000000" w:themeColor="text1"/>
+        <w:left w:val="single" w:sz="4" w:space="0" w:color="000000" w:themeColor="text1"/>
+        <w:bottom w:val="single" w:sz="4" w:space="0" w:color="000000" w:themeColor="text1"/>
+        <w:right w:val="single" w:sz="4" w:space="0" w:color="000000" w:themeColor="text1"/>
+        <w:insideH w:val="single" w:sz="4" w:space="0" w:color="000000" w:themeColor="text1"/>
+        <w:insideV w:val="single" w:sz="4" w:space="0" w:color="000000" w:themeColor="text1"/>
+      </w:tblBorders>
+    </w:tblPr>
+  </w:style>
+  <w:style w:type="paragraph" w:styleId="Footer">
+    <w:name w:val="footer"/>
+    <w:basedOn w:val="Normal"/>
+    <w:link w:val="FooterChar"/>
+    <w:uiPriority w:val="99"/>
+    <w:semiHidden/>
+    <w:unhideWhenUsed/>
+    <w:rsid w:val="00AE132B"/>
+    <w:pPr>
+      <w:tabs>
+        <w:tab w:val="center" w:pos="4320"/>
+        <w:tab w:val="right" w:pos="8640"/>
+      </w:tabs>
+      <w:spacing w:after="0"/>
+    </w:pPr>
+  </w:style>
+  <w:style w:type="character" w:customStyle="1" w:styleId="FooterChar">
+    <w:name w:val="Footer Char"/>
+    <w:basedOn w:val="DefaultParagraphFont"/>
+    <w:link w:val="Footer"/>
+    <w:uiPriority w:val="99"/>
+    <w:semiHidden/>
+    <w:rsid w:val="00AE132B"/>
+  </w:style>
+  <w:style w:type="character" w:styleId="PageNumber">
+    <w:name w:val="page number"/>
+    <w:basedOn w:val="DefaultParagraphFont"/>
+    <w:uiPriority w:val="99"/>
+    <w:semiHidden/>
+    <w:unhideWhenUsed/>
+    <w:rsid w:val="00AE132B"/>
+  </w:style>
+  <w:style w:type="paragraph" w:styleId="Header">
+    <w:name w:val="header"/>
+    <w:basedOn w:val="Normal"/>
+    <w:link w:val="HeaderChar"/>
+    <w:uiPriority w:val="99"/>
+    <w:semiHidden/>
+    <w:unhideWhenUsed/>
+    <w:rsid w:val="00AE132B"/>
+    <w:pPr>
+      <w:tabs>
+        <w:tab w:val="center" w:pos="4320"/>
+        <w:tab w:val="right" w:pos="8640"/>
+      </w:tabs>
+      <w:spacing w:after="0"/>
+    </w:pPr>
+  </w:style>
+  <w:style w:type="character" w:customStyle="1" w:styleId="HeaderChar">
+    <w:name w:val="Header Char"/>
+    <w:basedOn w:val="DefaultParagraphFont"/>
+    <w:link w:val="Header"/>
+    <w:uiPriority w:val="99"/>
+    <w:semiHidden/>
+    <w:rsid w:val="00AE132B"/>
+  </w:style>
+  <w:style w:type="paragraph" w:styleId="BalloonText">
+    <w:name w:val="Balloon Text"/>
+    <w:basedOn w:val="Normal"/>
+    <w:link w:val="BalloonTextChar"/>
+    <w:semiHidden/>
+    <w:unhideWhenUsed/>
+    <w:rsid w:val="00000818"/>
+    <w:pPr>
+      <w:spacing w:after="0"/>
+    </w:pPr>
+    <w:rPr>
+      <w:rFonts w:ascii="Tahoma" w:hAnsi="Tahoma" w:cs="Tahoma"/>
+      <w:sz w:val="16"/>
+      <w:szCs w:val="16"/>
+    </w:rPr>
+  </w:style>
+  <w:style w:type="character" w:customStyle="1" w:styleId="BalloonTextChar">
+    <w:name w:val="Balloon Text Char"/>
+    <w:basedOn w:val="DefaultParagraphFont"/>
+    <w:link w:val="BalloonText"/>
+    <w:semiHidden/>
+    <w:rsid w:val="00000818"/>
+    <w:rPr>
+      <w:rFonts w:ascii="Tahoma" w:hAnsi="Tahoma" w:cs="Tahoma"/>
+      <w:sz w:val="16"/>
+      <w:szCs w:val="16"/>
+    </w:rPr>
   </w:style>
 </w:styles>
 </file>

</xml_diff>

<commit_message>
Completed test case 1
</commit_message>
<xml_diff>
--- a/HW6_Testing/HW6_Rev1.docx
+++ b/HW6_Testing/HW6_Rev1.docx
@@ -6609,256 +6609,8 @@
         <w:spacing w:after="0"/>
         <w:rPr>
           <w:rFonts w:cs="Arial"/>
+          <w:b/>
           <w:szCs w:val="22"/>
-        </w:rPr>
-      </w:pPr>
-    </w:p>
-    <w:p>
-      <w:pPr>
-        <w:widowControl w:val="0"/>
-        <w:autoSpaceDE w:val="0"/>
-        <w:autoSpaceDN w:val="0"/>
-        <w:adjustRightInd w:val="0"/>
-        <w:spacing w:after="0"/>
-        <w:rPr>
-          <w:rFonts w:cs="Arial"/>
-          <w:szCs w:val="22"/>
-        </w:rPr>
-      </w:pPr>
-    </w:p>
-    <w:p>
-      <w:pPr>
-        <w:widowControl w:val="0"/>
-        <w:autoSpaceDE w:val="0"/>
-        <w:autoSpaceDN w:val="0"/>
-        <w:adjustRightInd w:val="0"/>
-        <w:spacing w:after="0"/>
-        <w:rPr>
-          <w:rFonts w:cs="Arial"/>
-          <w:szCs w:val="22"/>
-        </w:rPr>
-      </w:pPr>
-    </w:p>
-    <w:p>
-      <w:pPr>
-        <w:widowControl w:val="0"/>
-        <w:autoSpaceDE w:val="0"/>
-        <w:autoSpaceDN w:val="0"/>
-        <w:adjustRightInd w:val="0"/>
-        <w:spacing w:after="0"/>
-        <w:rPr>
-          <w:rFonts w:cs="Arial"/>
-          <w:szCs w:val="22"/>
-        </w:rPr>
-      </w:pPr>
-    </w:p>
-    <w:p>
-      <w:pPr>
-        <w:widowControl w:val="0"/>
-        <w:autoSpaceDE w:val="0"/>
-        <w:autoSpaceDN w:val="0"/>
-        <w:adjustRightInd w:val="0"/>
-        <w:spacing w:after="0"/>
-        <w:rPr>
-          <w:rFonts w:cs="Arial"/>
-          <w:szCs w:val="22"/>
-        </w:rPr>
-      </w:pPr>
-    </w:p>
-    <w:p>
-      <w:pPr>
-        <w:widowControl w:val="0"/>
-        <w:autoSpaceDE w:val="0"/>
-        <w:autoSpaceDN w:val="0"/>
-        <w:adjustRightInd w:val="0"/>
-        <w:spacing w:after="0"/>
-        <w:rPr>
-          <w:rFonts w:cs="Arial"/>
-          <w:szCs w:val="22"/>
-        </w:rPr>
-      </w:pPr>
-    </w:p>
-    <w:p>
-      <w:pPr>
-        <w:widowControl w:val="0"/>
-        <w:autoSpaceDE w:val="0"/>
-        <w:autoSpaceDN w:val="0"/>
-        <w:adjustRightInd w:val="0"/>
-        <w:spacing w:after="0"/>
-        <w:rPr>
-          <w:rFonts w:cs="Arial"/>
-          <w:szCs w:val="22"/>
-        </w:rPr>
-      </w:pPr>
-    </w:p>
-    <w:p>
-      <w:pPr>
-        <w:widowControl w:val="0"/>
-        <w:autoSpaceDE w:val="0"/>
-        <w:autoSpaceDN w:val="0"/>
-        <w:adjustRightInd w:val="0"/>
-        <w:spacing w:after="0"/>
-        <w:rPr>
-          <w:rFonts w:cs="Arial"/>
-          <w:szCs w:val="22"/>
-        </w:rPr>
-      </w:pPr>
-    </w:p>
-    <w:p>
-      <w:pPr>
-        <w:widowControl w:val="0"/>
-        <w:autoSpaceDE w:val="0"/>
-        <w:autoSpaceDN w:val="0"/>
-        <w:adjustRightInd w:val="0"/>
-        <w:spacing w:after="0"/>
-        <w:rPr>
-          <w:rFonts w:cs="Arial"/>
-          <w:szCs w:val="22"/>
-        </w:rPr>
-      </w:pPr>
-    </w:p>
-    <w:p>
-      <w:pPr>
-        <w:widowControl w:val="0"/>
-        <w:autoSpaceDE w:val="0"/>
-        <w:autoSpaceDN w:val="0"/>
-        <w:adjustRightInd w:val="0"/>
-        <w:spacing w:after="0"/>
-        <w:rPr>
-          <w:rFonts w:cs="Arial"/>
-          <w:szCs w:val="22"/>
-        </w:rPr>
-      </w:pPr>
-    </w:p>
-    <w:p>
-      <w:pPr>
-        <w:widowControl w:val="0"/>
-        <w:autoSpaceDE w:val="0"/>
-        <w:autoSpaceDN w:val="0"/>
-        <w:adjustRightInd w:val="0"/>
-        <w:spacing w:after="0"/>
-        <w:rPr>
-          <w:rFonts w:cs="Arial"/>
-          <w:szCs w:val="22"/>
-        </w:rPr>
-      </w:pPr>
-    </w:p>
-    <w:p>
-      <w:pPr>
-        <w:widowControl w:val="0"/>
-        <w:autoSpaceDE w:val="0"/>
-        <w:autoSpaceDN w:val="0"/>
-        <w:adjustRightInd w:val="0"/>
-        <w:spacing w:after="0"/>
-        <w:rPr>
-          <w:rFonts w:cs="Arial"/>
-          <w:szCs w:val="22"/>
-        </w:rPr>
-      </w:pPr>
-    </w:p>
-    <w:p>
-      <w:pPr>
-        <w:widowControl w:val="0"/>
-        <w:autoSpaceDE w:val="0"/>
-        <w:autoSpaceDN w:val="0"/>
-        <w:adjustRightInd w:val="0"/>
-        <w:spacing w:after="0"/>
-        <w:rPr>
-          <w:rFonts w:cs="Arial"/>
-          <w:szCs w:val="22"/>
-        </w:rPr>
-      </w:pPr>
-    </w:p>
-    <w:p>
-      <w:pPr>
-        <w:widowControl w:val="0"/>
-        <w:autoSpaceDE w:val="0"/>
-        <w:autoSpaceDN w:val="0"/>
-        <w:adjustRightInd w:val="0"/>
-        <w:spacing w:after="0"/>
-        <w:rPr>
-          <w:rFonts w:cs="Arial"/>
-          <w:szCs w:val="22"/>
-        </w:rPr>
-      </w:pPr>
-    </w:p>
-    <w:p>
-      <w:pPr>
-        <w:widowControl w:val="0"/>
-        <w:autoSpaceDE w:val="0"/>
-        <w:autoSpaceDN w:val="0"/>
-        <w:adjustRightInd w:val="0"/>
-        <w:spacing w:after="0"/>
-        <w:rPr>
-          <w:rFonts w:cs="Arial"/>
-          <w:szCs w:val="22"/>
-        </w:rPr>
-      </w:pPr>
-    </w:p>
-    <w:p>
-      <w:pPr>
-        <w:widowControl w:val="0"/>
-        <w:autoSpaceDE w:val="0"/>
-        <w:autoSpaceDN w:val="0"/>
-        <w:adjustRightInd w:val="0"/>
-        <w:spacing w:after="0"/>
-        <w:rPr>
-          <w:rFonts w:cs="Arial"/>
-          <w:szCs w:val="22"/>
-        </w:rPr>
-      </w:pPr>
-    </w:p>
-    <w:p>
-      <w:pPr>
-        <w:widowControl w:val="0"/>
-        <w:autoSpaceDE w:val="0"/>
-        <w:autoSpaceDN w:val="0"/>
-        <w:adjustRightInd w:val="0"/>
-        <w:spacing w:after="0"/>
-        <w:rPr>
-          <w:rFonts w:cs="Arial"/>
-          <w:szCs w:val="22"/>
-        </w:rPr>
-      </w:pPr>
-    </w:p>
-    <w:p>
-      <w:pPr>
-        <w:widowControl w:val="0"/>
-        <w:autoSpaceDE w:val="0"/>
-        <w:autoSpaceDN w:val="0"/>
-        <w:adjustRightInd w:val="0"/>
-        <w:spacing w:after="0"/>
-        <w:rPr>
-          <w:rFonts w:cs="Arial"/>
-          <w:szCs w:val="22"/>
-        </w:rPr>
-      </w:pPr>
-    </w:p>
-    <w:p>
-      <w:pPr>
-        <w:widowControl w:val="0"/>
-        <w:autoSpaceDE w:val="0"/>
-        <w:autoSpaceDN w:val="0"/>
-        <w:adjustRightInd w:val="0"/>
-        <w:spacing w:after="0"/>
-        <w:rPr>
-          <w:rFonts w:cs="Trebuchet MS"/>
-          <w:bCs/>
-          <w:szCs w:val="26"/>
-        </w:rPr>
-      </w:pPr>
-    </w:p>
-    <w:p>
-      <w:pPr>
-        <w:widowControl w:val="0"/>
-        <w:autoSpaceDE w:val="0"/>
-        <w:autoSpaceDN w:val="0"/>
-        <w:adjustRightInd w:val="0"/>
-        <w:spacing w:after="0"/>
-        <w:rPr>
-          <w:rFonts w:cs="Trebuchet MS"/>
-          <w:bCs/>
-          <w:szCs w:val="26"/>
         </w:rPr>
       </w:pPr>
     </w:p>
@@ -6869,34 +6621,22 @@
         <w:ind w:right="-144"/>
         <w:rPr>
           <w:rFonts w:asciiTheme="minorHAnsi" w:hAnsiTheme="minorHAnsi" w:cs="Times New Roman"/>
-          <w:color w:val="808080" w:themeColor="background1" w:themeShade="80"/>
+          <w:b/>
+          <w:color w:val="auto"/>
           <w:sz w:val="32"/>
           <w:szCs w:val="32"/>
         </w:rPr>
       </w:pPr>
       <w:r>
-        <w:rPr>
-          <w:rFonts w:asciiTheme="minorHAnsi" w:hAnsiTheme="minorHAnsi" w:cs="Times New Roman"/>
-          <w:color w:val="808080" w:themeColor="background1" w:themeShade="80"/>
-          <w:sz w:val="32"/>
-          <w:szCs w:val="32"/>
-        </w:rPr>
-        <w:t xml:space="preserve">5.0 System Tests </w:t>
-      </w:r>
-    </w:p>
-    <w:p>
-      <w:pPr>
-        <w:pStyle w:val="Default"/>
-        <w:spacing w:after="120"/>
-        <w:ind w:right="-144"/>
         <w:rPr>
           <w:rFonts w:asciiTheme="minorHAnsi" w:hAnsiTheme="minorHAnsi" w:cs="Times New Roman"/>
           <w:b/>
           <w:color w:val="auto"/>
-          <w:sz w:val="28"/>
+          <w:sz w:val="32"/>
           <w:szCs w:val="32"/>
         </w:rPr>
-      </w:pPr>
+        <w:t xml:space="preserve">5.0 System Tests </w:t>
+      </w:r>
     </w:p>
     <w:p>
       <w:pPr>
@@ -6921,7 +6661,6 @@
           <w:sz w:val="28"/>
           <w:szCs w:val="26"/>
         </w:rPr>
-        <w:lastRenderedPageBreak/>
         <w:t xml:space="preserve">5.1 </w:t>
       </w:r>
       <w:r>
@@ -7263,6 +7002,7 @@
         <w:spacing w:after="120"/>
       </w:pPr>
       <w:r>
+        <w:lastRenderedPageBreak/>
         <w:tab/>
       </w:r>
       <w:r>
@@ -7554,7 +7294,6 @@
           <w:b/>
           <w:sz w:val="28"/>
         </w:rPr>
-        <w:lastRenderedPageBreak/>
         <w:tab/>
       </w:r>
       <w:r>
@@ -7752,6 +7491,7 @@
         <w:ind w:left="1440"/>
       </w:pPr>
       <w:r>
+        <w:lastRenderedPageBreak/>
         <w:t xml:space="preserve">By connecting the network analyzer to the SMA connector on the </w:t>
       </w:r>
       <w:r>
@@ -8781,15 +8521,7 @@
                 <w:rFonts w:asciiTheme="minorHAnsi" w:hAnsiTheme="minorHAnsi"/>
                 <w:sz w:val="16"/>
               </w:rPr>
-              <w:t xml:space="preserve">a second cursor </w:t>
-            </w:r>
-            <w:r>
-              <w:rPr>
-                <w:rFonts w:asciiTheme="minorHAnsi" w:hAnsiTheme="minorHAnsi"/>
-                <w:sz w:val="16"/>
-              </w:rPr>
-              <w:lastRenderedPageBreak/>
-              <w:t>to locate the 2</w:t>
+              <w:t>a second cursor to locate the 2</w:t>
             </w:r>
             <w:r>
               <w:rPr>
@@ -8835,7 +8567,6 @@
                 <w:rFonts w:asciiTheme="minorHAnsi" w:hAnsiTheme="minorHAnsi"/>
                 <w:sz w:val="18"/>
               </w:rPr>
-              <w:lastRenderedPageBreak/>
               <w:t xml:space="preserve">The </w:t>
             </w:r>
             <w:r>
@@ -8843,15 +8574,7 @@
                 <w:rFonts w:asciiTheme="minorHAnsi" w:hAnsiTheme="minorHAnsi"/>
                 <w:sz w:val="18"/>
               </w:rPr>
-              <w:t xml:space="preserve">873 MHz frequency is </w:t>
-            </w:r>
-            <w:r>
-              <w:rPr>
-                <w:rFonts w:asciiTheme="minorHAnsi" w:hAnsiTheme="minorHAnsi"/>
-                <w:sz w:val="18"/>
-              </w:rPr>
-              <w:lastRenderedPageBreak/>
-              <w:t>attenuated by 40dB bellow the fundamental frequency. Make a comment on the s21 parameter reading.</w:t>
+              <w:t>873 MHz frequency is attenuated by 40dB bellow the fundamental frequency. Make a comment on the s21 parameter reading.</w:t>
             </w:r>
           </w:p>
         </w:tc>
@@ -8937,7 +8660,6 @@
                 <w:rFonts w:asciiTheme="minorHAnsi" w:hAnsiTheme="minorHAnsi"/>
                 <w:sz w:val="22"/>
               </w:rPr>
-              <w:lastRenderedPageBreak/>
               <w:t>Overall Test Result:</w:t>
             </w:r>
           </w:p>
@@ -9109,6 +8831,7 @@
                 <w:rFonts w:asciiTheme="minorHAnsi" w:hAnsiTheme="minorHAnsi"/>
                 <w:sz w:val="22"/>
               </w:rPr>
+              <w:lastRenderedPageBreak/>
               <w:t>Test Writer:</w:t>
             </w:r>
           </w:p>
@@ -10353,15 +10076,7 @@
                 <w:rFonts w:asciiTheme="minorHAnsi" w:hAnsiTheme="minorHAnsi"/>
                 <w:sz w:val="16"/>
               </w:rPr>
-              <w:t xml:space="preserve">Test Board communication for </w:t>
-            </w:r>
-            <w:r>
-              <w:rPr>
-                <w:rFonts w:asciiTheme="minorHAnsi" w:hAnsiTheme="minorHAnsi"/>
-                <w:sz w:val="16"/>
-              </w:rPr>
-              <w:lastRenderedPageBreak/>
-              <w:t>other board</w:t>
+              <w:t>Test Board communication for other board</w:t>
             </w:r>
           </w:p>
         </w:tc>
@@ -10383,16 +10098,7 @@
                 <w:rFonts w:asciiTheme="minorHAnsi" w:hAnsiTheme="minorHAnsi"/>
                 <w:sz w:val="18"/>
               </w:rPr>
-              <w:lastRenderedPageBreak/>
-              <w:t xml:space="preserve">Once the ping is received the </w:t>
-            </w:r>
-            <w:r>
-              <w:rPr>
-                <w:rFonts w:asciiTheme="minorHAnsi" w:hAnsiTheme="minorHAnsi"/>
-                <w:sz w:val="18"/>
-              </w:rPr>
-              <w:lastRenderedPageBreak/>
-              <w:t>receiver board LED should light up indicating a received signal.</w:t>
+              <w:t>Once the ping is received the receiver board LED should light up indicating a received signal.</w:t>
             </w:r>
           </w:p>
         </w:tc>
@@ -10478,7 +10184,6 @@
                 <w:rFonts w:asciiTheme="minorHAnsi" w:hAnsiTheme="minorHAnsi"/>
                 <w:sz w:val="22"/>
               </w:rPr>
-              <w:lastRenderedPageBreak/>
               <w:t>Overall Test Result:</w:t>
             </w:r>
           </w:p>
@@ -10640,6 +10345,18 @@
     <w:p>
       <w:pPr>
         <w:spacing w:after="120"/>
+        <w:ind w:left="720"/>
+      </w:pPr>
+    </w:p>
+    <w:p>
+      <w:pPr>
+        <w:spacing w:after="120"/>
+        <w:ind w:left="720"/>
+      </w:pPr>
+    </w:p>
+    <w:p>
+      <w:pPr>
+        <w:spacing w:after="120"/>
         <w:rPr>
           <w:b/>
           <w:sz w:val="28"/>
@@ -10650,7 +10367,7 @@
           <w:b/>
           <w:sz w:val="28"/>
         </w:rPr>
-        <w:tab/>
+        <w:lastRenderedPageBreak/>
         <w:t xml:space="preserve">5.2.2 </w:t>
       </w:r>
       <w:r>
@@ -10725,7 +10442,6 @@
           <w:b/>
           <w:sz w:val="28"/>
         </w:rPr>
-        <w:tab/>
         <w:t xml:space="preserve">5.2.3 JTAG to </w:t>
       </w:r>
       <w:r>
@@ -10740,42 +10456,2361 @@
       <w:pPr>
         <w:spacing w:after="120"/>
         <w:ind w:left="720"/>
+      </w:pPr>
+      <w:r>
+        <w:t xml:space="preserve">Test the interface between JTAG and MCU.  We will connect JTAG header to the board, which will be our main channel to communicate to MCU unit.  The tri-colored LEDs on the board should light up when JTAG is connected. This will further indicate that MCU is able to detect the connection of JTAG. We will </w:t>
+      </w:r>
+      <w:proofErr w:type="gramStart"/>
+      <w:r>
+        <w:t>sent</w:t>
+      </w:r>
+      <w:proofErr w:type="gramEnd"/>
+      <w:r>
+        <w:t xml:space="preserve"> commands from a computer to </w:t>
+      </w:r>
+      <w:r>
+        <w:t>MCU</w:t>
+      </w:r>
+      <w:r>
+        <w:t xml:space="preserve"> via JTAG to turn the signal on some selective GPIO pins high. A high voltage reading</w:t>
+      </w:r>
+      <w:r>
+        <w:t xml:space="preserve"> on a </w:t>
+      </w:r>
+      <w:proofErr w:type="spellStart"/>
+      <w:r>
+        <w:t>multimeter</w:t>
+      </w:r>
+      <w:proofErr w:type="spellEnd"/>
+      <w:r>
+        <w:t xml:space="preserve"> on the </w:t>
+      </w:r>
+      <w:r>
+        <w:t>GPIO pin will indicate that JTAG to MCU interface is working.</w:t>
+      </w:r>
+    </w:p>
+    <w:tbl>
+      <w:tblPr>
+        <w:tblStyle w:val="TableGrid"/>
+        <w:tblW w:w="8894" w:type="dxa"/>
+        <w:tblLayout w:type="fixed"/>
+        <w:tblLook w:val="00A0" w:firstRow="1" w:lastRow="0" w:firstColumn="1" w:lastColumn="0" w:noHBand="0" w:noVBand="0"/>
+      </w:tblPr>
+      <w:tblGrid>
+        <w:gridCol w:w="468"/>
+        <w:gridCol w:w="1620"/>
+        <w:gridCol w:w="3150"/>
+        <w:gridCol w:w="326"/>
+        <w:gridCol w:w="34"/>
+        <w:gridCol w:w="270"/>
+        <w:gridCol w:w="56"/>
+        <w:gridCol w:w="304"/>
+        <w:gridCol w:w="56"/>
+        <w:gridCol w:w="1114"/>
+        <w:gridCol w:w="1440"/>
+        <w:gridCol w:w="56"/>
+      </w:tblGrid>
+      <w:tr>
+        <w:trPr>
+          <w:gridAfter w:val="1"/>
+          <w:wAfter w:w="56" w:type="dxa"/>
+        </w:trPr>
+        <w:tc>
+          <w:tcPr>
+            <w:tcW w:w="2088" w:type="dxa"/>
+            <w:gridSpan w:val="2"/>
+            <w:tcBorders>
+              <w:bottom w:val="single" w:sz="4" w:space="0" w:color="000000" w:themeColor="text1"/>
+            </w:tcBorders>
+            <w:shd w:val="clear" w:color="auto" w:fill="auto"/>
+          </w:tcPr>
+          <w:p>
+            <w:pPr>
+              <w:pStyle w:val="Default"/>
+              <w:rPr>
+                <w:rFonts w:asciiTheme="minorHAnsi" w:hAnsiTheme="minorHAnsi"/>
+                <w:sz w:val="22"/>
+              </w:rPr>
+            </w:pPr>
+            <w:r>
+              <w:rPr>
+                <w:rFonts w:asciiTheme="minorHAnsi" w:hAnsiTheme="minorHAnsi"/>
+                <w:sz w:val="22"/>
+              </w:rPr>
+              <w:t>Test Writer:</w:t>
+            </w:r>
+          </w:p>
+        </w:tc>
+        <w:tc>
+          <w:tcPr>
+            <w:tcW w:w="6750" w:type="dxa"/>
+            <w:gridSpan w:val="9"/>
+            <w:shd w:val="clear" w:color="auto" w:fill="auto"/>
+          </w:tcPr>
+          <w:p>
+            <w:pPr>
+              <w:pStyle w:val="Default"/>
+              <w:rPr>
+                <w:rFonts w:asciiTheme="minorHAnsi" w:hAnsiTheme="minorHAnsi"/>
+                <w:sz w:val="22"/>
+              </w:rPr>
+            </w:pPr>
+            <w:r>
+              <w:rPr>
+                <w:rFonts w:asciiTheme="minorHAnsi" w:hAnsiTheme="minorHAnsi"/>
+                <w:sz w:val="22"/>
+              </w:rPr>
+              <w:t xml:space="preserve">Saroj </w:t>
+            </w:r>
+            <w:proofErr w:type="spellStart"/>
+            <w:r>
+              <w:rPr>
+                <w:rFonts w:asciiTheme="minorHAnsi" w:hAnsiTheme="minorHAnsi"/>
+                <w:sz w:val="22"/>
+              </w:rPr>
+              <w:t>Bardewa</w:t>
+            </w:r>
+            <w:proofErr w:type="spellEnd"/>
+          </w:p>
+        </w:tc>
+      </w:tr>
+      <w:tr>
+        <w:trPr>
+          <w:gridAfter w:val="1"/>
+          <w:wAfter w:w="56" w:type="dxa"/>
+        </w:trPr>
+        <w:tc>
+          <w:tcPr>
+            <w:tcW w:w="2088" w:type="dxa"/>
+            <w:gridSpan w:val="2"/>
+            <w:shd w:val="clear" w:color="auto" w:fill="E6E6E6"/>
+          </w:tcPr>
+          <w:p>
+            <w:pPr>
+              <w:pStyle w:val="Default"/>
+              <w:rPr>
+                <w:rFonts w:asciiTheme="minorHAnsi" w:hAnsiTheme="minorHAnsi"/>
+                <w:sz w:val="22"/>
+              </w:rPr>
+            </w:pPr>
+            <w:r>
+              <w:rPr>
+                <w:rFonts w:asciiTheme="minorHAnsi" w:hAnsiTheme="minorHAnsi"/>
+                <w:sz w:val="22"/>
+              </w:rPr>
+              <w:t>Test Case Name</w:t>
+            </w:r>
+            <w:r>
+              <w:rPr>
+                <w:rFonts w:asciiTheme="minorHAnsi" w:hAnsiTheme="minorHAnsi"/>
+                <w:sz w:val="22"/>
+              </w:rPr>
+              <w:t>:</w:t>
+            </w:r>
+          </w:p>
+        </w:tc>
+        <w:tc>
+          <w:tcPr>
+            <w:tcW w:w="4140" w:type="dxa"/>
+            <w:gridSpan w:val="6"/>
+            <w:shd w:val="clear" w:color="auto" w:fill="auto"/>
+          </w:tcPr>
+          <w:p>
+            <w:pPr>
+              <w:pStyle w:val="Default"/>
+              <w:rPr>
+                <w:rFonts w:asciiTheme="minorHAnsi" w:hAnsiTheme="minorHAnsi"/>
+                <w:sz w:val="22"/>
+              </w:rPr>
+            </w:pPr>
+            <w:r>
+              <w:rPr>
+                <w:rFonts w:asciiTheme="minorHAnsi" w:hAnsiTheme="minorHAnsi"/>
+                <w:sz w:val="22"/>
+              </w:rPr>
+              <w:t>JTAG  connection</w:t>
+            </w:r>
+          </w:p>
+        </w:tc>
+        <w:tc>
+          <w:tcPr>
+            <w:tcW w:w="1170" w:type="dxa"/>
+            <w:gridSpan w:val="2"/>
+            <w:shd w:val="clear" w:color="auto" w:fill="E6E6E6"/>
+          </w:tcPr>
+          <w:p>
+            <w:pPr>
+              <w:pStyle w:val="Default"/>
+              <w:rPr>
+                <w:rFonts w:asciiTheme="minorHAnsi" w:hAnsiTheme="minorHAnsi"/>
+                <w:sz w:val="22"/>
+              </w:rPr>
+            </w:pPr>
+            <w:r>
+              <w:rPr>
+                <w:rFonts w:asciiTheme="minorHAnsi" w:hAnsiTheme="minorHAnsi"/>
+                <w:sz w:val="22"/>
+              </w:rPr>
+              <w:t xml:space="preserve">Test </w:t>
+            </w:r>
+            <w:r>
+              <w:rPr>
+                <w:rFonts w:asciiTheme="minorHAnsi" w:hAnsiTheme="minorHAnsi"/>
+                <w:sz w:val="22"/>
+              </w:rPr>
+              <w:t>ID#:</w:t>
+            </w:r>
+          </w:p>
+        </w:tc>
+        <w:tc>
+          <w:tcPr>
+            <w:tcW w:w="1440" w:type="dxa"/>
+            <w:tcBorders>
+              <w:bottom w:val="single" w:sz="4" w:space="0" w:color="000000" w:themeColor="text1"/>
+            </w:tcBorders>
+            <w:shd w:val="clear" w:color="auto" w:fill="auto"/>
+          </w:tcPr>
+          <w:p>
+            <w:pPr>
+              <w:pStyle w:val="Default"/>
+              <w:rPr>
+                <w:rFonts w:asciiTheme="minorHAnsi" w:hAnsiTheme="minorHAnsi"/>
+                <w:sz w:val="22"/>
+              </w:rPr>
+            </w:pPr>
+            <w:r>
+              <w:rPr>
+                <w:rFonts w:asciiTheme="minorHAnsi" w:hAnsiTheme="minorHAnsi"/>
+                <w:sz w:val="22"/>
+              </w:rPr>
+              <w:t>CST</w:t>
+            </w:r>
+          </w:p>
+        </w:tc>
+      </w:tr>
+      <w:tr>
+        <w:trPr>
+          <w:gridAfter w:val="1"/>
+          <w:wAfter w:w="56" w:type="dxa"/>
+          <w:trHeight w:val="611"/>
+        </w:trPr>
+        <w:tc>
+          <w:tcPr>
+            <w:tcW w:w="2088" w:type="dxa"/>
+            <w:gridSpan w:val="2"/>
+            <w:shd w:val="clear" w:color="auto" w:fill="E6E6E6"/>
+          </w:tcPr>
+          <w:p>
+            <w:pPr>
+              <w:pStyle w:val="Default"/>
+              <w:rPr>
+                <w:rFonts w:asciiTheme="minorHAnsi" w:hAnsiTheme="minorHAnsi"/>
+                <w:sz w:val="22"/>
+              </w:rPr>
+            </w:pPr>
+            <w:r>
+              <w:rPr>
+                <w:rFonts w:asciiTheme="minorHAnsi" w:hAnsiTheme="minorHAnsi"/>
+                <w:sz w:val="22"/>
+              </w:rPr>
+              <w:t>Description:</w:t>
+            </w:r>
+          </w:p>
+        </w:tc>
+        <w:tc>
+          <w:tcPr>
+            <w:tcW w:w="4140" w:type="dxa"/>
+            <w:gridSpan w:val="6"/>
+            <w:shd w:val="clear" w:color="auto" w:fill="auto"/>
+          </w:tcPr>
+          <w:p>
+            <w:pPr>
+              <w:pStyle w:val="Default"/>
+              <w:rPr>
+                <w:rFonts w:asciiTheme="minorHAnsi" w:hAnsiTheme="minorHAnsi"/>
+                <w:sz w:val="22"/>
+              </w:rPr>
+            </w:pPr>
+            <w:r>
+              <w:rPr>
+                <w:rFonts w:asciiTheme="minorHAnsi" w:hAnsiTheme="minorHAnsi"/>
+                <w:sz w:val="22"/>
+              </w:rPr>
+              <w:t xml:space="preserve">The main purpose of this test </w:t>
+            </w:r>
+            <w:r>
+              <w:rPr>
+                <w:rFonts w:asciiTheme="minorHAnsi" w:hAnsiTheme="minorHAnsi"/>
+                <w:sz w:val="22"/>
+              </w:rPr>
+              <w:t xml:space="preserve">is </w:t>
+            </w:r>
+            <w:r>
+              <w:rPr>
+                <w:rFonts w:asciiTheme="minorHAnsi" w:hAnsiTheme="minorHAnsi"/>
+                <w:sz w:val="22"/>
+              </w:rPr>
+              <w:t>t</w:t>
+            </w:r>
+            <w:r>
+              <w:rPr>
+                <w:rFonts w:asciiTheme="minorHAnsi" w:hAnsiTheme="minorHAnsi"/>
+                <w:sz w:val="22"/>
+              </w:rPr>
+              <w:t xml:space="preserve">o examine </w:t>
+            </w:r>
+            <w:r>
+              <w:rPr>
+                <w:rFonts w:asciiTheme="minorHAnsi" w:hAnsiTheme="minorHAnsi"/>
+                <w:sz w:val="22"/>
+              </w:rPr>
+              <w:t>the interface between JTAG and MCU</w:t>
+            </w:r>
+          </w:p>
+        </w:tc>
+        <w:tc>
+          <w:tcPr>
+            <w:tcW w:w="1170" w:type="dxa"/>
+            <w:gridSpan w:val="2"/>
+            <w:tcBorders>
+              <w:right w:val="single" w:sz="4" w:space="0" w:color="000000" w:themeColor="text1"/>
+            </w:tcBorders>
+            <w:shd w:val="clear" w:color="auto" w:fill="E6E6E6"/>
+          </w:tcPr>
+          <w:p>
+            <w:pPr>
+              <w:pStyle w:val="Default"/>
+              <w:rPr>
+                <w:rFonts w:asciiTheme="minorHAnsi" w:hAnsiTheme="minorHAnsi"/>
+                <w:sz w:val="22"/>
+              </w:rPr>
+            </w:pPr>
+            <w:r>
+              <w:rPr>
+                <w:rFonts w:asciiTheme="minorHAnsi" w:hAnsiTheme="minorHAnsi"/>
+                <w:sz w:val="22"/>
+              </w:rPr>
+              <w:t>Box Type:</w:t>
+            </w:r>
+          </w:p>
+        </w:tc>
+        <w:tc>
+          <w:tcPr>
+            <w:tcW w:w="1440" w:type="dxa"/>
+            <w:tcBorders>
+              <w:top w:val="single" w:sz="4" w:space="0" w:color="000000" w:themeColor="text1"/>
+              <w:left w:val="single" w:sz="4" w:space="0" w:color="000000" w:themeColor="text1"/>
+              <w:bottom w:val="single" w:sz="4" w:space="0" w:color="000000" w:themeColor="text1"/>
+              <w:right w:val="single" w:sz="4" w:space="0" w:color="000000" w:themeColor="text1"/>
+            </w:tcBorders>
+            <w:shd w:val="clear" w:color="auto" w:fill="auto"/>
+          </w:tcPr>
+          <w:p>
+            <w:pPr>
+              <w:pStyle w:val="Default"/>
+              <w:rPr>
+                <w:rFonts w:asciiTheme="minorHAnsi" w:hAnsiTheme="minorHAnsi"/>
+                <w:sz w:val="22"/>
+              </w:rPr>
+            </w:pPr>
+            <w:r>
+              <w:rPr>
+                <w:rFonts w:asciiTheme="minorHAnsi" w:hAnsiTheme="minorHAnsi"/>
+                <w:sz w:val="22"/>
+              </w:rPr>
+              <w:sym w:font="Wingdings" w:char="F0A8"/>
+            </w:r>
+            <w:r>
+              <w:rPr>
+                <w:rFonts w:asciiTheme="minorHAnsi" w:hAnsiTheme="minorHAnsi"/>
+                <w:sz w:val="22"/>
+              </w:rPr>
+              <w:t xml:space="preserve">  white box</w:t>
+            </w:r>
+          </w:p>
+          <w:p>
+            <w:pPr>
+              <w:pStyle w:val="Default"/>
+              <w:rPr>
+                <w:rFonts w:asciiTheme="minorHAnsi" w:hAnsiTheme="minorHAnsi"/>
+                <w:sz w:val="22"/>
+              </w:rPr>
+            </w:pPr>
+            <w:r>
+              <w:rPr>
+                <w:rFonts w:asciiTheme="minorHAnsi" w:hAnsiTheme="minorHAnsi"/>
+                <w:sz w:val="22"/>
+              </w:rPr>
+              <w:sym w:font="Wingdings" w:char="F0A8"/>
+            </w:r>
+            <w:r>
+              <w:rPr>
+                <w:rFonts w:asciiTheme="minorHAnsi" w:hAnsiTheme="minorHAnsi"/>
+                <w:sz w:val="22"/>
+              </w:rPr>
+              <w:t xml:space="preserve">  black box</w:t>
+            </w:r>
+          </w:p>
+        </w:tc>
+      </w:tr>
+      <w:tr>
+        <w:trPr>
+          <w:gridAfter w:val="1"/>
+          <w:wAfter w:w="56" w:type="dxa"/>
+        </w:trPr>
+        <w:tc>
+          <w:tcPr>
+            <w:tcW w:w="2088" w:type="dxa"/>
+            <w:gridSpan w:val="2"/>
+            <w:tcBorders>
+              <w:bottom w:val="single" w:sz="4" w:space="0" w:color="000000" w:themeColor="text1"/>
+            </w:tcBorders>
+            <w:shd w:val="clear" w:color="auto" w:fill="auto"/>
+          </w:tcPr>
+          <w:p>
+            <w:pPr>
+              <w:pStyle w:val="Default"/>
+              <w:rPr>
+                <w:rFonts w:asciiTheme="minorHAnsi" w:hAnsiTheme="minorHAnsi"/>
+                <w:sz w:val="22"/>
+              </w:rPr>
+            </w:pPr>
+            <w:r>
+              <w:rPr>
+                <w:rFonts w:asciiTheme="minorHAnsi" w:hAnsiTheme="minorHAnsi"/>
+                <w:sz w:val="22"/>
+              </w:rPr>
+              <w:t>Tester Information</w:t>
+            </w:r>
+          </w:p>
+        </w:tc>
+        <w:tc>
+          <w:tcPr>
+            <w:tcW w:w="6750" w:type="dxa"/>
+            <w:gridSpan w:val="9"/>
+            <w:shd w:val="clear" w:color="auto" w:fill="auto"/>
+          </w:tcPr>
+          <w:p>
+            <w:pPr>
+              <w:pStyle w:val="Default"/>
+              <w:rPr>
+                <w:rFonts w:asciiTheme="minorHAnsi" w:hAnsiTheme="minorHAnsi"/>
+                <w:sz w:val="22"/>
+              </w:rPr>
+            </w:pPr>
+          </w:p>
+        </w:tc>
+      </w:tr>
+      <w:tr>
+        <w:trPr>
+          <w:gridAfter w:val="1"/>
+          <w:wAfter w:w="56" w:type="dxa"/>
+        </w:trPr>
+        <w:tc>
+          <w:tcPr>
+            <w:tcW w:w="2088" w:type="dxa"/>
+            <w:gridSpan w:val="2"/>
+            <w:shd w:val="clear" w:color="auto" w:fill="E6E6E6"/>
+          </w:tcPr>
+          <w:p>
+            <w:pPr>
+              <w:pStyle w:val="Default"/>
+              <w:rPr>
+                <w:rFonts w:asciiTheme="minorHAnsi" w:hAnsiTheme="minorHAnsi"/>
+                <w:sz w:val="22"/>
+              </w:rPr>
+            </w:pPr>
+            <w:r>
+              <w:rPr>
+                <w:rFonts w:asciiTheme="minorHAnsi" w:hAnsiTheme="minorHAnsi"/>
+                <w:sz w:val="22"/>
+              </w:rPr>
+              <w:t>Name of Tester:</w:t>
+            </w:r>
+          </w:p>
+        </w:tc>
+        <w:tc>
+          <w:tcPr>
+            <w:tcW w:w="4140" w:type="dxa"/>
+            <w:gridSpan w:val="6"/>
+            <w:shd w:val="clear" w:color="auto" w:fill="auto"/>
+          </w:tcPr>
+          <w:p>
+            <w:pPr>
+              <w:pStyle w:val="Default"/>
+              <w:rPr>
+                <w:rFonts w:asciiTheme="minorHAnsi" w:hAnsiTheme="minorHAnsi"/>
+                <w:sz w:val="22"/>
+              </w:rPr>
+            </w:pPr>
+          </w:p>
+        </w:tc>
+        <w:tc>
+          <w:tcPr>
+            <w:tcW w:w="1170" w:type="dxa"/>
+            <w:gridSpan w:val="2"/>
+            <w:shd w:val="clear" w:color="auto" w:fill="E6E6E6"/>
+          </w:tcPr>
+          <w:p>
+            <w:pPr>
+              <w:pStyle w:val="Default"/>
+              <w:rPr>
+                <w:rFonts w:asciiTheme="minorHAnsi" w:hAnsiTheme="minorHAnsi"/>
+                <w:sz w:val="22"/>
+              </w:rPr>
+            </w:pPr>
+            <w:r>
+              <w:rPr>
+                <w:rFonts w:asciiTheme="minorHAnsi" w:hAnsiTheme="minorHAnsi"/>
+                <w:sz w:val="22"/>
+              </w:rPr>
+              <w:t>Date:</w:t>
+            </w:r>
+          </w:p>
+        </w:tc>
+        <w:tc>
+          <w:tcPr>
+            <w:tcW w:w="1440" w:type="dxa"/>
+            <w:shd w:val="clear" w:color="auto" w:fill="auto"/>
+          </w:tcPr>
+          <w:p>
+            <w:pPr>
+              <w:pStyle w:val="Default"/>
+              <w:rPr>
+                <w:rFonts w:asciiTheme="minorHAnsi" w:hAnsiTheme="minorHAnsi"/>
+                <w:sz w:val="22"/>
+              </w:rPr>
+            </w:pPr>
+          </w:p>
+        </w:tc>
+      </w:tr>
+      <w:tr>
+        <w:trPr>
+          <w:gridAfter w:val="1"/>
+          <w:wAfter w:w="56" w:type="dxa"/>
+        </w:trPr>
+        <w:tc>
+          <w:tcPr>
+            <w:tcW w:w="2088" w:type="dxa"/>
+            <w:gridSpan w:val="2"/>
+            <w:shd w:val="clear" w:color="auto" w:fill="E6E6E6"/>
+          </w:tcPr>
+          <w:p>
+            <w:pPr>
+              <w:pStyle w:val="Default"/>
+              <w:rPr>
+                <w:rFonts w:asciiTheme="minorHAnsi" w:hAnsiTheme="minorHAnsi"/>
+                <w:sz w:val="22"/>
+              </w:rPr>
+            </w:pPr>
+            <w:r>
+              <w:rPr>
+                <w:rFonts w:asciiTheme="minorHAnsi" w:hAnsiTheme="minorHAnsi"/>
+                <w:sz w:val="22"/>
+              </w:rPr>
+              <w:t xml:space="preserve">Hardware </w:t>
+            </w:r>
+            <w:r>
+              <w:rPr>
+                <w:rFonts w:asciiTheme="minorHAnsi" w:hAnsiTheme="minorHAnsi"/>
+                <w:sz w:val="22"/>
+              </w:rPr>
+              <w:t>Version</w:t>
+            </w:r>
+            <w:r>
+              <w:rPr>
+                <w:rFonts w:asciiTheme="minorHAnsi" w:hAnsiTheme="minorHAnsi"/>
+                <w:sz w:val="22"/>
+              </w:rPr>
+              <w:t>:</w:t>
+            </w:r>
+          </w:p>
+        </w:tc>
+        <w:tc>
+          <w:tcPr>
+            <w:tcW w:w="4140" w:type="dxa"/>
+            <w:gridSpan w:val="6"/>
+            <w:shd w:val="clear" w:color="auto" w:fill="auto"/>
+          </w:tcPr>
+          <w:p>
+            <w:pPr>
+              <w:pStyle w:val="Default"/>
+              <w:rPr>
+                <w:rFonts w:asciiTheme="minorHAnsi" w:hAnsiTheme="minorHAnsi"/>
+                <w:sz w:val="22"/>
+              </w:rPr>
+            </w:pPr>
+            <w:r>
+              <w:rPr>
+                <w:rFonts w:asciiTheme="minorHAnsi" w:hAnsiTheme="minorHAnsi"/>
+                <w:sz w:val="22"/>
+              </w:rPr>
+              <w:t>Board Rev.1, JTAG</w:t>
+            </w:r>
+            <w:r>
+              <w:rPr>
+                <w:rFonts w:asciiTheme="minorHAnsi" w:hAnsiTheme="minorHAnsi"/>
+                <w:sz w:val="22"/>
+              </w:rPr>
+              <w:t xml:space="preserve"> Rev.1</w:t>
+            </w:r>
+          </w:p>
+        </w:tc>
+        <w:tc>
+          <w:tcPr>
+            <w:tcW w:w="1170" w:type="dxa"/>
+            <w:gridSpan w:val="2"/>
+            <w:shd w:val="clear" w:color="auto" w:fill="E6E6E6"/>
+          </w:tcPr>
+          <w:p>
+            <w:pPr>
+              <w:pStyle w:val="Default"/>
+              <w:rPr>
+                <w:rFonts w:asciiTheme="minorHAnsi" w:hAnsiTheme="minorHAnsi"/>
+                <w:sz w:val="22"/>
+              </w:rPr>
+            </w:pPr>
+            <w:r>
+              <w:rPr>
+                <w:rFonts w:asciiTheme="minorHAnsi" w:hAnsiTheme="minorHAnsi"/>
+                <w:sz w:val="22"/>
+              </w:rPr>
+              <w:t>Time:</w:t>
+            </w:r>
+          </w:p>
+        </w:tc>
+        <w:tc>
+          <w:tcPr>
+            <w:tcW w:w="1440" w:type="dxa"/>
+            <w:shd w:val="clear" w:color="auto" w:fill="auto"/>
+          </w:tcPr>
+          <w:p>
+            <w:pPr>
+              <w:pStyle w:val="Default"/>
+              <w:rPr>
+                <w:rFonts w:asciiTheme="minorHAnsi" w:hAnsiTheme="minorHAnsi"/>
+                <w:sz w:val="22"/>
+              </w:rPr>
+            </w:pPr>
+          </w:p>
+        </w:tc>
+      </w:tr>
+      <w:tr>
+        <w:trPr>
+          <w:gridAfter w:val="1"/>
+          <w:wAfter w:w="56" w:type="dxa"/>
+        </w:trPr>
+        <w:tc>
+          <w:tcPr>
+            <w:tcW w:w="2088" w:type="dxa"/>
+            <w:gridSpan w:val="2"/>
+            <w:shd w:val="clear" w:color="auto" w:fill="E6E6E6"/>
+          </w:tcPr>
+          <w:p>
+            <w:pPr>
+              <w:pStyle w:val="Default"/>
+              <w:rPr>
+                <w:rFonts w:asciiTheme="minorHAnsi" w:hAnsiTheme="minorHAnsi"/>
+                <w:sz w:val="22"/>
+              </w:rPr>
+            </w:pPr>
+            <w:r>
+              <w:rPr>
+                <w:rFonts w:asciiTheme="minorHAnsi" w:hAnsiTheme="minorHAnsi"/>
+                <w:sz w:val="22"/>
+              </w:rPr>
+              <w:t>Setup:</w:t>
+            </w:r>
+          </w:p>
+        </w:tc>
+        <w:tc>
+          <w:tcPr>
+            <w:tcW w:w="6750" w:type="dxa"/>
+            <w:gridSpan w:val="9"/>
+            <w:tcBorders>
+              <w:bottom w:val="single" w:sz="4" w:space="0" w:color="000000" w:themeColor="text1"/>
+            </w:tcBorders>
+            <w:shd w:val="clear" w:color="auto" w:fill="auto"/>
+          </w:tcPr>
+          <w:p>
+            <w:pPr>
+              <w:pStyle w:val="Default"/>
+              <w:rPr>
+                <w:rFonts w:asciiTheme="minorHAnsi" w:hAnsiTheme="minorHAnsi"/>
+                <w:sz w:val="22"/>
+              </w:rPr>
+            </w:pPr>
+            <w:r>
+              <w:rPr>
+                <w:rFonts w:asciiTheme="minorHAnsi" w:hAnsiTheme="minorHAnsi"/>
+                <w:sz w:val="22"/>
+              </w:rPr>
+              <w:t>C</w:t>
+            </w:r>
+            <w:r>
+              <w:rPr>
+                <w:rFonts w:asciiTheme="minorHAnsi" w:hAnsiTheme="minorHAnsi"/>
+                <w:sz w:val="22"/>
+              </w:rPr>
+              <w:t>onnect C3</w:t>
+            </w:r>
+            <w:r>
+              <w:rPr>
+                <w:rFonts w:asciiTheme="minorHAnsi" w:hAnsiTheme="minorHAnsi"/>
+                <w:sz w:val="22"/>
+              </w:rPr>
+              <w:t xml:space="preserve"> board on a computer via a JTAG. Compile commands for MCU in the computer and feed in through </w:t>
+            </w:r>
+            <w:r>
+              <w:rPr>
+                <w:rFonts w:asciiTheme="minorHAnsi" w:hAnsiTheme="minorHAnsi"/>
+                <w:sz w:val="22"/>
+              </w:rPr>
+              <w:t xml:space="preserve">the </w:t>
+            </w:r>
+            <w:r>
+              <w:rPr>
+                <w:rFonts w:asciiTheme="minorHAnsi" w:hAnsiTheme="minorHAnsi"/>
+                <w:sz w:val="22"/>
+              </w:rPr>
+              <w:t>JTAG</w:t>
+            </w:r>
+            <w:r>
+              <w:rPr>
+                <w:rFonts w:asciiTheme="minorHAnsi" w:hAnsiTheme="minorHAnsi"/>
+                <w:sz w:val="22"/>
+              </w:rPr>
+              <w:t xml:space="preserve"> connection</w:t>
+            </w:r>
+            <w:r>
+              <w:rPr>
+                <w:rFonts w:asciiTheme="minorHAnsi" w:hAnsiTheme="minorHAnsi"/>
+                <w:sz w:val="22"/>
+              </w:rPr>
+              <w:t xml:space="preserve">. In the C code, use the following </w:t>
+            </w:r>
+            <w:r>
+              <w:rPr>
+                <w:rFonts w:asciiTheme="minorHAnsi" w:hAnsiTheme="minorHAnsi"/>
+                <w:sz w:val="22"/>
+              </w:rPr>
+              <w:t>algorithm to test JTAG to MCU interface.</w:t>
+            </w:r>
+          </w:p>
+        </w:tc>
+      </w:tr>
+      <w:tr>
+        <w:trPr>
+          <w:gridAfter w:val="1"/>
+          <w:wAfter w:w="56" w:type="dxa"/>
+          <w:cantSplit/>
+          <w:trHeight w:val="737"/>
+        </w:trPr>
+        <w:tc>
+          <w:tcPr>
+            <w:tcW w:w="468" w:type="dxa"/>
+            <w:shd w:val="clear" w:color="auto" w:fill="E6E6E6"/>
+            <w:textDirection w:val="tbRl"/>
+          </w:tcPr>
+          <w:p>
+            <w:pPr>
+              <w:pStyle w:val="Default"/>
+              <w:ind w:left="113" w:right="113"/>
+              <w:rPr>
+                <w:rFonts w:asciiTheme="minorHAnsi" w:hAnsiTheme="minorHAnsi"/>
+                <w:sz w:val="22"/>
+              </w:rPr>
+            </w:pPr>
+            <w:r>
+              <w:rPr>
+                <w:rFonts w:asciiTheme="minorHAnsi" w:hAnsiTheme="minorHAnsi"/>
+                <w:sz w:val="22"/>
+              </w:rPr>
+              <w:t>Step</w:t>
+            </w:r>
+          </w:p>
+        </w:tc>
+        <w:tc>
+          <w:tcPr>
+            <w:tcW w:w="1620" w:type="dxa"/>
+            <w:shd w:val="clear" w:color="auto" w:fill="E6E6E6"/>
+          </w:tcPr>
+          <w:p>
+            <w:pPr>
+              <w:pStyle w:val="Default"/>
+              <w:rPr>
+                <w:rFonts w:asciiTheme="minorHAnsi" w:hAnsiTheme="minorHAnsi"/>
+                <w:sz w:val="22"/>
+              </w:rPr>
+            </w:pPr>
+            <w:r>
+              <w:rPr>
+                <w:rFonts w:asciiTheme="minorHAnsi" w:hAnsiTheme="minorHAnsi"/>
+                <w:sz w:val="22"/>
+              </w:rPr>
+              <w:t>Action</w:t>
+            </w:r>
+          </w:p>
+        </w:tc>
+        <w:tc>
+          <w:tcPr>
+            <w:tcW w:w="3150" w:type="dxa"/>
+            <w:shd w:val="clear" w:color="auto" w:fill="E6E6E6"/>
+          </w:tcPr>
+          <w:p>
+            <w:pPr>
+              <w:pStyle w:val="Default"/>
+              <w:rPr>
+                <w:rFonts w:asciiTheme="minorHAnsi" w:hAnsiTheme="minorHAnsi"/>
+                <w:sz w:val="22"/>
+              </w:rPr>
+            </w:pPr>
+            <w:r>
+              <w:rPr>
+                <w:rFonts w:asciiTheme="minorHAnsi" w:hAnsiTheme="minorHAnsi"/>
+                <w:sz w:val="22"/>
+              </w:rPr>
+              <w:t>Expected Result</w:t>
+            </w:r>
+          </w:p>
+        </w:tc>
+        <w:tc>
+          <w:tcPr>
+            <w:tcW w:w="360" w:type="dxa"/>
+            <w:gridSpan w:val="2"/>
+            <w:shd w:val="clear" w:color="auto" w:fill="E6E6E6"/>
+            <w:textDirection w:val="tbRl"/>
+          </w:tcPr>
+          <w:p>
+            <w:pPr>
+              <w:pStyle w:val="Default"/>
+              <w:ind w:left="113" w:right="113"/>
+              <w:rPr>
+                <w:rFonts w:asciiTheme="minorHAnsi" w:hAnsiTheme="minorHAnsi"/>
+                <w:sz w:val="20"/>
+              </w:rPr>
+            </w:pPr>
+            <w:r>
+              <w:rPr>
+                <w:rFonts w:asciiTheme="minorHAnsi" w:hAnsiTheme="minorHAnsi"/>
+                <w:sz w:val="20"/>
+              </w:rPr>
+              <w:t>Pass</w:t>
+            </w:r>
+          </w:p>
+        </w:tc>
+        <w:tc>
+          <w:tcPr>
+            <w:tcW w:w="270" w:type="dxa"/>
+            <w:shd w:val="clear" w:color="auto" w:fill="E6E6E6"/>
+            <w:textDirection w:val="tbRl"/>
+          </w:tcPr>
+          <w:p>
+            <w:pPr>
+              <w:pStyle w:val="Default"/>
+              <w:ind w:left="113" w:right="113"/>
+              <w:rPr>
+                <w:rFonts w:asciiTheme="minorHAnsi" w:hAnsiTheme="minorHAnsi"/>
+                <w:sz w:val="20"/>
+              </w:rPr>
+            </w:pPr>
+            <w:r>
+              <w:rPr>
+                <w:rFonts w:asciiTheme="minorHAnsi" w:hAnsiTheme="minorHAnsi"/>
+                <w:sz w:val="20"/>
+              </w:rPr>
+              <w:t>Fail</w:t>
+            </w:r>
+          </w:p>
+        </w:tc>
+        <w:tc>
+          <w:tcPr>
+            <w:tcW w:w="360" w:type="dxa"/>
+            <w:gridSpan w:val="2"/>
+            <w:shd w:val="clear" w:color="auto" w:fill="E6E6E6"/>
+            <w:textDirection w:val="tbRl"/>
+          </w:tcPr>
+          <w:p>
+            <w:pPr>
+              <w:pStyle w:val="Default"/>
+              <w:ind w:left="113" w:right="113"/>
+              <w:rPr>
+                <w:rFonts w:asciiTheme="minorHAnsi" w:hAnsiTheme="minorHAnsi"/>
+                <w:sz w:val="20"/>
+              </w:rPr>
+            </w:pPr>
+            <w:r>
+              <w:rPr>
+                <w:rFonts w:asciiTheme="minorHAnsi" w:hAnsiTheme="minorHAnsi"/>
+                <w:sz w:val="20"/>
+              </w:rPr>
+              <w:t>N/A</w:t>
+            </w:r>
+          </w:p>
+        </w:tc>
+        <w:tc>
+          <w:tcPr>
+            <w:tcW w:w="2610" w:type="dxa"/>
+            <w:gridSpan w:val="3"/>
+            <w:shd w:val="clear" w:color="auto" w:fill="E6E6E6"/>
+          </w:tcPr>
+          <w:p>
+            <w:pPr>
+              <w:pStyle w:val="Default"/>
+              <w:rPr>
+                <w:rFonts w:asciiTheme="minorHAnsi" w:hAnsiTheme="minorHAnsi"/>
+                <w:sz w:val="22"/>
+              </w:rPr>
+            </w:pPr>
+            <w:r>
+              <w:rPr>
+                <w:rFonts w:asciiTheme="minorHAnsi" w:hAnsiTheme="minorHAnsi"/>
+                <w:sz w:val="22"/>
+              </w:rPr>
+              <w:t>Comments</w:t>
+            </w:r>
+          </w:p>
+        </w:tc>
+      </w:tr>
+      <w:tr>
+        <w:tc>
+          <w:tcPr>
+            <w:tcW w:w="468" w:type="dxa"/>
+            <w:shd w:val="clear" w:color="auto" w:fill="auto"/>
+          </w:tcPr>
+          <w:p>
+            <w:pPr>
+              <w:pStyle w:val="Default"/>
+              <w:rPr>
+                <w:rFonts w:asciiTheme="minorHAnsi" w:hAnsiTheme="minorHAnsi"/>
+                <w:sz w:val="22"/>
+              </w:rPr>
+            </w:pPr>
+            <w:r>
+              <w:rPr>
+                <w:rFonts w:asciiTheme="minorHAnsi" w:hAnsiTheme="minorHAnsi"/>
+                <w:sz w:val="22"/>
+              </w:rPr>
+              <w:t>1</w:t>
+            </w:r>
+          </w:p>
+        </w:tc>
+        <w:tc>
+          <w:tcPr>
+            <w:tcW w:w="1620" w:type="dxa"/>
+            <w:shd w:val="clear" w:color="auto" w:fill="auto"/>
+          </w:tcPr>
+          <w:p>
+            <w:pPr>
+              <w:pStyle w:val="Default"/>
+              <w:rPr>
+                <w:rFonts w:asciiTheme="minorHAnsi" w:hAnsiTheme="minorHAnsi"/>
+                <w:sz w:val="22"/>
+              </w:rPr>
+            </w:pPr>
+            <w:r>
+              <w:rPr>
+                <w:rFonts w:asciiTheme="minorHAnsi" w:hAnsiTheme="minorHAnsi"/>
+                <w:sz w:val="22"/>
+              </w:rPr>
+              <w:t>Read 0x400F_F088 register</w:t>
+            </w:r>
+            <w:r>
+              <w:rPr>
+                <w:rFonts w:asciiTheme="minorHAnsi" w:hAnsiTheme="minorHAnsi"/>
+                <w:sz w:val="22"/>
+              </w:rPr>
+              <w:t xml:space="preserve"> </w:t>
+            </w:r>
+          </w:p>
+        </w:tc>
+        <w:tc>
+          <w:tcPr>
+            <w:tcW w:w="3150" w:type="dxa"/>
+            <w:shd w:val="clear" w:color="auto" w:fill="auto"/>
+          </w:tcPr>
+          <w:p>
+            <w:pPr>
+              <w:pStyle w:val="Default"/>
+              <w:rPr>
+                <w:rFonts w:asciiTheme="minorHAnsi" w:hAnsiTheme="minorHAnsi"/>
+                <w:sz w:val="22"/>
+              </w:rPr>
+            </w:pPr>
+            <w:r>
+              <w:rPr>
+                <w:rFonts w:asciiTheme="minorHAnsi" w:hAnsiTheme="minorHAnsi"/>
+                <w:sz w:val="22"/>
+              </w:rPr>
+              <w:t>We expect to read the content of Port</w:t>
+            </w:r>
+            <w:r>
+              <w:rPr>
+                <w:rFonts w:asciiTheme="minorHAnsi" w:hAnsiTheme="minorHAnsi"/>
+                <w:sz w:val="22"/>
+              </w:rPr>
+              <w:t xml:space="preserve"> C</w:t>
+            </w:r>
+            <w:r>
+              <w:rPr>
+                <w:rFonts w:asciiTheme="minorHAnsi" w:hAnsiTheme="minorHAnsi"/>
+                <w:sz w:val="22"/>
+              </w:rPr>
+              <w:t>lear Output register (GPIOC_PCOR).</w:t>
+            </w:r>
+          </w:p>
+        </w:tc>
+        <w:tc>
+          <w:tcPr>
+            <w:tcW w:w="326" w:type="dxa"/>
+            <w:shd w:val="clear" w:color="auto" w:fill="auto"/>
+          </w:tcPr>
+          <w:p>
+            <w:pPr>
+              <w:pStyle w:val="Default"/>
+              <w:rPr>
+                <w:rFonts w:asciiTheme="minorHAnsi" w:hAnsiTheme="minorHAnsi"/>
+                <w:sz w:val="22"/>
+              </w:rPr>
+            </w:pPr>
+          </w:p>
+        </w:tc>
+        <w:tc>
+          <w:tcPr>
+            <w:tcW w:w="360" w:type="dxa"/>
+            <w:gridSpan w:val="3"/>
+            <w:shd w:val="clear" w:color="auto" w:fill="auto"/>
+          </w:tcPr>
+          <w:p>
+            <w:pPr>
+              <w:pStyle w:val="Default"/>
+              <w:rPr>
+                <w:rFonts w:asciiTheme="minorHAnsi" w:hAnsiTheme="minorHAnsi"/>
+                <w:sz w:val="22"/>
+              </w:rPr>
+            </w:pPr>
+          </w:p>
+        </w:tc>
+        <w:tc>
+          <w:tcPr>
+            <w:tcW w:w="360" w:type="dxa"/>
+            <w:gridSpan w:val="2"/>
+            <w:shd w:val="clear" w:color="auto" w:fill="auto"/>
+          </w:tcPr>
+          <w:p>
+            <w:pPr>
+              <w:pStyle w:val="Default"/>
+              <w:rPr>
+                <w:rFonts w:asciiTheme="minorHAnsi" w:hAnsiTheme="minorHAnsi"/>
+                <w:sz w:val="22"/>
+              </w:rPr>
+            </w:pPr>
+          </w:p>
+        </w:tc>
+        <w:tc>
+          <w:tcPr>
+            <w:tcW w:w="2610" w:type="dxa"/>
+            <w:gridSpan w:val="3"/>
+            <w:shd w:val="clear" w:color="auto" w:fill="auto"/>
+          </w:tcPr>
+          <w:p>
+            <w:pPr>
+              <w:pStyle w:val="Default"/>
+              <w:rPr>
+                <w:rFonts w:asciiTheme="minorHAnsi" w:hAnsiTheme="minorHAnsi"/>
+                <w:sz w:val="22"/>
+              </w:rPr>
+            </w:pPr>
+          </w:p>
+        </w:tc>
+      </w:tr>
+      <w:tr>
+        <w:tc>
+          <w:tcPr>
+            <w:tcW w:w="468" w:type="dxa"/>
+            <w:shd w:val="clear" w:color="auto" w:fill="auto"/>
+          </w:tcPr>
+          <w:p>
+            <w:pPr>
+              <w:pStyle w:val="Default"/>
+              <w:rPr>
+                <w:rFonts w:asciiTheme="minorHAnsi" w:hAnsiTheme="minorHAnsi"/>
+                <w:sz w:val="22"/>
+              </w:rPr>
+            </w:pPr>
+            <w:r>
+              <w:rPr>
+                <w:rFonts w:asciiTheme="minorHAnsi" w:hAnsiTheme="minorHAnsi"/>
+                <w:sz w:val="22"/>
+              </w:rPr>
+              <w:t>2</w:t>
+            </w:r>
+          </w:p>
+        </w:tc>
+        <w:tc>
+          <w:tcPr>
+            <w:tcW w:w="1620" w:type="dxa"/>
+            <w:shd w:val="clear" w:color="auto" w:fill="auto"/>
+          </w:tcPr>
+          <w:p>
+            <w:pPr>
+              <w:pStyle w:val="Default"/>
+              <w:rPr>
+                <w:rFonts w:asciiTheme="minorHAnsi" w:hAnsiTheme="minorHAnsi"/>
+                <w:sz w:val="22"/>
+              </w:rPr>
+            </w:pPr>
+            <w:r>
+              <w:rPr>
+                <w:rFonts w:asciiTheme="minorHAnsi" w:hAnsiTheme="minorHAnsi"/>
+                <w:sz w:val="22"/>
+              </w:rPr>
+              <w:t>Write 0x2h to 0x400F_F088 register</w:t>
+            </w:r>
+          </w:p>
+        </w:tc>
+        <w:tc>
+          <w:tcPr>
+            <w:tcW w:w="3150" w:type="dxa"/>
+            <w:shd w:val="clear" w:color="auto" w:fill="auto"/>
+          </w:tcPr>
+          <w:p>
+            <w:pPr>
+              <w:pStyle w:val="Default"/>
+              <w:rPr>
+                <w:rFonts w:asciiTheme="minorHAnsi" w:hAnsiTheme="minorHAnsi"/>
+                <w:sz w:val="22"/>
+              </w:rPr>
+            </w:pPr>
+            <w:r>
+              <w:rPr>
+                <w:rFonts w:asciiTheme="minorHAnsi" w:hAnsiTheme="minorHAnsi"/>
+                <w:sz w:val="22"/>
+              </w:rPr>
+              <w:t xml:space="preserve">We expect to </w:t>
+            </w:r>
+            <w:r>
+              <w:rPr>
+                <w:rFonts w:asciiTheme="minorHAnsi" w:hAnsiTheme="minorHAnsi"/>
+                <w:sz w:val="22"/>
+              </w:rPr>
+              <w:t>reset the PTC1 port through this operation</w:t>
+            </w:r>
+          </w:p>
+        </w:tc>
+        <w:tc>
+          <w:tcPr>
+            <w:tcW w:w="326" w:type="dxa"/>
+            <w:shd w:val="clear" w:color="auto" w:fill="auto"/>
+          </w:tcPr>
+          <w:p>
+            <w:pPr>
+              <w:pStyle w:val="Default"/>
+              <w:rPr>
+                <w:rFonts w:asciiTheme="minorHAnsi" w:hAnsiTheme="minorHAnsi"/>
+                <w:sz w:val="22"/>
+              </w:rPr>
+            </w:pPr>
+          </w:p>
+        </w:tc>
+        <w:tc>
+          <w:tcPr>
+            <w:tcW w:w="360" w:type="dxa"/>
+            <w:gridSpan w:val="3"/>
+            <w:shd w:val="clear" w:color="auto" w:fill="auto"/>
+          </w:tcPr>
+          <w:p>
+            <w:pPr>
+              <w:pStyle w:val="Default"/>
+              <w:rPr>
+                <w:rFonts w:asciiTheme="minorHAnsi" w:hAnsiTheme="minorHAnsi"/>
+                <w:sz w:val="22"/>
+              </w:rPr>
+            </w:pPr>
+          </w:p>
+        </w:tc>
+        <w:tc>
+          <w:tcPr>
+            <w:tcW w:w="360" w:type="dxa"/>
+            <w:gridSpan w:val="2"/>
+            <w:shd w:val="clear" w:color="auto" w:fill="auto"/>
+          </w:tcPr>
+          <w:p>
+            <w:pPr>
+              <w:pStyle w:val="Default"/>
+              <w:rPr>
+                <w:rFonts w:asciiTheme="minorHAnsi" w:hAnsiTheme="minorHAnsi"/>
+                <w:sz w:val="22"/>
+              </w:rPr>
+            </w:pPr>
+          </w:p>
+        </w:tc>
+        <w:tc>
+          <w:tcPr>
+            <w:tcW w:w="2610" w:type="dxa"/>
+            <w:gridSpan w:val="3"/>
+            <w:shd w:val="clear" w:color="auto" w:fill="auto"/>
+          </w:tcPr>
+          <w:p>
+            <w:pPr>
+              <w:pStyle w:val="Default"/>
+              <w:rPr>
+                <w:rFonts w:asciiTheme="minorHAnsi" w:hAnsiTheme="minorHAnsi"/>
+                <w:sz w:val="22"/>
+              </w:rPr>
+            </w:pPr>
+          </w:p>
+        </w:tc>
+      </w:tr>
+      <w:tr>
+        <w:tc>
+          <w:tcPr>
+            <w:tcW w:w="468" w:type="dxa"/>
+            <w:shd w:val="clear" w:color="auto" w:fill="auto"/>
+          </w:tcPr>
+          <w:p>
+            <w:pPr>
+              <w:pStyle w:val="Default"/>
+              <w:rPr>
+                <w:rFonts w:asciiTheme="minorHAnsi" w:hAnsiTheme="minorHAnsi"/>
+                <w:sz w:val="22"/>
+              </w:rPr>
+            </w:pPr>
+            <w:r>
+              <w:rPr>
+                <w:rFonts w:asciiTheme="minorHAnsi" w:hAnsiTheme="minorHAnsi"/>
+                <w:sz w:val="22"/>
+              </w:rPr>
+              <w:t>3</w:t>
+            </w:r>
+          </w:p>
+        </w:tc>
+        <w:tc>
+          <w:tcPr>
+            <w:tcW w:w="1620" w:type="dxa"/>
+            <w:shd w:val="clear" w:color="auto" w:fill="auto"/>
+          </w:tcPr>
+          <w:p>
+            <w:pPr>
+              <w:pStyle w:val="Default"/>
+              <w:rPr>
+                <w:rFonts w:asciiTheme="minorHAnsi" w:hAnsiTheme="minorHAnsi"/>
+                <w:sz w:val="22"/>
+              </w:rPr>
+            </w:pPr>
+            <w:r>
+              <w:rPr>
+                <w:rFonts w:asciiTheme="minorHAnsi" w:hAnsiTheme="minorHAnsi"/>
+                <w:sz w:val="22"/>
+              </w:rPr>
+              <w:t>Read 0x400F_F090 register</w:t>
+            </w:r>
+            <w:r>
+              <w:rPr>
+                <w:rFonts w:asciiTheme="minorHAnsi" w:hAnsiTheme="minorHAnsi"/>
+                <w:sz w:val="22"/>
+              </w:rPr>
+              <w:t xml:space="preserve"> </w:t>
+            </w:r>
+          </w:p>
+        </w:tc>
+        <w:tc>
+          <w:tcPr>
+            <w:tcW w:w="3150" w:type="dxa"/>
+            <w:shd w:val="clear" w:color="auto" w:fill="auto"/>
+          </w:tcPr>
+          <w:p>
+            <w:pPr>
+              <w:pStyle w:val="Default"/>
+              <w:rPr>
+                <w:rFonts w:asciiTheme="minorHAnsi" w:hAnsiTheme="minorHAnsi"/>
+                <w:sz w:val="22"/>
+              </w:rPr>
+            </w:pPr>
+            <w:r>
+              <w:rPr>
+                <w:rFonts w:asciiTheme="minorHAnsi" w:hAnsiTheme="minorHAnsi"/>
+                <w:sz w:val="22"/>
+              </w:rPr>
+              <w:t xml:space="preserve">It should give </w:t>
+            </w:r>
+            <w:r>
+              <w:rPr>
+                <w:rFonts w:asciiTheme="minorHAnsi" w:hAnsiTheme="minorHAnsi"/>
+                <w:sz w:val="22"/>
+              </w:rPr>
+              <w:t xml:space="preserve">us a pointer to the beginning of </w:t>
+            </w:r>
+            <w:r>
+              <w:rPr>
+                <w:rFonts w:asciiTheme="minorHAnsi" w:hAnsiTheme="minorHAnsi"/>
+                <w:sz w:val="22"/>
+              </w:rPr>
+              <w:t>Port Data Direction Register (GPIOC_PDDR)</w:t>
+            </w:r>
+          </w:p>
+        </w:tc>
+        <w:tc>
+          <w:tcPr>
+            <w:tcW w:w="326" w:type="dxa"/>
+            <w:shd w:val="clear" w:color="auto" w:fill="auto"/>
+          </w:tcPr>
+          <w:p>
+            <w:pPr>
+              <w:pStyle w:val="Default"/>
+              <w:rPr>
+                <w:rFonts w:asciiTheme="minorHAnsi" w:hAnsiTheme="minorHAnsi"/>
+                <w:sz w:val="22"/>
+              </w:rPr>
+            </w:pPr>
+          </w:p>
+        </w:tc>
+        <w:tc>
+          <w:tcPr>
+            <w:tcW w:w="360" w:type="dxa"/>
+            <w:gridSpan w:val="3"/>
+            <w:shd w:val="clear" w:color="auto" w:fill="auto"/>
+          </w:tcPr>
+          <w:p>
+            <w:pPr>
+              <w:pStyle w:val="Default"/>
+              <w:rPr>
+                <w:rFonts w:asciiTheme="minorHAnsi" w:hAnsiTheme="minorHAnsi"/>
+                <w:sz w:val="22"/>
+              </w:rPr>
+            </w:pPr>
+          </w:p>
+        </w:tc>
+        <w:tc>
+          <w:tcPr>
+            <w:tcW w:w="360" w:type="dxa"/>
+            <w:gridSpan w:val="2"/>
+            <w:shd w:val="clear" w:color="auto" w:fill="auto"/>
+          </w:tcPr>
+          <w:p>
+            <w:pPr>
+              <w:pStyle w:val="Default"/>
+              <w:rPr>
+                <w:rFonts w:asciiTheme="minorHAnsi" w:hAnsiTheme="minorHAnsi"/>
+                <w:sz w:val="22"/>
+              </w:rPr>
+            </w:pPr>
+          </w:p>
+        </w:tc>
+        <w:tc>
+          <w:tcPr>
+            <w:tcW w:w="2610" w:type="dxa"/>
+            <w:gridSpan w:val="3"/>
+            <w:shd w:val="clear" w:color="auto" w:fill="auto"/>
+          </w:tcPr>
+          <w:p>
+            <w:pPr>
+              <w:pStyle w:val="Default"/>
+              <w:rPr>
+                <w:rFonts w:asciiTheme="minorHAnsi" w:hAnsiTheme="minorHAnsi"/>
+                <w:sz w:val="22"/>
+              </w:rPr>
+            </w:pPr>
+          </w:p>
+        </w:tc>
+      </w:tr>
+      <w:tr>
+        <w:tc>
+          <w:tcPr>
+            <w:tcW w:w="468" w:type="dxa"/>
+            <w:tcBorders>
+              <w:bottom w:val="single" w:sz="4" w:space="0" w:color="000000" w:themeColor="text1"/>
+            </w:tcBorders>
+            <w:shd w:val="clear" w:color="auto" w:fill="auto"/>
+          </w:tcPr>
+          <w:p>
+            <w:pPr>
+              <w:pStyle w:val="Default"/>
+              <w:rPr>
+                <w:rFonts w:asciiTheme="minorHAnsi" w:hAnsiTheme="minorHAnsi"/>
+                <w:sz w:val="22"/>
+              </w:rPr>
+            </w:pPr>
+            <w:r>
+              <w:rPr>
+                <w:rFonts w:asciiTheme="minorHAnsi" w:hAnsiTheme="minorHAnsi"/>
+                <w:sz w:val="22"/>
+              </w:rPr>
+              <w:t>4</w:t>
+            </w:r>
+          </w:p>
+        </w:tc>
+        <w:tc>
+          <w:tcPr>
+            <w:tcW w:w="1620" w:type="dxa"/>
+            <w:tcBorders>
+              <w:bottom w:val="single" w:sz="4" w:space="0" w:color="000000" w:themeColor="text1"/>
+            </w:tcBorders>
+            <w:shd w:val="clear" w:color="auto" w:fill="auto"/>
+          </w:tcPr>
+          <w:p>
+            <w:pPr>
+              <w:pStyle w:val="Default"/>
+              <w:rPr>
+                <w:rFonts w:asciiTheme="minorHAnsi" w:hAnsiTheme="minorHAnsi"/>
+                <w:sz w:val="22"/>
+              </w:rPr>
+            </w:pPr>
+            <w:r>
+              <w:rPr>
+                <w:rFonts w:asciiTheme="minorHAnsi" w:hAnsiTheme="minorHAnsi"/>
+                <w:sz w:val="22"/>
+              </w:rPr>
+              <w:t>Write 0x2h to</w:t>
+            </w:r>
+          </w:p>
+          <w:p>
+            <w:pPr>
+              <w:pStyle w:val="Default"/>
+              <w:rPr>
+                <w:rFonts w:asciiTheme="minorHAnsi" w:hAnsiTheme="minorHAnsi"/>
+                <w:sz w:val="22"/>
+              </w:rPr>
+            </w:pPr>
+            <w:r>
+              <w:rPr>
+                <w:rFonts w:asciiTheme="minorHAnsi" w:hAnsiTheme="minorHAnsi"/>
+                <w:sz w:val="22"/>
+              </w:rPr>
+              <w:t>0x400F_F090 register</w:t>
+            </w:r>
+          </w:p>
+        </w:tc>
+        <w:tc>
+          <w:tcPr>
+            <w:tcW w:w="3150" w:type="dxa"/>
+            <w:tcBorders>
+              <w:bottom w:val="single" w:sz="4" w:space="0" w:color="000000" w:themeColor="text1"/>
+            </w:tcBorders>
+            <w:shd w:val="clear" w:color="auto" w:fill="auto"/>
+          </w:tcPr>
+          <w:p>
+            <w:pPr>
+              <w:pStyle w:val="Default"/>
+              <w:rPr>
+                <w:rFonts w:asciiTheme="minorHAnsi" w:hAnsiTheme="minorHAnsi"/>
+                <w:sz w:val="22"/>
+              </w:rPr>
+            </w:pPr>
+            <w:r>
+              <w:rPr>
+                <w:rFonts w:asciiTheme="minorHAnsi" w:hAnsiTheme="minorHAnsi"/>
+                <w:sz w:val="22"/>
+              </w:rPr>
+              <w:t>Writing 0x2h to GPIOC_PDDR register should set PTC1 port as an output</w:t>
+            </w:r>
+            <w:r>
+              <w:rPr>
+                <w:rFonts w:asciiTheme="minorHAnsi" w:hAnsiTheme="minorHAnsi"/>
+                <w:sz w:val="22"/>
+              </w:rPr>
+              <w:t xml:space="preserve"> internally.</w:t>
+            </w:r>
+          </w:p>
+        </w:tc>
+        <w:tc>
+          <w:tcPr>
+            <w:tcW w:w="326" w:type="dxa"/>
+            <w:shd w:val="clear" w:color="auto" w:fill="auto"/>
+          </w:tcPr>
+          <w:p>
+            <w:pPr>
+              <w:pStyle w:val="Default"/>
+              <w:rPr>
+                <w:rFonts w:asciiTheme="minorHAnsi" w:hAnsiTheme="minorHAnsi"/>
+                <w:sz w:val="22"/>
+              </w:rPr>
+            </w:pPr>
+          </w:p>
+        </w:tc>
+        <w:tc>
+          <w:tcPr>
+            <w:tcW w:w="360" w:type="dxa"/>
+            <w:gridSpan w:val="3"/>
+            <w:shd w:val="clear" w:color="auto" w:fill="auto"/>
+          </w:tcPr>
+          <w:p>
+            <w:pPr>
+              <w:pStyle w:val="Default"/>
+              <w:rPr>
+                <w:rFonts w:asciiTheme="minorHAnsi" w:hAnsiTheme="minorHAnsi"/>
+                <w:sz w:val="22"/>
+              </w:rPr>
+            </w:pPr>
+          </w:p>
+        </w:tc>
+        <w:tc>
+          <w:tcPr>
+            <w:tcW w:w="360" w:type="dxa"/>
+            <w:gridSpan w:val="2"/>
+            <w:shd w:val="clear" w:color="auto" w:fill="auto"/>
+          </w:tcPr>
+          <w:p>
+            <w:pPr>
+              <w:pStyle w:val="Default"/>
+              <w:rPr>
+                <w:rFonts w:asciiTheme="minorHAnsi" w:hAnsiTheme="minorHAnsi"/>
+                <w:sz w:val="22"/>
+              </w:rPr>
+            </w:pPr>
+          </w:p>
+        </w:tc>
+        <w:tc>
+          <w:tcPr>
+            <w:tcW w:w="2610" w:type="dxa"/>
+            <w:gridSpan w:val="3"/>
+            <w:shd w:val="clear" w:color="auto" w:fill="auto"/>
+          </w:tcPr>
+          <w:p>
+            <w:pPr>
+              <w:pStyle w:val="Default"/>
+              <w:rPr>
+                <w:rFonts w:asciiTheme="minorHAnsi" w:hAnsiTheme="minorHAnsi"/>
+                <w:sz w:val="22"/>
+              </w:rPr>
+            </w:pPr>
+          </w:p>
+        </w:tc>
+      </w:tr>
+      <w:tr>
+        <w:tc>
+          <w:tcPr>
+            <w:tcW w:w="468" w:type="dxa"/>
+            <w:tcBorders>
+              <w:bottom w:val="single" w:sz="4" w:space="0" w:color="000000" w:themeColor="text1"/>
+            </w:tcBorders>
+            <w:shd w:val="clear" w:color="auto" w:fill="auto"/>
+          </w:tcPr>
+          <w:p>
+            <w:pPr>
+              <w:pStyle w:val="Default"/>
+              <w:rPr>
+                <w:rFonts w:asciiTheme="minorHAnsi" w:hAnsiTheme="minorHAnsi"/>
+                <w:sz w:val="22"/>
+              </w:rPr>
+            </w:pPr>
+            <w:r>
+              <w:rPr>
+                <w:rFonts w:asciiTheme="minorHAnsi" w:hAnsiTheme="minorHAnsi"/>
+                <w:sz w:val="22"/>
+              </w:rPr>
+              <w:t>5</w:t>
+            </w:r>
+          </w:p>
+        </w:tc>
+        <w:tc>
+          <w:tcPr>
+            <w:tcW w:w="1620" w:type="dxa"/>
+            <w:tcBorders>
+              <w:bottom w:val="single" w:sz="4" w:space="0" w:color="000000" w:themeColor="text1"/>
+            </w:tcBorders>
+            <w:shd w:val="clear" w:color="auto" w:fill="auto"/>
+          </w:tcPr>
+          <w:p>
+            <w:pPr>
+              <w:pStyle w:val="Default"/>
+              <w:rPr>
+                <w:rFonts w:asciiTheme="minorHAnsi" w:hAnsiTheme="minorHAnsi"/>
+                <w:sz w:val="22"/>
+              </w:rPr>
+            </w:pPr>
+            <w:r>
+              <w:rPr>
+                <w:rFonts w:asciiTheme="minorHAnsi" w:hAnsiTheme="minorHAnsi"/>
+                <w:sz w:val="22"/>
+              </w:rPr>
+              <w:t>Read 0x400F_F084</w:t>
+            </w:r>
+          </w:p>
+          <w:p>
+            <w:pPr>
+              <w:pStyle w:val="Default"/>
+              <w:rPr>
+                <w:rFonts w:asciiTheme="minorHAnsi" w:hAnsiTheme="minorHAnsi"/>
+                <w:sz w:val="22"/>
+              </w:rPr>
+            </w:pPr>
+            <w:r>
+              <w:rPr>
+                <w:rFonts w:asciiTheme="minorHAnsi" w:hAnsiTheme="minorHAnsi"/>
+                <w:sz w:val="22"/>
+              </w:rPr>
+              <w:t>Register</w:t>
+            </w:r>
+          </w:p>
+        </w:tc>
+        <w:tc>
+          <w:tcPr>
+            <w:tcW w:w="3150" w:type="dxa"/>
+            <w:tcBorders>
+              <w:bottom w:val="single" w:sz="4" w:space="0" w:color="000000" w:themeColor="text1"/>
+            </w:tcBorders>
+            <w:shd w:val="clear" w:color="auto" w:fill="auto"/>
+          </w:tcPr>
+          <w:p>
+            <w:pPr>
+              <w:pStyle w:val="Default"/>
+              <w:rPr>
+                <w:rFonts w:asciiTheme="minorHAnsi" w:hAnsiTheme="minorHAnsi"/>
+                <w:sz w:val="22"/>
+              </w:rPr>
+            </w:pPr>
+            <w:r>
+              <w:rPr>
+                <w:rFonts w:asciiTheme="minorHAnsi" w:hAnsiTheme="minorHAnsi"/>
+                <w:sz w:val="22"/>
+              </w:rPr>
+              <w:t xml:space="preserve">It should give us </w:t>
+            </w:r>
+            <w:r>
+              <w:rPr>
+                <w:rFonts w:asciiTheme="minorHAnsi" w:hAnsiTheme="minorHAnsi"/>
+                <w:sz w:val="22"/>
+              </w:rPr>
+              <w:t>an access to read the content of</w:t>
+            </w:r>
+            <w:r>
+              <w:rPr>
+                <w:rFonts w:asciiTheme="minorHAnsi" w:hAnsiTheme="minorHAnsi"/>
+                <w:sz w:val="22"/>
+              </w:rPr>
+              <w:t xml:space="preserve"> </w:t>
+            </w:r>
+            <w:r>
+              <w:rPr>
+                <w:rFonts w:asciiTheme="minorHAnsi" w:hAnsiTheme="minorHAnsi"/>
+                <w:sz w:val="22"/>
+              </w:rPr>
+              <w:t>Port Set Output R</w:t>
+            </w:r>
+            <w:r>
+              <w:rPr>
+                <w:rFonts w:asciiTheme="minorHAnsi" w:hAnsiTheme="minorHAnsi"/>
+                <w:sz w:val="22"/>
+              </w:rPr>
+              <w:t>egister</w:t>
+            </w:r>
+            <w:r>
+              <w:rPr>
+                <w:rFonts w:asciiTheme="minorHAnsi" w:hAnsiTheme="minorHAnsi"/>
+                <w:sz w:val="22"/>
+              </w:rPr>
+              <w:t xml:space="preserve"> (</w:t>
+            </w:r>
+            <w:r>
+              <w:rPr>
+                <w:rFonts w:asciiTheme="minorHAnsi" w:hAnsiTheme="minorHAnsi"/>
+                <w:sz w:val="22"/>
+              </w:rPr>
+              <w:t>GPIOC_PSOR)</w:t>
+            </w:r>
+            <w:r>
+              <w:rPr>
+                <w:rFonts w:asciiTheme="minorHAnsi" w:hAnsiTheme="minorHAnsi"/>
+                <w:sz w:val="22"/>
+              </w:rPr>
+              <w:t>.</w:t>
+            </w:r>
+          </w:p>
+        </w:tc>
+        <w:tc>
+          <w:tcPr>
+            <w:tcW w:w="326" w:type="dxa"/>
+            <w:shd w:val="clear" w:color="auto" w:fill="auto"/>
+          </w:tcPr>
+          <w:p>
+            <w:pPr>
+              <w:pStyle w:val="Default"/>
+              <w:rPr>
+                <w:rFonts w:asciiTheme="minorHAnsi" w:hAnsiTheme="minorHAnsi"/>
+                <w:sz w:val="22"/>
+              </w:rPr>
+            </w:pPr>
+          </w:p>
+        </w:tc>
+        <w:tc>
+          <w:tcPr>
+            <w:tcW w:w="360" w:type="dxa"/>
+            <w:gridSpan w:val="3"/>
+            <w:shd w:val="clear" w:color="auto" w:fill="auto"/>
+          </w:tcPr>
+          <w:p>
+            <w:pPr>
+              <w:pStyle w:val="Default"/>
+              <w:rPr>
+                <w:rFonts w:asciiTheme="minorHAnsi" w:hAnsiTheme="minorHAnsi"/>
+                <w:sz w:val="22"/>
+              </w:rPr>
+            </w:pPr>
+          </w:p>
+        </w:tc>
+        <w:tc>
+          <w:tcPr>
+            <w:tcW w:w="360" w:type="dxa"/>
+            <w:gridSpan w:val="2"/>
+            <w:shd w:val="clear" w:color="auto" w:fill="auto"/>
+          </w:tcPr>
+          <w:p>
+            <w:pPr>
+              <w:pStyle w:val="Default"/>
+              <w:rPr>
+                <w:rFonts w:asciiTheme="minorHAnsi" w:hAnsiTheme="minorHAnsi"/>
+                <w:sz w:val="22"/>
+              </w:rPr>
+            </w:pPr>
+          </w:p>
+        </w:tc>
+        <w:tc>
+          <w:tcPr>
+            <w:tcW w:w="2610" w:type="dxa"/>
+            <w:gridSpan w:val="3"/>
+            <w:shd w:val="clear" w:color="auto" w:fill="auto"/>
+          </w:tcPr>
+          <w:p>
+            <w:pPr>
+              <w:pStyle w:val="Default"/>
+              <w:rPr>
+                <w:rFonts w:asciiTheme="minorHAnsi" w:hAnsiTheme="minorHAnsi"/>
+                <w:sz w:val="22"/>
+              </w:rPr>
+            </w:pPr>
+          </w:p>
+        </w:tc>
+      </w:tr>
+      <w:tr>
+        <w:tc>
+          <w:tcPr>
+            <w:tcW w:w="468" w:type="dxa"/>
+            <w:tcBorders>
+              <w:bottom w:val="single" w:sz="4" w:space="0" w:color="000000" w:themeColor="text1"/>
+            </w:tcBorders>
+            <w:shd w:val="clear" w:color="auto" w:fill="auto"/>
+          </w:tcPr>
+          <w:p>
+            <w:pPr>
+              <w:pStyle w:val="Default"/>
+              <w:rPr>
+                <w:rFonts w:asciiTheme="minorHAnsi" w:hAnsiTheme="minorHAnsi"/>
+                <w:sz w:val="22"/>
+              </w:rPr>
+            </w:pPr>
+            <w:r>
+              <w:rPr>
+                <w:rFonts w:asciiTheme="minorHAnsi" w:hAnsiTheme="minorHAnsi"/>
+                <w:sz w:val="22"/>
+              </w:rPr>
+              <w:t>6</w:t>
+            </w:r>
+          </w:p>
+        </w:tc>
+        <w:tc>
+          <w:tcPr>
+            <w:tcW w:w="1620" w:type="dxa"/>
+            <w:tcBorders>
+              <w:bottom w:val="single" w:sz="4" w:space="0" w:color="000000" w:themeColor="text1"/>
+            </w:tcBorders>
+            <w:shd w:val="clear" w:color="auto" w:fill="auto"/>
+          </w:tcPr>
+          <w:p>
+            <w:pPr>
+              <w:pStyle w:val="Default"/>
+              <w:rPr>
+                <w:rFonts w:asciiTheme="minorHAnsi" w:hAnsiTheme="minorHAnsi"/>
+                <w:sz w:val="22"/>
+              </w:rPr>
+            </w:pPr>
+            <w:r>
+              <w:rPr>
+                <w:rFonts w:asciiTheme="minorHAnsi" w:hAnsiTheme="minorHAnsi"/>
+                <w:sz w:val="22"/>
+              </w:rPr>
+              <w:t xml:space="preserve">Write 0x2h to </w:t>
+            </w:r>
+            <w:r>
+              <w:rPr>
+                <w:rFonts w:asciiTheme="minorHAnsi" w:hAnsiTheme="minorHAnsi"/>
+                <w:sz w:val="22"/>
+              </w:rPr>
+              <w:lastRenderedPageBreak/>
+              <w:t>0x400F_F084</w:t>
+            </w:r>
+          </w:p>
+          <w:p>
+            <w:pPr>
+              <w:pStyle w:val="Default"/>
+              <w:rPr>
+                <w:rFonts w:asciiTheme="minorHAnsi" w:hAnsiTheme="minorHAnsi"/>
+                <w:sz w:val="22"/>
+              </w:rPr>
+            </w:pPr>
+            <w:r>
+              <w:rPr>
+                <w:rFonts w:asciiTheme="minorHAnsi" w:hAnsiTheme="minorHAnsi"/>
+                <w:sz w:val="22"/>
+              </w:rPr>
+              <w:t>Register</w:t>
+            </w:r>
+          </w:p>
+        </w:tc>
+        <w:tc>
+          <w:tcPr>
+            <w:tcW w:w="3150" w:type="dxa"/>
+            <w:tcBorders>
+              <w:bottom w:val="single" w:sz="4" w:space="0" w:color="000000" w:themeColor="text1"/>
+            </w:tcBorders>
+            <w:shd w:val="clear" w:color="auto" w:fill="auto"/>
+          </w:tcPr>
+          <w:p>
+            <w:pPr>
+              <w:pStyle w:val="Default"/>
+              <w:rPr>
+                <w:rFonts w:asciiTheme="minorHAnsi" w:hAnsiTheme="minorHAnsi"/>
+                <w:sz w:val="22"/>
+              </w:rPr>
+            </w:pPr>
+            <w:r>
+              <w:rPr>
+                <w:rFonts w:asciiTheme="minorHAnsi" w:hAnsiTheme="minorHAnsi"/>
+                <w:sz w:val="22"/>
+              </w:rPr>
+              <w:lastRenderedPageBreak/>
+              <w:t xml:space="preserve">This action should set the </w:t>
+            </w:r>
+            <w:r>
+              <w:rPr>
+                <w:rFonts w:asciiTheme="minorHAnsi" w:hAnsiTheme="minorHAnsi"/>
+                <w:sz w:val="22"/>
+              </w:rPr>
+              <w:lastRenderedPageBreak/>
+              <w:t>content of PTC1 pin go high</w:t>
+            </w:r>
+          </w:p>
+        </w:tc>
+        <w:tc>
+          <w:tcPr>
+            <w:tcW w:w="326" w:type="dxa"/>
+            <w:shd w:val="clear" w:color="auto" w:fill="auto"/>
+          </w:tcPr>
+          <w:p>
+            <w:pPr>
+              <w:pStyle w:val="Default"/>
+              <w:rPr>
+                <w:rFonts w:asciiTheme="minorHAnsi" w:hAnsiTheme="minorHAnsi"/>
+                <w:sz w:val="22"/>
+              </w:rPr>
+            </w:pPr>
+          </w:p>
+        </w:tc>
+        <w:tc>
+          <w:tcPr>
+            <w:tcW w:w="360" w:type="dxa"/>
+            <w:gridSpan w:val="3"/>
+            <w:shd w:val="clear" w:color="auto" w:fill="auto"/>
+          </w:tcPr>
+          <w:p>
+            <w:pPr>
+              <w:pStyle w:val="Default"/>
+              <w:rPr>
+                <w:rFonts w:asciiTheme="minorHAnsi" w:hAnsiTheme="minorHAnsi"/>
+                <w:sz w:val="22"/>
+              </w:rPr>
+            </w:pPr>
+          </w:p>
+        </w:tc>
+        <w:tc>
+          <w:tcPr>
+            <w:tcW w:w="360" w:type="dxa"/>
+            <w:gridSpan w:val="2"/>
+            <w:shd w:val="clear" w:color="auto" w:fill="auto"/>
+          </w:tcPr>
+          <w:p>
+            <w:pPr>
+              <w:pStyle w:val="Default"/>
+              <w:rPr>
+                <w:rFonts w:asciiTheme="minorHAnsi" w:hAnsiTheme="minorHAnsi"/>
+                <w:sz w:val="22"/>
+              </w:rPr>
+            </w:pPr>
+          </w:p>
+        </w:tc>
+        <w:tc>
+          <w:tcPr>
+            <w:tcW w:w="2610" w:type="dxa"/>
+            <w:gridSpan w:val="3"/>
+            <w:shd w:val="clear" w:color="auto" w:fill="auto"/>
+          </w:tcPr>
+          <w:p>
+            <w:pPr>
+              <w:pStyle w:val="Default"/>
+              <w:rPr>
+                <w:rFonts w:asciiTheme="minorHAnsi" w:hAnsiTheme="minorHAnsi"/>
+                <w:sz w:val="22"/>
+              </w:rPr>
+            </w:pPr>
+          </w:p>
+        </w:tc>
+      </w:tr>
+      <w:tr>
+        <w:tc>
+          <w:tcPr>
+            <w:tcW w:w="468" w:type="dxa"/>
+            <w:tcBorders>
+              <w:bottom w:val="single" w:sz="4" w:space="0" w:color="000000" w:themeColor="text1"/>
+            </w:tcBorders>
+            <w:shd w:val="clear" w:color="auto" w:fill="auto"/>
+          </w:tcPr>
+          <w:p>
+            <w:pPr>
+              <w:pStyle w:val="Default"/>
+              <w:rPr>
+                <w:rFonts w:asciiTheme="minorHAnsi" w:hAnsiTheme="minorHAnsi"/>
+                <w:sz w:val="22"/>
+              </w:rPr>
+            </w:pPr>
+            <w:r>
+              <w:rPr>
+                <w:rFonts w:asciiTheme="minorHAnsi" w:hAnsiTheme="minorHAnsi"/>
+                <w:sz w:val="22"/>
+              </w:rPr>
+              <w:lastRenderedPageBreak/>
+              <w:t xml:space="preserve">7 </w:t>
+            </w:r>
+          </w:p>
+        </w:tc>
+        <w:tc>
+          <w:tcPr>
+            <w:tcW w:w="1620" w:type="dxa"/>
+            <w:tcBorders>
+              <w:bottom w:val="single" w:sz="4" w:space="0" w:color="000000" w:themeColor="text1"/>
+            </w:tcBorders>
+            <w:shd w:val="clear" w:color="auto" w:fill="auto"/>
+          </w:tcPr>
+          <w:p>
+            <w:pPr>
+              <w:pStyle w:val="Default"/>
+              <w:rPr>
+                <w:rFonts w:asciiTheme="minorHAnsi" w:hAnsiTheme="minorHAnsi"/>
+                <w:sz w:val="22"/>
+              </w:rPr>
+            </w:pPr>
+            <w:r>
+              <w:rPr>
+                <w:rFonts w:asciiTheme="minorHAnsi" w:hAnsiTheme="minorHAnsi"/>
+                <w:sz w:val="22"/>
+              </w:rPr>
+              <w:t>Read 0x4000F_F080</w:t>
+            </w:r>
+          </w:p>
+          <w:p>
+            <w:pPr>
+              <w:pStyle w:val="Default"/>
+              <w:rPr>
+                <w:rFonts w:asciiTheme="minorHAnsi" w:hAnsiTheme="minorHAnsi"/>
+                <w:sz w:val="22"/>
+              </w:rPr>
+            </w:pPr>
+            <w:r>
+              <w:rPr>
+                <w:rFonts w:asciiTheme="minorHAnsi" w:hAnsiTheme="minorHAnsi"/>
+                <w:sz w:val="22"/>
+              </w:rPr>
+              <w:t>register</w:t>
+            </w:r>
+          </w:p>
+        </w:tc>
+        <w:tc>
+          <w:tcPr>
+            <w:tcW w:w="3150" w:type="dxa"/>
+            <w:tcBorders>
+              <w:bottom w:val="single" w:sz="4" w:space="0" w:color="000000" w:themeColor="text1"/>
+            </w:tcBorders>
+            <w:shd w:val="clear" w:color="auto" w:fill="auto"/>
+          </w:tcPr>
+          <w:p>
+            <w:pPr>
+              <w:pStyle w:val="Default"/>
+              <w:rPr>
+                <w:rFonts w:asciiTheme="minorHAnsi" w:hAnsiTheme="minorHAnsi"/>
+                <w:sz w:val="22"/>
+              </w:rPr>
+            </w:pPr>
+            <w:r>
+              <w:rPr>
+                <w:rFonts w:asciiTheme="minorHAnsi" w:hAnsiTheme="minorHAnsi"/>
+                <w:sz w:val="22"/>
+              </w:rPr>
+              <w:t>This operation should set a pointer</w:t>
+            </w:r>
+            <w:r>
+              <w:rPr>
+                <w:rFonts w:asciiTheme="minorHAnsi" w:hAnsiTheme="minorHAnsi"/>
+                <w:sz w:val="22"/>
+              </w:rPr>
+              <w:t xml:space="preserve">  to the beginning of Port Data Output Register (GPIOC_PDOR)</w:t>
+            </w:r>
+          </w:p>
+        </w:tc>
+        <w:tc>
+          <w:tcPr>
+            <w:tcW w:w="326" w:type="dxa"/>
+            <w:shd w:val="clear" w:color="auto" w:fill="auto"/>
+          </w:tcPr>
+          <w:p>
+            <w:pPr>
+              <w:pStyle w:val="Default"/>
+              <w:rPr>
+                <w:rFonts w:asciiTheme="minorHAnsi" w:hAnsiTheme="minorHAnsi"/>
+                <w:sz w:val="22"/>
+              </w:rPr>
+            </w:pPr>
+          </w:p>
+        </w:tc>
+        <w:tc>
+          <w:tcPr>
+            <w:tcW w:w="360" w:type="dxa"/>
+            <w:gridSpan w:val="3"/>
+            <w:shd w:val="clear" w:color="auto" w:fill="auto"/>
+          </w:tcPr>
+          <w:p>
+            <w:pPr>
+              <w:pStyle w:val="Default"/>
+              <w:rPr>
+                <w:rFonts w:asciiTheme="minorHAnsi" w:hAnsiTheme="minorHAnsi"/>
+                <w:sz w:val="22"/>
+              </w:rPr>
+            </w:pPr>
+          </w:p>
+        </w:tc>
+        <w:tc>
+          <w:tcPr>
+            <w:tcW w:w="360" w:type="dxa"/>
+            <w:gridSpan w:val="2"/>
+            <w:shd w:val="clear" w:color="auto" w:fill="auto"/>
+          </w:tcPr>
+          <w:p>
+            <w:pPr>
+              <w:pStyle w:val="Default"/>
+              <w:rPr>
+                <w:rFonts w:asciiTheme="minorHAnsi" w:hAnsiTheme="minorHAnsi"/>
+                <w:sz w:val="22"/>
+              </w:rPr>
+            </w:pPr>
+          </w:p>
+        </w:tc>
+        <w:tc>
+          <w:tcPr>
+            <w:tcW w:w="2610" w:type="dxa"/>
+            <w:gridSpan w:val="3"/>
+            <w:shd w:val="clear" w:color="auto" w:fill="auto"/>
+          </w:tcPr>
+          <w:p>
+            <w:pPr>
+              <w:pStyle w:val="Default"/>
+              <w:rPr>
+                <w:rFonts w:asciiTheme="minorHAnsi" w:hAnsiTheme="minorHAnsi"/>
+                <w:sz w:val="22"/>
+              </w:rPr>
+            </w:pPr>
+          </w:p>
+        </w:tc>
+      </w:tr>
+      <w:tr>
+        <w:tc>
+          <w:tcPr>
+            <w:tcW w:w="468" w:type="dxa"/>
+            <w:tcBorders>
+              <w:bottom w:val="single" w:sz="4" w:space="0" w:color="000000" w:themeColor="text1"/>
+            </w:tcBorders>
+            <w:shd w:val="clear" w:color="auto" w:fill="auto"/>
+          </w:tcPr>
+          <w:p>
+            <w:pPr>
+              <w:pStyle w:val="Default"/>
+              <w:rPr>
+                <w:rFonts w:asciiTheme="minorHAnsi" w:hAnsiTheme="minorHAnsi"/>
+                <w:sz w:val="22"/>
+              </w:rPr>
+            </w:pPr>
+            <w:r>
+              <w:rPr>
+                <w:rFonts w:asciiTheme="minorHAnsi" w:hAnsiTheme="minorHAnsi"/>
+                <w:sz w:val="22"/>
+              </w:rPr>
+              <w:t>8</w:t>
+            </w:r>
+          </w:p>
+        </w:tc>
+        <w:tc>
+          <w:tcPr>
+            <w:tcW w:w="1620" w:type="dxa"/>
+            <w:tcBorders>
+              <w:bottom w:val="single" w:sz="4" w:space="0" w:color="000000" w:themeColor="text1"/>
+            </w:tcBorders>
+            <w:shd w:val="clear" w:color="auto" w:fill="auto"/>
+          </w:tcPr>
+          <w:p>
+            <w:pPr>
+              <w:pStyle w:val="Default"/>
+              <w:rPr>
+                <w:rFonts w:asciiTheme="minorHAnsi" w:hAnsiTheme="minorHAnsi"/>
+                <w:sz w:val="22"/>
+              </w:rPr>
+            </w:pPr>
+            <w:r>
+              <w:rPr>
+                <w:rFonts w:asciiTheme="minorHAnsi" w:hAnsiTheme="minorHAnsi"/>
+                <w:sz w:val="22"/>
+              </w:rPr>
+              <w:t>Write 0x2h to 0x4000F_F080</w:t>
+            </w:r>
+          </w:p>
+        </w:tc>
+        <w:tc>
+          <w:tcPr>
+            <w:tcW w:w="3150" w:type="dxa"/>
+            <w:tcBorders>
+              <w:bottom w:val="single" w:sz="4" w:space="0" w:color="000000" w:themeColor="text1"/>
+            </w:tcBorders>
+            <w:shd w:val="clear" w:color="auto" w:fill="auto"/>
+          </w:tcPr>
+          <w:p>
+            <w:pPr>
+              <w:pStyle w:val="Default"/>
+              <w:rPr>
+                <w:rFonts w:asciiTheme="minorHAnsi" w:hAnsiTheme="minorHAnsi"/>
+                <w:sz w:val="22"/>
+              </w:rPr>
+            </w:pPr>
+            <w:r>
+              <w:rPr>
+                <w:rFonts w:asciiTheme="minorHAnsi" w:hAnsiTheme="minorHAnsi"/>
+                <w:sz w:val="22"/>
+              </w:rPr>
+              <w:t xml:space="preserve">This operation should set the output of PTC1 </w:t>
+            </w:r>
+            <w:proofErr w:type="gramStart"/>
+            <w:r>
+              <w:rPr>
+                <w:rFonts w:asciiTheme="minorHAnsi" w:hAnsiTheme="minorHAnsi"/>
+                <w:sz w:val="22"/>
+              </w:rPr>
+              <w:t>pin go</w:t>
+            </w:r>
+            <w:proofErr w:type="gramEnd"/>
+            <w:r>
+              <w:rPr>
+                <w:rFonts w:asciiTheme="minorHAnsi" w:hAnsiTheme="minorHAnsi"/>
+                <w:sz w:val="22"/>
+              </w:rPr>
+              <w:t xml:space="preserve"> high. </w:t>
+            </w:r>
+          </w:p>
+          <w:p>
+            <w:pPr>
+              <w:pStyle w:val="Default"/>
+              <w:rPr>
+                <w:rFonts w:asciiTheme="minorHAnsi" w:hAnsiTheme="minorHAnsi"/>
+                <w:sz w:val="22"/>
+              </w:rPr>
+            </w:pPr>
+            <w:r>
+              <w:rPr>
+                <w:rFonts w:asciiTheme="minorHAnsi" w:hAnsiTheme="minorHAnsi"/>
+                <w:sz w:val="22"/>
+              </w:rPr>
+              <w:t xml:space="preserve">We should be able to measure 3.3 V on the PTC1 port using a </w:t>
+            </w:r>
+            <w:proofErr w:type="spellStart"/>
+            <w:r>
+              <w:rPr>
+                <w:rFonts w:asciiTheme="minorHAnsi" w:hAnsiTheme="minorHAnsi"/>
+                <w:sz w:val="22"/>
+              </w:rPr>
+              <w:t>multimeter</w:t>
+            </w:r>
+            <w:proofErr w:type="spellEnd"/>
+            <w:r>
+              <w:rPr>
+                <w:rFonts w:asciiTheme="minorHAnsi" w:hAnsiTheme="minorHAnsi"/>
+                <w:sz w:val="22"/>
+              </w:rPr>
+              <w:t xml:space="preserve"> after this operation. </w:t>
+            </w:r>
+          </w:p>
+        </w:tc>
+        <w:tc>
+          <w:tcPr>
+            <w:tcW w:w="326" w:type="dxa"/>
+            <w:shd w:val="clear" w:color="auto" w:fill="auto"/>
+          </w:tcPr>
+          <w:p>
+            <w:pPr>
+              <w:pStyle w:val="Default"/>
+              <w:rPr>
+                <w:rFonts w:asciiTheme="minorHAnsi" w:hAnsiTheme="minorHAnsi"/>
+                <w:sz w:val="22"/>
+              </w:rPr>
+            </w:pPr>
+          </w:p>
+        </w:tc>
+        <w:tc>
+          <w:tcPr>
+            <w:tcW w:w="360" w:type="dxa"/>
+            <w:gridSpan w:val="3"/>
+            <w:shd w:val="clear" w:color="auto" w:fill="auto"/>
+          </w:tcPr>
+          <w:p>
+            <w:pPr>
+              <w:pStyle w:val="Default"/>
+              <w:rPr>
+                <w:rFonts w:asciiTheme="minorHAnsi" w:hAnsiTheme="minorHAnsi"/>
+                <w:sz w:val="22"/>
+              </w:rPr>
+            </w:pPr>
+          </w:p>
+        </w:tc>
+        <w:tc>
+          <w:tcPr>
+            <w:tcW w:w="360" w:type="dxa"/>
+            <w:gridSpan w:val="2"/>
+            <w:shd w:val="clear" w:color="auto" w:fill="auto"/>
+          </w:tcPr>
+          <w:p>
+            <w:pPr>
+              <w:pStyle w:val="Default"/>
+              <w:rPr>
+                <w:rFonts w:asciiTheme="minorHAnsi" w:hAnsiTheme="minorHAnsi"/>
+                <w:sz w:val="22"/>
+              </w:rPr>
+            </w:pPr>
+          </w:p>
+        </w:tc>
+        <w:tc>
+          <w:tcPr>
+            <w:tcW w:w="2610" w:type="dxa"/>
+            <w:gridSpan w:val="3"/>
+            <w:shd w:val="clear" w:color="auto" w:fill="auto"/>
+          </w:tcPr>
+          <w:p>
+            <w:pPr>
+              <w:pStyle w:val="Default"/>
+              <w:rPr>
+                <w:rFonts w:asciiTheme="minorHAnsi" w:hAnsiTheme="minorHAnsi"/>
+                <w:sz w:val="22"/>
+              </w:rPr>
+            </w:pPr>
+          </w:p>
+        </w:tc>
+      </w:tr>
+      <w:tr>
+        <w:tc>
+          <w:tcPr>
+            <w:tcW w:w="5238" w:type="dxa"/>
+            <w:gridSpan w:val="3"/>
+            <w:shd w:val="clear" w:color="auto" w:fill="E6E6E6"/>
+          </w:tcPr>
+          <w:p>
+            <w:pPr>
+              <w:pStyle w:val="Default"/>
+              <w:rPr>
+                <w:rFonts w:asciiTheme="minorHAnsi" w:hAnsiTheme="minorHAnsi"/>
+                <w:sz w:val="22"/>
+              </w:rPr>
+            </w:pPr>
+            <w:r>
+              <w:rPr>
+                <w:rFonts w:asciiTheme="minorHAnsi" w:hAnsiTheme="minorHAnsi"/>
+                <w:sz w:val="22"/>
+              </w:rPr>
+              <w:t>Overall Test Result:</w:t>
+            </w:r>
+          </w:p>
+        </w:tc>
+        <w:tc>
+          <w:tcPr>
+            <w:tcW w:w="326" w:type="dxa"/>
+            <w:shd w:val="clear" w:color="auto" w:fill="auto"/>
+          </w:tcPr>
+          <w:p>
+            <w:pPr>
+              <w:pStyle w:val="Default"/>
+              <w:rPr>
+                <w:rFonts w:asciiTheme="minorHAnsi" w:hAnsiTheme="minorHAnsi"/>
+                <w:sz w:val="22"/>
+              </w:rPr>
+            </w:pPr>
+          </w:p>
+        </w:tc>
+        <w:tc>
+          <w:tcPr>
+            <w:tcW w:w="360" w:type="dxa"/>
+            <w:gridSpan w:val="3"/>
+            <w:shd w:val="clear" w:color="auto" w:fill="auto"/>
+          </w:tcPr>
+          <w:p>
+            <w:pPr>
+              <w:pStyle w:val="Default"/>
+              <w:rPr>
+                <w:rFonts w:asciiTheme="minorHAnsi" w:hAnsiTheme="minorHAnsi"/>
+                <w:sz w:val="22"/>
+              </w:rPr>
+            </w:pPr>
+          </w:p>
+        </w:tc>
+        <w:tc>
+          <w:tcPr>
+            <w:tcW w:w="360" w:type="dxa"/>
+            <w:gridSpan w:val="2"/>
+            <w:shd w:val="clear" w:color="auto" w:fill="auto"/>
+          </w:tcPr>
+          <w:p>
+            <w:pPr>
+              <w:pStyle w:val="Default"/>
+              <w:rPr>
+                <w:rFonts w:asciiTheme="minorHAnsi" w:hAnsiTheme="minorHAnsi"/>
+                <w:sz w:val="22"/>
+              </w:rPr>
+            </w:pPr>
+          </w:p>
+        </w:tc>
+        <w:tc>
+          <w:tcPr>
+            <w:tcW w:w="2610" w:type="dxa"/>
+            <w:gridSpan w:val="3"/>
+            <w:shd w:val="clear" w:color="auto" w:fill="auto"/>
+          </w:tcPr>
+          <w:p>
+            <w:pPr>
+              <w:pStyle w:val="Default"/>
+              <w:rPr>
+                <w:rFonts w:asciiTheme="minorHAnsi" w:hAnsiTheme="minorHAnsi"/>
+                <w:sz w:val="22"/>
+              </w:rPr>
+            </w:pPr>
+          </w:p>
+        </w:tc>
+      </w:tr>
+    </w:tbl>
+    <w:p>
+      <w:pPr>
+        <w:spacing w:after="120"/>
+        <w:ind w:left="720"/>
+      </w:pPr>
+    </w:p>
+    <w:p>
+      <w:pPr>
+        <w:spacing w:after="120"/>
+        <w:ind w:left="720"/>
         <w:rPr>
           <w:b/>
           <w:sz w:val="28"/>
         </w:rPr>
       </w:pPr>
-      <w:r>
-        <w:t xml:space="preserve">Test the interface between JTAG and MCU.  We will connect JTAG header to the board, which will be our main channel to communicate to MCU unit.  The tri-colored LEDs on the board should light up when JTAG is connected. This will further indicate that MCU is able to detect the connection of JTAG. We will </w:t>
-      </w:r>
-      <w:proofErr w:type="gramStart"/>
-      <w:r>
-        <w:t>sent</w:t>
-      </w:r>
-      <w:proofErr w:type="gramEnd"/>
-      <w:r>
-        <w:t xml:space="preserve"> commands from a computer to </w:t>
-      </w:r>
-      <w:r>
-        <w:t>MCU</w:t>
-      </w:r>
-      <w:r>
-        <w:t xml:space="preserve"> via JTAG to turn the signal on some selective GPIO pins high. A high voltage reading</w:t>
-      </w:r>
-      <w:r>
-        <w:t xml:space="preserve"> on a </w:t>
-      </w:r>
-      <w:proofErr w:type="spellStart"/>
-      <w:r>
-        <w:t>multimeter</w:t>
-      </w:r>
-      <w:proofErr w:type="spellEnd"/>
-      <w:r>
-        <w:t xml:space="preserve"> on the </w:t>
-      </w:r>
-      <w:r>
-        <w:t>GPIO pin will indicate that JTAG to MCU interface is working.</w:t>
-      </w:r>
     </w:p>
     <w:p>
       <w:pPr>
@@ -10864,44 +12899,97 @@
     <w:p>
       <w:pPr>
         <w:spacing w:after="120"/>
-        <w:ind w:left="720"/>
         <w:rPr>
           <w:b/>
           <w:sz w:val="28"/>
         </w:rPr>
       </w:pPr>
+      <w:r>
+        <w:rPr>
+          <w:b/>
+          <w:sz w:val="28"/>
+        </w:rPr>
+        <w:tab/>
+      </w:r>
+      <w:r>
+        <w:rPr>
+          <w:b/>
+          <w:sz w:val="28"/>
+        </w:rPr>
+        <w:t>5.3.5 Voltage Regulator to MCU</w:t>
+      </w:r>
     </w:p>
     <w:p>
       <w:pPr>
         <w:spacing w:after="120"/>
         <w:ind w:left="720"/>
         <w:rPr>
+          <w:u w:val="single"/>
+        </w:rPr>
+      </w:pPr>
+      <w:r>
+        <w:t>Test</w:t>
+      </w:r>
+      <w:r>
+        <w:t xml:space="preserve"> that the voltage between the regulator and MCU is </w:t>
+      </w:r>
+      <w:r>
+        <w:t>maintained at</w:t>
+      </w:r>
+      <w:r>
+        <w:t xml:space="preserve"> approximately 3.3 VDC regardless of the power source. </w:t>
+      </w:r>
+      <w:r>
+        <w:t>This test w</w:t>
+      </w:r>
+      <w:r>
+        <w:t xml:space="preserve">ill include using both using the battery independently as a power source and the USB source to power the board. Either source will supply a voltage greater that the desired 3.3V that is required to power the MCU. We will use a </w:t>
+      </w:r>
+      <w:proofErr w:type="spellStart"/>
+      <w:r>
+        <w:t>multimeter</w:t>
+      </w:r>
+      <w:proofErr w:type="spellEnd"/>
+      <w:r>
+        <w:t xml:space="preserve"> to test the voltage at the MCU.</w:t>
+      </w:r>
+    </w:p>
+    <w:p>
+      <w:pPr>
+        <w:spacing w:after="120"/>
+        <w:rPr>
           <w:b/>
           <w:sz w:val="28"/>
         </w:rPr>
       </w:pPr>
-    </w:p>
-    <w:p>
-      <w:pPr>
-        <w:spacing w:after="120"/>
+      <w:r>
         <w:rPr>
           <w:b/>
           <w:sz w:val="28"/>
         </w:rPr>
-      </w:pPr>
+        <w:t xml:space="preserve">     </w:t>
+      </w:r>
       <w:r>
         <w:rPr>
           <w:b/>
           <w:sz w:val="28"/>
         </w:rPr>
         <w:tab/>
+        <w:t>5.3.</w:t>
       </w:r>
       <w:r>
         <w:rPr>
           <w:b/>
           <w:sz w:val="28"/>
         </w:rPr>
-        <w:t>5.3.5 Voltage Regulator to MCU</w:t>
+        <w:t>6</w:t>
+      </w:r>
+      <w:r>
+        <w:rPr>
+          <w:b/>
+          <w:sz w:val="28"/>
+        </w:rPr>
+        <w:t xml:space="preserve"> Battery charger chip to Voltage Regulator</w:t>
       </w:r>
     </w:p>
     <w:p>
@@ -10909,89 +12997,77 @@
         <w:spacing w:after="120"/>
         <w:ind w:left="720"/>
         <w:rPr>
-          <w:u w:val="single"/>
-        </w:rPr>
-      </w:pPr>
-      <w:r>
-        <w:t>Test</w:t>
-      </w:r>
-      <w:r>
-        <w:t xml:space="preserve"> that the voltage between the regulator and MCU is </w:t>
-      </w:r>
-      <w:r>
-        <w:t>maintained at</w:t>
-      </w:r>
-      <w:r>
-        <w:t xml:space="preserve"> approximately 3.3 VDC regardless of the power source. </w:t>
-      </w:r>
-      <w:r>
-        <w:t>This test w</w:t>
-      </w:r>
-      <w:r>
-        <w:t xml:space="preserve">ill include using both using the battery independently as a power source and the USB source to power the board. Either source will supply a voltage greater that the desired 3.3V that is required to power the MCU. We will use a </w:t>
-      </w:r>
-      <w:proofErr w:type="spellStart"/>
-      <w:r>
-        <w:t>multimeter</w:t>
-      </w:r>
-      <w:proofErr w:type="spellEnd"/>
-      <w:r>
-        <w:t xml:space="preserve"> to test the voltage at the MCU.</w:t>
-      </w:r>
-    </w:p>
-    <w:p>
-      <w:pPr>
-        <w:spacing w:after="120"/>
-        <w:rPr>
           <w:b/>
           <w:sz w:val="28"/>
         </w:rPr>
       </w:pPr>
       <w:r>
+        <w:t xml:space="preserve">Test the </w:t>
+      </w:r>
+      <w:r>
+        <w:t xml:space="preserve">ability of the voltage regulator to properly function when receiving power from the battery charging unit. Here, we are interested in what the battery charging unit is outputting to the voltage regulator when a battery is connected to the board and when a battery is not connected to the board. The expected output of the battery charging unit will depend on the status of the battery (if present) and will fall in the range of (XVDC – YVDC). The </w:t>
+      </w:r>
+    </w:p>
+    <w:p>
+      <w:pPr>
+        <w:spacing w:after="120"/>
         <w:rPr>
           <w:b/>
           <w:sz w:val="28"/>
-        </w:rPr>
-        <w:t xml:space="preserve">     </w:t>
-      </w:r>
+          <w:u w:val="single"/>
+        </w:rPr>
+      </w:pPr>
       <w:r>
         <w:rPr>
           <w:b/>
           <w:sz w:val="28"/>
         </w:rPr>
-        <w:tab/>
-        <w:t>5.3.</w:t>
+        <w:t xml:space="preserve">     </w:t>
       </w:r>
       <w:r>
         <w:rPr>
           <w:b/>
           <w:sz w:val="28"/>
         </w:rPr>
-        <w:t>6</w:t>
+        <w:tab/>
+        <w:t>5.3.</w:t>
       </w:r>
       <w:r>
         <w:rPr>
           <w:b/>
           <w:sz w:val="28"/>
         </w:rPr>
-        <w:t xml:space="preserve"> Battery charger chip to Voltage Regulator</w:t>
+        <w:t>7</w:t>
+      </w:r>
+      <w:r>
+        <w:rPr>
+          <w:b/>
+          <w:sz w:val="28"/>
+        </w:rPr>
+        <w:t xml:space="preserve"> USB to UART</w:t>
       </w:r>
     </w:p>
     <w:p>
       <w:pPr>
         <w:spacing w:after="120"/>
         <w:ind w:left="720"/>
+      </w:pPr>
+      <w:r>
+        <w:t xml:space="preserve">Test the interface between USB and UART. Depending on time, we will perform a basic test to examine the interface between USB to UART.  We will connect USB from a computer to the board, and feed in C code to set up high </w:t>
+      </w:r>
+      <w:r>
+        <w:lastRenderedPageBreak/>
+        <w:t>voltage on some selective GPIO pins. The high voltage reading at those GPIO pin will show that the USB to UART interface is configured properly.</w:t>
+      </w:r>
+    </w:p>
+    <w:p>
+      <w:pPr>
+        <w:spacing w:after="120"/>
         <w:rPr>
           <w:b/>
           <w:sz w:val="28"/>
         </w:rPr>
       </w:pPr>
-      <w:r>
-        <w:t xml:space="preserve">Test the </w:t>
-      </w:r>
-      <w:r>
-        <w:t xml:space="preserve">ability of the voltage regulator to properly function when receiving power from the battery charging unit. Here, we are interested in what the battery charging unit is outputting to the voltage regulator when a battery is connected to the board and when a battery is not connected to the board. The expected output of the battery charging unit will depend on the status of the battery (if present) and will fall in the range of (XVDC – YVDC). The </w:t>
-      </w:r>
     </w:p>
     <w:p>
       <w:pPr>
@@ -10999,7 +13075,6 @@
         <w:rPr>
           <w:b/>
           <w:sz w:val="28"/>
-          <w:u w:val="single"/>
         </w:rPr>
       </w:pPr>
       <w:r>
@@ -11007,29 +13082,7 @@
           <w:b/>
           <w:sz w:val="28"/>
         </w:rPr>
-        <w:t xml:space="preserve">     </w:t>
-      </w:r>
-      <w:r>
-        <w:rPr>
-          <w:b/>
-          <w:sz w:val="28"/>
-        </w:rPr>
-        <w:tab/>
-        <w:t>5.3.</w:t>
-      </w:r>
-      <w:r>
-        <w:rPr>
-          <w:b/>
-          <w:sz w:val="28"/>
-        </w:rPr>
-        <w:t>7</w:t>
-      </w:r>
-      <w:r>
-        <w:rPr>
-          <w:b/>
-          <w:sz w:val="28"/>
-        </w:rPr>
-        <w:t xml:space="preserve"> USB to UART</w:t>
+        <w:t>5.3 Complete System Test</w:t>
       </w:r>
     </w:p>
     <w:p>
@@ -11038,32 +13091,10 @@
         <w:ind w:left="720"/>
       </w:pPr>
       <w:r>
-        <w:t>Test the interface between USB and UART. Depending on time, we will perform a basic test to examine the interface between USB to UART.  We will connect USB from a computer to the board, and feed in C code to set up high voltage on some selective GPIO pins. The high voltage reading at those GPIO pin will show that the USB to UART interface is configured properly.</w:t>
-      </w:r>
-    </w:p>
-    <w:p>
-      <w:pPr>
-        <w:spacing w:after="120"/>
-        <w:rPr>
-          <w:b/>
-          <w:sz w:val="28"/>
-        </w:rPr>
-      </w:pPr>
-    </w:p>
-    <w:p>
-      <w:pPr>
-        <w:spacing w:after="120"/>
-        <w:rPr>
-          <w:b/>
-          <w:sz w:val="28"/>
-        </w:rPr>
-      </w:pPr>
-      <w:r>
-        <w:rPr>
-          <w:b/>
-          <w:sz w:val="28"/>
-        </w:rPr>
-        <w:t>5.3 Complete System Test</w:t>
+        <w:t>Test the ability to send a RF signal from one board to another to turn on an LED.</w:t>
+      </w:r>
+      <w:r>
+        <w:t xml:space="preserve"> This test will be conducted after all of the other</w:t>
       </w:r>
     </w:p>
     <w:p>
@@ -11071,12 +13102,74 @@
         <w:spacing w:after="120"/>
         <w:ind w:left="720"/>
       </w:pPr>
-      <w:r>
-        <w:t>Test the ability to send a RF signal from one board to another to turn on an LED.</w:t>
-      </w:r>
-      <w:r>
-        <w:t xml:space="preserve"> This test will be conducted after all of the other</w:t>
-      </w:r>
+      <w:bookmarkStart w:id="2" w:name="_GoBack"/>
+      <w:bookmarkEnd w:id="2"/>
+    </w:p>
+    <w:p>
+      <w:pPr>
+        <w:spacing w:after="120"/>
+        <w:ind w:left="720"/>
+      </w:pPr>
+    </w:p>
+    <w:p>
+      <w:pPr>
+        <w:spacing w:after="120"/>
+        <w:ind w:left="720"/>
+      </w:pPr>
+    </w:p>
+    <w:p>
+      <w:pPr>
+        <w:spacing w:after="120"/>
+        <w:ind w:left="720"/>
+      </w:pPr>
+    </w:p>
+    <w:p>
+      <w:pPr>
+        <w:spacing w:after="120"/>
+        <w:ind w:left="720"/>
+      </w:pPr>
+    </w:p>
+    <w:p>
+      <w:pPr>
+        <w:spacing w:after="120"/>
+        <w:ind w:left="720"/>
+      </w:pPr>
+    </w:p>
+    <w:p>
+      <w:pPr>
+        <w:spacing w:after="120"/>
+        <w:ind w:left="720"/>
+      </w:pPr>
+    </w:p>
+    <w:p>
+      <w:pPr>
+        <w:spacing w:after="120"/>
+        <w:ind w:left="720"/>
+      </w:pPr>
+    </w:p>
+    <w:p>
+      <w:pPr>
+        <w:spacing w:after="120"/>
+        <w:ind w:left="720"/>
+      </w:pPr>
+    </w:p>
+    <w:p>
+      <w:pPr>
+        <w:spacing w:after="120"/>
+        <w:ind w:left="720"/>
+      </w:pPr>
+    </w:p>
+    <w:p>
+      <w:pPr>
+        <w:spacing w:after="120"/>
+        <w:ind w:left="720"/>
+      </w:pPr>
+    </w:p>
+    <w:p>
+      <w:pPr>
+        <w:spacing w:after="120"/>
+        <w:ind w:left="720"/>
+      </w:pPr>
     </w:p>
     <w:p>
       <w:pPr>
@@ -11582,21 +13675,7 @@
                 <w:rFonts w:asciiTheme="minorHAnsi" w:hAnsiTheme="minorHAnsi"/>
                 <w:sz w:val="22"/>
               </w:rPr>
-              <w:t xml:space="preserve">Board Rev.1, </w:t>
-            </w:r>
-            <w:r>
-              <w:rPr>
-                <w:rFonts w:asciiTheme="minorHAnsi" w:hAnsiTheme="minorHAnsi"/>
-                <w:sz w:val="22"/>
-              </w:rPr>
-              <w:t xml:space="preserve">System </w:t>
-            </w:r>
-            <w:r>
-              <w:rPr>
-                <w:rFonts w:asciiTheme="minorHAnsi" w:hAnsiTheme="minorHAnsi"/>
-                <w:sz w:val="22"/>
-              </w:rPr>
-              <w:t>Rev.1</w:t>
+              <w:t>Board Rev.1, System Rev.1</w:t>
             </w:r>
           </w:p>
         </w:tc>
@@ -11684,7 +13763,35 @@
                 <w:rFonts w:asciiTheme="minorHAnsi" w:hAnsiTheme="minorHAnsi"/>
                 <w:sz w:val="22"/>
               </w:rPr>
-              <w:t>Connect two sister boards to two separate computers using JTAG. Then, power up the systems.</w:t>
+              <w:t xml:space="preserve">Connect two sister boards to two </w:t>
+            </w:r>
+            <w:r>
+              <w:rPr>
+                <w:rFonts w:asciiTheme="minorHAnsi" w:hAnsiTheme="minorHAnsi"/>
+                <w:sz w:val="22"/>
+              </w:rPr>
+              <w:t>different</w:t>
+            </w:r>
+            <w:r>
+              <w:rPr>
+                <w:rFonts w:asciiTheme="minorHAnsi" w:hAnsiTheme="minorHAnsi"/>
+                <w:sz w:val="22"/>
+              </w:rPr>
+              <w:t xml:space="preserve"> computers using JTAG</w:t>
+            </w:r>
+            <w:r>
+              <w:rPr>
+                <w:rFonts w:asciiTheme="minorHAnsi" w:hAnsiTheme="minorHAnsi"/>
+                <w:sz w:val="22"/>
+              </w:rPr>
+              <w:t xml:space="preserve"> connections</w:t>
+            </w:r>
+            <w:r>
+              <w:rPr>
+                <w:rFonts w:asciiTheme="minorHAnsi" w:hAnsiTheme="minorHAnsi"/>
+                <w:sz w:val="22"/>
+              </w:rPr>
+              <w:t>. Then, power up the systems.</w:t>
             </w:r>
           </w:p>
         </w:tc>
@@ -11894,8 +14001,6 @@
                 <w:sz w:val="22"/>
               </w:rPr>
             </w:pPr>
-            <w:bookmarkStart w:id="2" w:name="_GoBack"/>
-            <w:bookmarkEnd w:id="2"/>
           </w:p>
         </w:tc>
         <w:tc>
@@ -12109,7 +14214,6 @@
                 <w:rFonts w:asciiTheme="minorHAnsi" w:hAnsiTheme="minorHAnsi"/>
                 <w:sz w:val="22"/>
               </w:rPr>
-              <w:lastRenderedPageBreak/>
               <w:t>3</w:t>
             </w:r>
           </w:p>
@@ -13875,7 +15979,7 @@
         <w:rStyle w:val="PageNumber"/>
         <w:noProof/>
       </w:rPr>
-      <w:t>10</w:t>
+      <w:t>11</w:t>
     </w:r>
     <w:r>
       <w:rPr>

</xml_diff>

<commit_message>
Got rid of appendix
</commit_message>
<xml_diff>
--- a/HW6_Testing/HW6_Rev1.docx
+++ b/HW6_Testing/HW6_Rev1.docx
@@ -558,8 +558,20 @@
           <w:sz w:val="28"/>
           <w:szCs w:val="36"/>
         </w:rPr>
-        <w:t>Shan Quinney</w:t>
-      </w:r>
+        <w:t xml:space="preserve">Shan </w:t>
+      </w:r>
+      <w:proofErr w:type="spellStart"/>
+      <w:r>
+        <w:rPr>
+          <w:rFonts w:ascii="Times New Roman" w:hAnsi="Times New Roman" w:cs="Times New Roman"/>
+          <w:b/>
+          <w:color w:val="262626"/>
+          <w:sz w:val="28"/>
+          <w:szCs w:val="36"/>
+        </w:rPr>
+        <w:t>Quinney</w:t>
+      </w:r>
+      <w:proofErr w:type="spellEnd"/>
     </w:p>
     <w:p>
       <w:pPr>
@@ -577,6 +589,7 @@
           <w:szCs w:val="36"/>
         </w:rPr>
       </w:pPr>
+      <w:proofErr w:type="spellStart"/>
       <w:r>
         <w:rPr>
           <w:rFonts w:ascii="Times New Roman" w:hAnsi="Times New Roman" w:cs="Times New Roman"/>
@@ -585,8 +598,31 @@
           <w:sz w:val="28"/>
           <w:szCs w:val="36"/>
         </w:rPr>
-        <w:t>Saroj Bardewa</w:t>
-      </w:r>
+        <w:t>Saroj</w:t>
+      </w:r>
+      <w:proofErr w:type="spellEnd"/>
+      <w:r>
+        <w:rPr>
+          <w:rFonts w:ascii="Times New Roman" w:hAnsi="Times New Roman" w:cs="Times New Roman"/>
+          <w:b/>
+          <w:color w:val="262626"/>
+          <w:sz w:val="28"/>
+          <w:szCs w:val="36"/>
+        </w:rPr>
+        <w:t xml:space="preserve"> </w:t>
+      </w:r>
+      <w:proofErr w:type="spellStart"/>
+      <w:r>
+        <w:rPr>
+          <w:rFonts w:ascii="Times New Roman" w:hAnsi="Times New Roman" w:cs="Times New Roman"/>
+          <w:b/>
+          <w:color w:val="262626"/>
+          <w:sz w:val="28"/>
+          <w:szCs w:val="36"/>
+        </w:rPr>
+        <w:t>Bardewa</w:t>
+      </w:r>
+      <w:proofErr w:type="spellEnd"/>
     </w:p>
     <w:p>
       <w:pPr>
@@ -4490,8 +4526,6 @@
         </w:rPr>
         <w:t>5.2.7</w:t>
       </w:r>
-      <w:bookmarkStart w:id="0" w:name="_GoBack"/>
-      <w:bookmarkEnd w:id="0"/>
       <w:r>
         <w:rPr>
           <w:rFonts w:ascii="Times New Roman" w:hAnsi="Times New Roman" w:cs="Times New Roman"/>
@@ -4710,79 +4744,6 @@
           <w:sz w:val="20"/>
         </w:rPr>
         <w:t>10</w:t>
-      </w:r>
-    </w:p>
-    <w:p>
-      <w:pPr>
-        <w:spacing w:after="120"/>
-        <w:rPr>
-          <w:rFonts w:ascii="Times New Roman" w:hAnsi="Times New Roman" w:cs="Times New Roman"/>
-          <w:sz w:val="20"/>
-        </w:rPr>
-      </w:pPr>
-      <w:r>
-        <w:rPr>
-          <w:rFonts w:ascii="Times New Roman" w:hAnsi="Times New Roman" w:cs="Times New Roman"/>
-          <w:sz w:val="20"/>
-        </w:rPr>
-        <w:lastRenderedPageBreak/>
-        <w:t>APPENDIX: TEST RECORD SHEETS</w:t>
-      </w:r>
-      <w:r>
-        <w:rPr>
-          <w:rFonts w:ascii="Times New Roman" w:hAnsi="Times New Roman" w:cs="Times New Roman"/>
-          <w:sz w:val="20"/>
-          <w:u w:val="single"/>
-        </w:rPr>
-        <w:tab/>
-      </w:r>
-      <w:r>
-        <w:rPr>
-          <w:rFonts w:ascii="Times New Roman" w:hAnsi="Times New Roman" w:cs="Times New Roman"/>
-          <w:sz w:val="20"/>
-          <w:u w:val="single"/>
-        </w:rPr>
-        <w:tab/>
-      </w:r>
-      <w:r>
-        <w:rPr>
-          <w:rFonts w:ascii="Times New Roman" w:hAnsi="Times New Roman" w:cs="Times New Roman"/>
-          <w:sz w:val="20"/>
-          <w:u w:val="single"/>
-        </w:rPr>
-        <w:tab/>
-      </w:r>
-      <w:r>
-        <w:rPr>
-          <w:rFonts w:ascii="Times New Roman" w:hAnsi="Times New Roman" w:cs="Times New Roman"/>
-          <w:sz w:val="20"/>
-          <w:u w:val="single"/>
-        </w:rPr>
-        <w:tab/>
-      </w:r>
-      <w:r>
-        <w:rPr>
-          <w:rFonts w:ascii="Times New Roman" w:hAnsi="Times New Roman" w:cs="Times New Roman"/>
-          <w:sz w:val="20"/>
-          <w:u w:val="single"/>
-        </w:rPr>
-        <w:tab/>
-      </w:r>
-      <w:r>
-        <w:rPr>
-          <w:rFonts w:ascii="Times New Roman" w:hAnsi="Times New Roman" w:cs="Times New Roman"/>
-          <w:sz w:val="20"/>
-          <w:u w:val="single"/>
-        </w:rPr>
-        <w:tab/>
-      </w:r>
-      <w:r>
-        <w:rPr>
-          <w:rFonts w:ascii="Times New Roman" w:hAnsi="Times New Roman" w:cs="Times New Roman"/>
-          <w:sz w:val="20"/>
-          <w:u w:val="single"/>
-        </w:rPr>
-        <w:tab/>
       </w:r>
     </w:p>
     <w:p>
@@ -4796,6 +4757,8 @@
           <w:szCs w:val="32"/>
         </w:rPr>
       </w:pPr>
+      <w:bookmarkStart w:id="0" w:name="_GoBack"/>
+      <w:bookmarkEnd w:id="0"/>
       <w:r>
         <w:rPr>
           <w:rFonts w:ascii="Times New Roman" w:hAnsi="Times New Roman" w:cs="Times New Roman"/>
@@ -4804,6 +4767,7 @@
           <w:sz w:val="32"/>
           <w:szCs w:val="32"/>
         </w:rPr>
+        <w:lastRenderedPageBreak/>
         <w:t>Revision History</w:t>
       </w:r>
     </w:p>
@@ -5064,8 +5028,19 @@
                 <w:sz w:val="22"/>
                 <w:szCs w:val="32"/>
               </w:rPr>
-              <w:t>Shan Quinney</w:t>
-            </w:r>
+              <w:t xml:space="preserve">Shan </w:t>
+            </w:r>
+            <w:proofErr w:type="spellStart"/>
+            <w:r>
+              <w:rPr>
+                <w:rFonts w:ascii="Times New Roman" w:hAnsi="Times New Roman" w:cs="Times New Roman"/>
+                <w:color w:val="auto"/>
+                <w:sz w:val="22"/>
+                <w:szCs w:val="32"/>
+              </w:rPr>
+              <w:t>Quinney</w:t>
+            </w:r>
+            <w:proofErr w:type="spellEnd"/>
           </w:p>
         </w:tc>
       </w:tr>
@@ -5170,7 +5145,27 @@
                 <w:sz w:val="22"/>
                 <w:szCs w:val="22"/>
               </w:rPr>
-              <w:t>Shan Quinney, Jake Heath</w:t>
+              <w:t xml:space="preserve">Shan </w:t>
+            </w:r>
+            <w:proofErr w:type="spellStart"/>
+            <w:r>
+              <w:rPr>
+                <w:rFonts w:ascii="Times New Roman" w:hAnsi="Times New Roman" w:cs="Times New Roman"/>
+                <w:color w:val="auto"/>
+                <w:sz w:val="22"/>
+                <w:szCs w:val="22"/>
+              </w:rPr>
+              <w:t>Quinney</w:t>
+            </w:r>
+            <w:proofErr w:type="spellEnd"/>
+            <w:r>
+              <w:rPr>
+                <w:rFonts w:ascii="Times New Roman" w:hAnsi="Times New Roman" w:cs="Times New Roman"/>
+                <w:color w:val="auto"/>
+                <w:sz w:val="22"/>
+                <w:szCs w:val="22"/>
+              </w:rPr>
+              <w:t>, Jake Heath</w:t>
             </w:r>
           </w:p>
         </w:tc>
@@ -5262,14 +5257,34 @@
                 <w:szCs w:val="32"/>
               </w:rPr>
             </w:pPr>
+            <w:proofErr w:type="spellStart"/>
             <w:r>
               <w:rPr>
                 <w:rFonts w:ascii="Times New Roman" w:hAnsi="Times New Roman" w:cs="Times New Roman"/>
                 <w:color w:val="auto"/>
                 <w:szCs w:val="32"/>
               </w:rPr>
-              <w:t>Saroj Bardewa</w:t>
-            </w:r>
+              <w:t>Saroj</w:t>
+            </w:r>
+            <w:proofErr w:type="spellEnd"/>
+            <w:r>
+              <w:rPr>
+                <w:rFonts w:ascii="Times New Roman" w:hAnsi="Times New Roman" w:cs="Times New Roman"/>
+                <w:color w:val="auto"/>
+                <w:szCs w:val="32"/>
+              </w:rPr>
+              <w:t xml:space="preserve"> </w:t>
+            </w:r>
+            <w:proofErr w:type="spellStart"/>
+            <w:r>
+              <w:rPr>
+                <w:rFonts w:ascii="Times New Roman" w:hAnsi="Times New Roman" w:cs="Times New Roman"/>
+                <w:color w:val="auto"/>
+                <w:szCs w:val="32"/>
+              </w:rPr>
+              <w:t>Bardewa</w:t>
+            </w:r>
+            <w:proofErr w:type="spellEnd"/>
           </w:p>
         </w:tc>
       </w:tr>
@@ -5363,14 +5378,34 @@
                 <w:szCs w:val="32"/>
               </w:rPr>
             </w:pPr>
+            <w:proofErr w:type="spellStart"/>
             <w:r>
               <w:rPr>
                 <w:rFonts w:ascii="Times New Roman" w:hAnsi="Times New Roman" w:cs="Times New Roman"/>
                 <w:color w:val="auto"/>
                 <w:szCs w:val="32"/>
               </w:rPr>
-              <w:t>Saroj Bardewa</w:t>
-            </w:r>
+              <w:t>Saroj</w:t>
+            </w:r>
+            <w:proofErr w:type="spellEnd"/>
+            <w:r>
+              <w:rPr>
+                <w:rFonts w:ascii="Times New Roman" w:hAnsi="Times New Roman" w:cs="Times New Roman"/>
+                <w:color w:val="auto"/>
+                <w:szCs w:val="32"/>
+              </w:rPr>
+              <w:t xml:space="preserve"> </w:t>
+            </w:r>
+            <w:proofErr w:type="spellStart"/>
+            <w:r>
+              <w:rPr>
+                <w:rFonts w:ascii="Times New Roman" w:hAnsi="Times New Roman" w:cs="Times New Roman"/>
+                <w:color w:val="auto"/>
+                <w:szCs w:val="32"/>
+              </w:rPr>
+              <w:t>Bardewa</w:t>
+            </w:r>
+            <w:proofErr w:type="spellEnd"/>
           </w:p>
         </w:tc>
       </w:tr>
@@ -6268,7 +6303,6 @@
           <w:sz w:val="32"/>
           <w:szCs w:val="32"/>
         </w:rPr>
-        <w:lastRenderedPageBreak/>
         <w:t xml:space="preserve">2.0 Reference Documents </w:t>
       </w:r>
     </w:p>
@@ -6563,7 +6597,6 @@
           <w:sz w:val="32"/>
           <w:szCs w:val="32"/>
         </w:rPr>
-        <w:lastRenderedPageBreak/>
         <w:t xml:space="preserve">3.0 CubeSat Radio Project Overview </w:t>
       </w:r>
     </w:p>
@@ -6995,6 +7028,7 @@
           <w:szCs w:val="22"/>
         </w:rPr>
       </w:pPr>
+      <w:proofErr w:type="spellStart"/>
       <w:r>
         <w:rPr>
           <w:rFonts w:ascii="Times New Roman" w:hAnsi="Times New Roman" w:cs="Times New Roman"/>
@@ -7009,6 +7043,7 @@
         </w:rPr>
         <w:t>ultimeter</w:t>
       </w:r>
+      <w:proofErr w:type="spellEnd"/>
     </w:p>
     <w:p>
       <w:pPr>
@@ -7587,7 +7622,21 @@
           <w:rFonts w:ascii="Times New Roman" w:hAnsi="Times New Roman" w:cs="Times New Roman"/>
         </w:rPr>
         <w:tab/>
-        <w:t>is 500mA. All measurements are made using a multimeter.</w:t>
+        <w:t xml:space="preserve">is 500mA. All measurements are made using a </w:t>
+      </w:r>
+      <w:proofErr w:type="spellStart"/>
+      <w:r>
+        <w:rPr>
+          <w:rFonts w:ascii="Times New Roman" w:hAnsi="Times New Roman" w:cs="Times New Roman"/>
+        </w:rPr>
+        <w:t>multimeter</w:t>
+      </w:r>
+      <w:proofErr w:type="spellEnd"/>
+      <w:r>
+        <w:rPr>
+          <w:rFonts w:ascii="Times New Roman" w:hAnsi="Times New Roman" w:cs="Times New Roman"/>
+        </w:rPr>
+        <w:t>.</w:t>
       </w:r>
     </w:p>
     <w:p>
@@ -7761,7 +7810,21 @@
         <w:rPr>
           <w:rFonts w:ascii="Times New Roman" w:hAnsi="Times New Roman" w:cs="Times New Roman"/>
         </w:rPr>
-        <w:t xml:space="preserve"> will be conducted using a multimeter.</w:t>
+        <w:t xml:space="preserve"> will be conducted using a </w:t>
+      </w:r>
+      <w:proofErr w:type="spellStart"/>
+      <w:r>
+        <w:rPr>
+          <w:rFonts w:ascii="Times New Roman" w:hAnsi="Times New Roman" w:cs="Times New Roman"/>
+        </w:rPr>
+        <w:t>multimeter</w:t>
+      </w:r>
+      <w:proofErr w:type="spellEnd"/>
+      <w:r>
+        <w:rPr>
+          <w:rFonts w:ascii="Times New Roman" w:hAnsi="Times New Roman" w:cs="Times New Roman"/>
+        </w:rPr>
+        <w:t>.</w:t>
       </w:r>
     </w:p>
     <w:p>
@@ -7962,7 +8025,21 @@
         <w:rPr>
           <w:rFonts w:ascii="Times New Roman" w:hAnsi="Times New Roman" w:cs="Times New Roman"/>
         </w:rPr>
-        <w:t>a multimeter.</w:t>
+        <w:t xml:space="preserve">a </w:t>
+      </w:r>
+      <w:proofErr w:type="spellStart"/>
+      <w:r>
+        <w:rPr>
+          <w:rFonts w:ascii="Times New Roman" w:hAnsi="Times New Roman" w:cs="Times New Roman"/>
+        </w:rPr>
+        <w:t>multimeter</w:t>
+      </w:r>
+      <w:proofErr w:type="spellEnd"/>
+      <w:r>
+        <w:rPr>
+          <w:rFonts w:ascii="Times New Roman" w:hAnsi="Times New Roman" w:cs="Times New Roman"/>
+        </w:rPr>
+        <w:t>.</w:t>
       </w:r>
     </w:p>
     <w:p>
@@ -8250,7 +8327,21 @@
         <w:rPr>
           <w:rFonts w:ascii="Times New Roman" w:hAnsi="Times New Roman" w:cs="Times New Roman"/>
         </w:rPr>
-        <w:t xml:space="preserve">at the test points connected at the MCU unit. We expect the voltage reading at the power trace points connected to MCU to be about 3.3V. We will use a multimeter to test the voltage present at those. Having a voltage drop will indicate the MCU is able to power up properly. </w:t>
+        <w:t xml:space="preserve">at the test points connected at the MCU unit. We expect the voltage reading at the power trace points connected to MCU to be about 3.3V. We will use a </w:t>
+      </w:r>
+      <w:proofErr w:type="spellStart"/>
+      <w:r>
+        <w:rPr>
+          <w:rFonts w:ascii="Times New Roman" w:hAnsi="Times New Roman" w:cs="Times New Roman"/>
+        </w:rPr>
+        <w:t>multimeter</w:t>
+      </w:r>
+      <w:proofErr w:type="spellEnd"/>
+      <w:r>
+        <w:rPr>
+          <w:rFonts w:ascii="Times New Roman" w:hAnsi="Times New Roman" w:cs="Times New Roman"/>
+        </w:rPr>
+        <w:t xml:space="preserve"> to test the voltage present at those. Having a voltage drop will indicate the MCU is able to power up properly. </w:t>
       </w:r>
     </w:p>
     <w:p>
@@ -8426,12 +8517,14 @@
         </w:rPr>
         <w:t xml:space="preserve">loss at 436.5 </w:t>
       </w:r>
+      <w:proofErr w:type="spellStart"/>
       <w:r>
         <w:rPr>
           <w:rFonts w:ascii="Times New Roman" w:hAnsi="Times New Roman" w:cs="Times New Roman"/>
         </w:rPr>
         <w:t>MHz.</w:t>
       </w:r>
+      <w:proofErr w:type="spellEnd"/>
       <w:r>
         <w:rPr>
           <w:rFonts w:ascii="Times New Roman" w:hAnsi="Times New Roman" w:cs="Times New Roman"/>
@@ -8715,8 +8808,17 @@
                 <w:rFonts w:ascii="Times New Roman" w:hAnsi="Times New Roman" w:cs="Times New Roman"/>
                 <w:sz w:val="22"/>
               </w:rPr>
-              <w:t>Shan Quinney</w:t>
-            </w:r>
+              <w:t xml:space="preserve">Shan </w:t>
+            </w:r>
+            <w:proofErr w:type="spellStart"/>
+            <w:r>
+              <w:rPr>
+                <w:rFonts w:ascii="Times New Roman" w:hAnsi="Times New Roman" w:cs="Times New Roman"/>
+                <w:sz w:val="22"/>
+              </w:rPr>
+              <w:t>Quinney</w:t>
+            </w:r>
+            <w:proofErr w:type="spellEnd"/>
           </w:p>
         </w:tc>
       </w:tr>
@@ -9572,8 +9674,17 @@
                 <w:rFonts w:ascii="Times New Roman" w:hAnsi="Times New Roman" w:cs="Times New Roman"/>
                 <w:sz w:val="16"/>
               </w:rPr>
-              <w:t xml:space="preserve"> harmonic of the frequency of interest. This should be 873 MHz.</w:t>
-            </w:r>
+              <w:t xml:space="preserve"> harmonic of the frequency of interest. This should be 873 </w:t>
+            </w:r>
+            <w:proofErr w:type="spellStart"/>
+            <w:r>
+              <w:rPr>
+                <w:rFonts w:ascii="Times New Roman" w:hAnsi="Times New Roman" w:cs="Times New Roman"/>
+                <w:sz w:val="16"/>
+              </w:rPr>
+              <w:t>MHz.</w:t>
+            </w:r>
+            <w:proofErr w:type="spellEnd"/>
           </w:p>
         </w:tc>
         <w:tc>
@@ -11499,13 +11610,31 @@
                 <w:sz w:val="22"/>
               </w:rPr>
             </w:pPr>
-            <w:r>
-              <w:rPr>
-                <w:rFonts w:ascii="Times New Roman" w:hAnsi="Times New Roman" w:cs="Times New Roman"/>
-                <w:sz w:val="22"/>
-              </w:rPr>
-              <w:t>Saroj Bardewa</w:t>
-            </w:r>
+            <w:proofErr w:type="spellStart"/>
+            <w:r>
+              <w:rPr>
+                <w:rFonts w:ascii="Times New Roman" w:hAnsi="Times New Roman" w:cs="Times New Roman"/>
+                <w:sz w:val="22"/>
+              </w:rPr>
+              <w:t>Saroj</w:t>
+            </w:r>
+            <w:proofErr w:type="spellEnd"/>
+            <w:r>
+              <w:rPr>
+                <w:rFonts w:ascii="Times New Roman" w:hAnsi="Times New Roman" w:cs="Times New Roman"/>
+                <w:sz w:val="22"/>
+              </w:rPr>
+              <w:t xml:space="preserve"> </w:t>
+            </w:r>
+            <w:proofErr w:type="spellStart"/>
+            <w:r>
+              <w:rPr>
+                <w:rFonts w:ascii="Times New Roman" w:hAnsi="Times New Roman" w:cs="Times New Roman"/>
+                <w:sz w:val="22"/>
+              </w:rPr>
+              <w:t>Bardewa</w:t>
+            </w:r>
+            <w:proofErr w:type="spellEnd"/>
           </w:p>
         </w:tc>
       </w:tr>
@@ -12557,7 +12686,21 @@
         <w:rPr>
           <w:rFonts w:ascii="Times New Roman" w:hAnsi="Times New Roman" w:cs="Times New Roman"/>
         </w:rPr>
-        <w:t>Test the interface between MCU and GPIO. Here we will write, compile and feed in C code to make the signal on some selected GPIO pins go high. We will use a multimeter to check the voltage level at those pins. Having a high voltage level on the signal will indicate that the interface between MCU and the GPIO pin is properly setup.</w:t>
+        <w:t xml:space="preserve">Test the interface between MCU and GPIO. Here we will write, compile and feed in C code to make the signal on some selected GPIO pins go high. We will use a </w:t>
+      </w:r>
+      <w:proofErr w:type="spellStart"/>
+      <w:r>
+        <w:rPr>
+          <w:rFonts w:ascii="Times New Roman" w:hAnsi="Times New Roman" w:cs="Times New Roman"/>
+        </w:rPr>
+        <w:t>multimeter</w:t>
+      </w:r>
+      <w:proofErr w:type="spellEnd"/>
+      <w:r>
+        <w:rPr>
+          <w:rFonts w:ascii="Times New Roman" w:hAnsi="Times New Roman" w:cs="Times New Roman"/>
+        </w:rPr>
+        <w:t xml:space="preserve"> to check the voltage level at those pins. Having a high voltage level on the signal will indicate that the interface between MCU and the GPIO pin is properly setup.</w:t>
       </w:r>
     </w:p>
     <w:p>
@@ -12635,13 +12778,31 @@
                 <w:sz w:val="22"/>
               </w:rPr>
             </w:pPr>
-            <w:r>
-              <w:rPr>
-                <w:rFonts w:ascii="Times New Roman" w:hAnsi="Times New Roman" w:cs="Times New Roman"/>
-                <w:sz w:val="22"/>
-              </w:rPr>
-              <w:t>Saroj Bardewa</w:t>
-            </w:r>
+            <w:proofErr w:type="spellStart"/>
+            <w:r>
+              <w:rPr>
+                <w:rFonts w:ascii="Times New Roman" w:hAnsi="Times New Roman" w:cs="Times New Roman"/>
+                <w:sz w:val="22"/>
+              </w:rPr>
+              <w:t>Saroj</w:t>
+            </w:r>
+            <w:proofErr w:type="spellEnd"/>
+            <w:r>
+              <w:rPr>
+                <w:rFonts w:ascii="Times New Roman" w:hAnsi="Times New Roman" w:cs="Times New Roman"/>
+                <w:sz w:val="22"/>
+              </w:rPr>
+              <w:t xml:space="preserve"> </w:t>
+            </w:r>
+            <w:proofErr w:type="spellStart"/>
+            <w:r>
+              <w:rPr>
+                <w:rFonts w:ascii="Times New Roman" w:hAnsi="Times New Roman" w:cs="Times New Roman"/>
+                <w:sz w:val="22"/>
+              </w:rPr>
+              <w:t>Bardewa</w:t>
+            </w:r>
+            <w:proofErr w:type="spellEnd"/>
           </w:p>
         </w:tc>
       </w:tr>
@@ -14437,7 +14598,23 @@
                 <w:rFonts w:ascii="Times New Roman" w:hAnsi="Times New Roman" w:cs="Times New Roman"/>
                 <w:sz w:val="22"/>
               </w:rPr>
-              <w:t xml:space="preserve">We should be able to measure 3.3 V on the PTC1 port using a multimeter after this operation. </w:t>
+              <w:t xml:space="preserve">We should be able to measure 3.3 V on the PTC1 port using a </w:t>
+            </w:r>
+            <w:proofErr w:type="spellStart"/>
+            <w:r>
+              <w:rPr>
+                <w:rFonts w:ascii="Times New Roman" w:hAnsi="Times New Roman" w:cs="Times New Roman"/>
+                <w:sz w:val="22"/>
+              </w:rPr>
+              <w:t>multimeter</w:t>
+            </w:r>
+            <w:proofErr w:type="spellEnd"/>
+            <w:r>
+              <w:rPr>
+                <w:rFonts w:ascii="Times New Roman" w:hAnsi="Times New Roman" w:cs="Times New Roman"/>
+                <w:sz w:val="22"/>
+              </w:rPr>
+              <w:t xml:space="preserve"> after this operation. </w:t>
             </w:r>
           </w:p>
         </w:tc>
@@ -14788,7 +14965,21 @@
         <w:rPr>
           <w:rFonts w:ascii="Times New Roman" w:hAnsi="Times New Roman" w:cs="Times New Roman"/>
         </w:rPr>
-        <w:t>ill include using both using the battery independently as a power source and the USB source to power the board. Either source will supply a voltage greater that the desired 3.3V that is required to power the MCU. We will use a multimeter to test the voltage at the MCU.</w:t>
+        <w:t xml:space="preserve">ill include using both using the battery independently as a power source and the USB source to power the board. Either source will supply a voltage greater that the desired 3.3V that is required to power the MCU. We will use a </w:t>
+      </w:r>
+      <w:proofErr w:type="spellStart"/>
+      <w:r>
+        <w:rPr>
+          <w:rFonts w:ascii="Times New Roman" w:hAnsi="Times New Roman" w:cs="Times New Roman"/>
+        </w:rPr>
+        <w:t>multimeter</w:t>
+      </w:r>
+      <w:proofErr w:type="spellEnd"/>
+      <w:r>
+        <w:rPr>
+          <w:rFonts w:ascii="Times New Roman" w:hAnsi="Times New Roman" w:cs="Times New Roman"/>
+        </w:rPr>
+        <w:t xml:space="preserve"> to test the voltage at the MCU.</w:t>
       </w:r>
     </w:p>
     <w:p>
@@ -15103,7 +15294,7 @@
         <w:rStyle w:val="PageNumber"/>
         <w:noProof/>
       </w:rPr>
-      <w:t>4</w:t>
+      <w:t>10</w:t>
     </w:r>
     <w:r>
       <w:rPr>

</xml_diff>